<commit_message>
Refactor session handling and improve test execution flow
- Updated MonitoringController to pass active session ID to robot tests.
- Enhanced robot_executor to manage session-specific details and error handling.
- Modified SchedulerController to check session connectivity before executing tasks.
- Improved SessionController to maintain multiple sessions and keep them alive.
- Adjusted SNMPController to utilize active session ID for SNMP configuration tests.
- Updated various test scripts to use session variables for better session management.
- Added session management in BrowserManager to connect to existing sessions.
- Created new session JSON files for session A and B for testing purposes.
</commit_message>
<xml_diff>
--- a/Trabajo.docx
+++ b/Trabajo.docx
@@ -4,2524 +4,6 @@
   <w:body>
     <w:p>
       <w:pPr>
-        <w:rPr>
-          <w:b/>
-          <w:bCs/>
-          <w:lang w:val="es-ES"/>
-        </w:rPr>
-      </w:pPr>
-      <w:r>
-        <w:rPr>
-          <w:b/>
-          <w:bCs/>
-          <w:lang w:val="es-ES"/>
-        </w:rPr>
-        <w:t>Pasos para Implementar la GUI de IBTU FFT</w:t>
-      </w:r>
-    </w:p>
-    <w:p>
-      <w:pPr>
-        <w:numPr>
-          <w:ilvl w:val="0"/>
-          <w:numId w:val="1"/>
-        </w:numPr>
-        <w:rPr>
-          <w:lang w:val="es-ES"/>
-        </w:rPr>
-      </w:pPr>
-      <w:r>
-        <w:rPr>
-          <w:b/>
-          <w:bCs/>
-          <w:lang w:val="es-ES"/>
-        </w:rPr>
-        <w:t>Añadir la Pestaña IBTU FFT:</w:t>
-      </w:r>
-    </w:p>
-    <w:p>
-      <w:pPr>
-        <w:numPr>
-          <w:ilvl w:val="1"/>
-          <w:numId w:val="1"/>
-        </w:numPr>
-        <w:rPr>
-          <w:lang w:val="es-ES"/>
-        </w:rPr>
-      </w:pPr>
-      <w:r>
-        <w:rPr>
-          <w:lang w:val="es-ES"/>
-        </w:rPr>
-        <w:t xml:space="preserve">Abre </w:t>
-      </w:r>
-      <w:proofErr w:type="spellStart"/>
-      <w:r>
-        <w:rPr>
-          <w:lang w:val="es-ES"/>
-        </w:rPr>
-        <w:t>gui</w:t>
-      </w:r>
-      <w:proofErr w:type="spellEnd"/>
-      <w:r>
-        <w:rPr>
-          <w:lang w:val="es-ES"/>
-        </w:rPr>
-        <w:t>/ui_tab_equipment.py.</w:t>
-      </w:r>
-    </w:p>
-    <w:p>
-      <w:pPr>
-        <w:numPr>
-          <w:ilvl w:val="1"/>
-          <w:numId w:val="1"/>
-        </w:numPr>
-        <w:rPr>
-          <w:lang w:val="es-ES"/>
-        </w:rPr>
-      </w:pPr>
-      <w:r>
-        <w:rPr>
-          <w:lang w:val="es-ES"/>
-        </w:rPr>
-        <w:t xml:space="preserve">En la función </w:t>
-      </w:r>
-      <w:proofErr w:type="spellStart"/>
-      <w:r>
-        <w:rPr>
-          <w:lang w:val="es-ES"/>
-        </w:rPr>
-        <w:t>create_equipment_tab</w:t>
-      </w:r>
-      <w:proofErr w:type="spellEnd"/>
-      <w:r>
-        <w:rPr>
-          <w:lang w:val="es-ES"/>
-        </w:rPr>
-        <w:t xml:space="preserve">, localiza la creación del </w:t>
-      </w:r>
-      <w:proofErr w:type="spellStart"/>
-      <w:r>
-        <w:rPr>
-          <w:lang w:val="es-ES"/>
-        </w:rPr>
-        <w:t>CTkTabview</w:t>
-      </w:r>
-      <w:proofErr w:type="spellEnd"/>
-      <w:r>
-        <w:rPr>
-          <w:lang w:val="es-ES"/>
-        </w:rPr>
-        <w:t xml:space="preserve"> para la configuración de módulos (</w:t>
-      </w:r>
-      <w:proofErr w:type="spellStart"/>
-      <w:r>
-        <w:rPr>
-          <w:lang w:val="es-ES"/>
-        </w:rPr>
-        <w:t>module_config_tabs</w:t>
-      </w:r>
-      <w:proofErr w:type="spellEnd"/>
-      <w:r>
-        <w:rPr>
-          <w:lang w:val="es-ES"/>
-        </w:rPr>
-        <w:t>).</w:t>
-      </w:r>
-    </w:p>
-    <w:p>
-      <w:pPr>
-        <w:numPr>
-          <w:ilvl w:val="1"/>
-          <w:numId w:val="1"/>
-        </w:numPr>
-        <w:rPr>
-          <w:lang w:val="es-ES"/>
-        </w:rPr>
-      </w:pPr>
-      <w:r>
-        <w:rPr>
-          <w:lang w:val="es-ES"/>
-        </w:rPr>
-        <w:t xml:space="preserve">Añade una nueva pestaña: </w:t>
-      </w:r>
-      <w:proofErr w:type="spellStart"/>
-      <w:proofErr w:type="gramStart"/>
-      <w:r>
-        <w:rPr>
-          <w:lang w:val="es-ES"/>
-        </w:rPr>
-        <w:t>module_config_tabs.add</w:t>
-      </w:r>
-      <w:proofErr w:type="spellEnd"/>
-      <w:r>
-        <w:rPr>
-          <w:lang w:val="es-ES"/>
-        </w:rPr>
-        <w:t>(</w:t>
-      </w:r>
-      <w:proofErr w:type="gramEnd"/>
-      <w:r>
-        <w:rPr>
-          <w:lang w:val="es-ES"/>
-        </w:rPr>
-        <w:t>"IBTU FFT").</w:t>
-      </w:r>
-    </w:p>
-    <w:p>
-      <w:pPr>
-        <w:numPr>
-          <w:ilvl w:val="1"/>
-          <w:numId w:val="1"/>
-        </w:numPr>
-        <w:rPr>
-          <w:lang w:val="es-ES"/>
-        </w:rPr>
-      </w:pPr>
-      <w:r>
-        <w:rPr>
-          <w:lang w:val="es-ES"/>
-        </w:rPr>
-        <w:t>Añade la llamada a la función que crearemos para poblar esta pestaña: _</w:t>
-      </w:r>
-      <w:proofErr w:type="spellStart"/>
-      <w:r>
-        <w:rPr>
-          <w:lang w:val="es-ES"/>
-        </w:rPr>
-        <w:t>populate_ibtu_fft_</w:t>
-      </w:r>
-      <w:proofErr w:type="gramStart"/>
-      <w:r>
-        <w:rPr>
-          <w:lang w:val="es-ES"/>
-        </w:rPr>
-        <w:t>tab</w:t>
-      </w:r>
-      <w:proofErr w:type="spellEnd"/>
-      <w:r>
-        <w:rPr>
-          <w:lang w:val="es-ES"/>
-        </w:rPr>
-        <w:t>(</w:t>
-      </w:r>
-      <w:proofErr w:type="spellStart"/>
-      <w:proofErr w:type="gramEnd"/>
-      <w:r>
-        <w:rPr>
-          <w:lang w:val="es-ES"/>
-        </w:rPr>
-        <w:t>app_ref</w:t>
-      </w:r>
-      <w:proofErr w:type="spellEnd"/>
-      <w:r>
-        <w:rPr>
-          <w:lang w:val="es-ES"/>
-        </w:rPr>
-        <w:t xml:space="preserve">, </w:t>
-      </w:r>
-      <w:proofErr w:type="spellStart"/>
-      <w:proofErr w:type="gramStart"/>
-      <w:r>
-        <w:rPr>
-          <w:lang w:val="es-ES"/>
-        </w:rPr>
-        <w:t>module_config_tabs.tab</w:t>
-      </w:r>
-      <w:proofErr w:type="spellEnd"/>
-      <w:r>
-        <w:rPr>
-          <w:lang w:val="es-ES"/>
-        </w:rPr>
-        <w:t>(</w:t>
-      </w:r>
-      <w:proofErr w:type="gramEnd"/>
-      <w:r>
-        <w:rPr>
-          <w:lang w:val="es-ES"/>
-        </w:rPr>
-        <w:t>"IBTU FFT")).</w:t>
-      </w:r>
-    </w:p>
-    <w:p>
-      <w:pPr>
-        <w:numPr>
-          <w:ilvl w:val="0"/>
-          <w:numId w:val="1"/>
-        </w:numPr>
-        <w:rPr>
-          <w:lang w:val="es-ES"/>
-        </w:rPr>
-      </w:pPr>
-      <w:r>
-        <w:rPr>
-          <w:b/>
-          <w:bCs/>
-          <w:lang w:val="es-ES"/>
-        </w:rPr>
-        <w:t>Crear la Función Principal (_</w:t>
-      </w:r>
-      <w:proofErr w:type="spellStart"/>
-      <w:r>
-        <w:rPr>
-          <w:b/>
-          <w:bCs/>
-          <w:lang w:val="es-ES"/>
-        </w:rPr>
-        <w:t>populate_ibtu_fft_tab</w:t>
-      </w:r>
-      <w:proofErr w:type="spellEnd"/>
-      <w:r>
-        <w:rPr>
-          <w:b/>
-          <w:bCs/>
-          <w:lang w:val="es-ES"/>
-        </w:rPr>
-        <w:t>):</w:t>
-      </w:r>
-    </w:p>
-    <w:p>
-      <w:pPr>
-        <w:numPr>
-          <w:ilvl w:val="1"/>
-          <w:numId w:val="1"/>
-        </w:numPr>
-        <w:rPr>
-          <w:lang w:val="es-ES"/>
-        </w:rPr>
-      </w:pPr>
-      <w:r>
-        <w:rPr>
-          <w:lang w:val="es-ES"/>
-        </w:rPr>
-        <w:t xml:space="preserve">En </w:t>
-      </w:r>
-      <w:proofErr w:type="spellStart"/>
-      <w:r>
-        <w:rPr>
-          <w:lang w:val="es-ES"/>
-        </w:rPr>
-        <w:t>gui</w:t>
-      </w:r>
-      <w:proofErr w:type="spellEnd"/>
-      <w:r>
-        <w:rPr>
-          <w:lang w:val="es-ES"/>
-        </w:rPr>
-        <w:t>/ui_tab_equipment.py, crea una nueva función _</w:t>
-      </w:r>
-      <w:proofErr w:type="spellStart"/>
-      <w:r>
-        <w:rPr>
-          <w:lang w:val="es-ES"/>
-        </w:rPr>
-        <w:t>populate_ibtu_fft_</w:t>
-      </w:r>
-      <w:proofErr w:type="gramStart"/>
-      <w:r>
-        <w:rPr>
-          <w:lang w:val="es-ES"/>
-        </w:rPr>
-        <w:t>tab</w:t>
-      </w:r>
-      <w:proofErr w:type="spellEnd"/>
-      <w:r>
-        <w:rPr>
-          <w:lang w:val="es-ES"/>
-        </w:rPr>
-        <w:t>(</w:t>
-      </w:r>
-      <w:proofErr w:type="spellStart"/>
-      <w:proofErr w:type="gramEnd"/>
-      <w:r>
-        <w:rPr>
-          <w:lang w:val="es-ES"/>
-        </w:rPr>
-        <w:t>app_ref</w:t>
-      </w:r>
-      <w:proofErr w:type="spellEnd"/>
-      <w:r>
-        <w:rPr>
-          <w:lang w:val="es-ES"/>
-        </w:rPr>
-        <w:t xml:space="preserve">, </w:t>
-      </w:r>
-      <w:proofErr w:type="spellStart"/>
-      <w:r>
-        <w:rPr>
-          <w:lang w:val="es-ES"/>
-        </w:rPr>
-        <w:t>tab_</w:t>
-      </w:r>
-      <w:proofErr w:type="gramStart"/>
-      <w:r>
-        <w:rPr>
-          <w:lang w:val="es-ES"/>
-        </w:rPr>
-        <w:t>frame</w:t>
-      </w:r>
-      <w:proofErr w:type="spellEnd"/>
-      <w:proofErr w:type="gramEnd"/>
-      <w:r>
-        <w:rPr>
-          <w:lang w:val="es-ES"/>
-        </w:rPr>
-        <w:t>).</w:t>
-      </w:r>
-    </w:p>
-    <w:p>
-      <w:pPr>
-        <w:numPr>
-          <w:ilvl w:val="1"/>
-          <w:numId w:val="1"/>
-        </w:numPr>
-        <w:rPr>
-          <w:lang w:val="es-ES"/>
-        </w:rPr>
-      </w:pPr>
-      <w:r>
-        <w:rPr>
-          <w:lang w:val="es-ES"/>
-        </w:rPr>
-        <w:t>Dentro de esta función, sigue la estructura de _</w:t>
-      </w:r>
-      <w:proofErr w:type="spellStart"/>
-      <w:r>
-        <w:rPr>
-          <w:lang w:val="es-ES"/>
-        </w:rPr>
-        <w:t>populate_ibtu_bytones_tab</w:t>
-      </w:r>
-      <w:proofErr w:type="spellEnd"/>
-      <w:r>
-        <w:rPr>
-          <w:lang w:val="es-ES"/>
-        </w:rPr>
-        <w:t>:</w:t>
-      </w:r>
-    </w:p>
-    <w:p>
-      <w:pPr>
-        <w:numPr>
-          <w:ilvl w:val="2"/>
-          <w:numId w:val="1"/>
-        </w:numPr>
-        <w:rPr>
-          <w:lang w:val="es-ES"/>
-        </w:rPr>
-      </w:pPr>
-      <w:r>
-        <w:rPr>
-          <w:lang w:val="es-ES"/>
-        </w:rPr>
-        <w:t xml:space="preserve">Crea un </w:t>
-      </w:r>
-      <w:proofErr w:type="spellStart"/>
-      <w:r>
-        <w:rPr>
-          <w:lang w:val="es-ES"/>
-        </w:rPr>
-        <w:t>CTkScrollableFrame</w:t>
-      </w:r>
-      <w:proofErr w:type="spellEnd"/>
-      <w:r>
-        <w:rPr>
-          <w:lang w:val="es-ES"/>
-        </w:rPr>
-        <w:t xml:space="preserve"> principal.</w:t>
-      </w:r>
-    </w:p>
-    <w:p>
-      <w:pPr>
-        <w:numPr>
-          <w:ilvl w:val="2"/>
-          <w:numId w:val="1"/>
-        </w:numPr>
-        <w:rPr>
-          <w:lang w:val="es-ES"/>
-        </w:rPr>
-      </w:pPr>
-      <w:r>
-        <w:rPr>
-          <w:lang w:val="es-ES"/>
-        </w:rPr>
-        <w:t xml:space="preserve">Crea </w:t>
-      </w:r>
-      <w:proofErr w:type="spellStart"/>
-      <w:r>
-        <w:rPr>
-          <w:lang w:val="es-ES"/>
-        </w:rPr>
-        <w:t>sub-frames</w:t>
-      </w:r>
-      <w:proofErr w:type="spellEnd"/>
-      <w:r>
-        <w:rPr>
-          <w:lang w:val="es-ES"/>
-        </w:rPr>
-        <w:t xml:space="preserve"> (</w:t>
-      </w:r>
-      <w:proofErr w:type="spellStart"/>
-      <w:r>
-        <w:rPr>
-          <w:lang w:val="es-ES"/>
-        </w:rPr>
-        <w:t>CTkFrame</w:t>
-      </w:r>
-      <w:proofErr w:type="spellEnd"/>
-      <w:r>
-        <w:rPr>
-          <w:lang w:val="es-ES"/>
-        </w:rPr>
-        <w:t>) para cada sección lógica que ves en la web (basado en tus imágenes):</w:t>
-      </w:r>
-    </w:p>
-    <w:p>
-      <w:pPr>
-        <w:numPr>
-          <w:ilvl w:val="3"/>
-          <w:numId w:val="1"/>
-        </w:numPr>
-        <w:rPr>
-          <w:lang w:val="es-ES"/>
-        </w:rPr>
-      </w:pPr>
-      <w:r>
-        <w:rPr>
-          <w:lang w:val="es-ES"/>
-        </w:rPr>
-        <w:t>"General" (Periodicidad, Umbrales SNR, Modo Operación RX).</w:t>
-      </w:r>
-    </w:p>
-    <w:p>
-      <w:pPr>
-        <w:numPr>
-          <w:ilvl w:val="3"/>
-          <w:numId w:val="1"/>
-        </w:numPr>
-        <w:rPr>
-          <w:lang w:val="es-ES"/>
-        </w:rPr>
-      </w:pPr>
-      <w:r>
-        <w:rPr>
-          <w:lang w:val="es-ES"/>
-        </w:rPr>
-        <w:t>"</w:t>
-      </w:r>
-      <w:proofErr w:type="spellStart"/>
-      <w:r>
-        <w:rPr>
-          <w:lang w:val="es-ES"/>
-        </w:rPr>
-        <w:t>Frequencies</w:t>
-      </w:r>
-      <w:proofErr w:type="spellEnd"/>
-      <w:r>
-        <w:rPr>
-          <w:lang w:val="es-ES"/>
-        </w:rPr>
-        <w:t>" (Configuración TX y RX: BW, Frecuencia Guarda, Modo Aplicación).</w:t>
-      </w:r>
-    </w:p>
-    <w:p>
-      <w:pPr>
-        <w:numPr>
-          <w:ilvl w:val="3"/>
-          <w:numId w:val="1"/>
-        </w:numPr>
-        <w:rPr>
-          <w:lang w:val="es-ES"/>
-        </w:rPr>
-      </w:pPr>
-      <w:r>
-        <w:rPr>
-          <w:lang w:val="es-ES"/>
-        </w:rPr>
-        <w:t>"</w:t>
-      </w:r>
-      <w:proofErr w:type="spellStart"/>
-      <w:r>
-        <w:rPr>
-          <w:lang w:val="es-ES"/>
-        </w:rPr>
-        <w:t>Levels</w:t>
-      </w:r>
-      <w:proofErr w:type="spellEnd"/>
-      <w:r>
-        <w:rPr>
-          <w:lang w:val="es-ES"/>
-        </w:rPr>
-        <w:t xml:space="preserve">" (Niveles de Entrada, Salida y </w:t>
-      </w:r>
-      <w:proofErr w:type="spellStart"/>
-      <w:r>
-        <w:rPr>
-          <w:lang w:val="es-ES"/>
-        </w:rPr>
-        <w:t>Power</w:t>
-      </w:r>
-      <w:proofErr w:type="spellEnd"/>
-      <w:r>
-        <w:rPr>
-          <w:lang w:val="es-ES"/>
-        </w:rPr>
-        <w:t xml:space="preserve"> </w:t>
-      </w:r>
-      <w:proofErr w:type="spellStart"/>
-      <w:r>
-        <w:rPr>
-          <w:lang w:val="es-ES"/>
-        </w:rPr>
-        <w:t>Boosting</w:t>
-      </w:r>
-      <w:proofErr w:type="spellEnd"/>
-      <w:r>
-        <w:rPr>
-          <w:lang w:val="es-ES"/>
-        </w:rPr>
-        <w:t>).</w:t>
-      </w:r>
-    </w:p>
-    <w:p>
-      <w:pPr>
-        <w:numPr>
-          <w:ilvl w:val="2"/>
-          <w:numId w:val="1"/>
-        </w:numPr>
-        <w:rPr>
-          <w:lang w:val="es-ES"/>
-        </w:rPr>
-      </w:pPr>
-      <w:r>
-        <w:rPr>
-          <w:lang w:val="es-ES"/>
-        </w:rPr>
-        <w:t xml:space="preserve">Crea un </w:t>
-      </w:r>
-      <w:proofErr w:type="spellStart"/>
-      <w:proofErr w:type="gramStart"/>
-      <w:r>
-        <w:rPr>
-          <w:lang w:val="es-ES"/>
-        </w:rPr>
-        <w:t>frame</w:t>
-      </w:r>
-      <w:proofErr w:type="spellEnd"/>
-      <w:proofErr w:type="gramEnd"/>
-      <w:r>
-        <w:rPr>
-          <w:lang w:val="es-ES"/>
-        </w:rPr>
-        <w:t xml:space="preserve"> final para los botones "Consultar Configuración" y "Programar Configuración".</w:t>
-      </w:r>
-    </w:p>
-    <w:p>
-      <w:pPr>
-        <w:numPr>
-          <w:ilvl w:val="0"/>
-          <w:numId w:val="1"/>
-        </w:numPr>
-        <w:rPr>
-          <w:lang w:val="es-ES"/>
-        </w:rPr>
-      </w:pPr>
-      <w:r>
-        <w:rPr>
-          <w:b/>
-          <w:bCs/>
-          <w:lang w:val="es-ES"/>
-        </w:rPr>
-        <w:t>Añadir Widgets a Cada Sub-</w:t>
-      </w:r>
-      <w:proofErr w:type="spellStart"/>
-      <w:proofErr w:type="gramStart"/>
-      <w:r>
-        <w:rPr>
-          <w:b/>
-          <w:bCs/>
-          <w:lang w:val="es-ES"/>
-        </w:rPr>
-        <w:t>Frame</w:t>
-      </w:r>
-      <w:proofErr w:type="spellEnd"/>
-      <w:proofErr w:type="gramEnd"/>
-      <w:r>
-        <w:rPr>
-          <w:b/>
-          <w:bCs/>
-          <w:lang w:val="es-ES"/>
-        </w:rPr>
-        <w:t xml:space="preserve"> (Adaptando desde </w:t>
-      </w:r>
-      <w:proofErr w:type="spellStart"/>
-      <w:r>
-        <w:rPr>
-          <w:b/>
-          <w:bCs/>
-          <w:lang w:val="es-ES"/>
-        </w:rPr>
-        <w:t>ByTones</w:t>
-      </w:r>
-      <w:proofErr w:type="spellEnd"/>
-      <w:r>
-        <w:rPr>
-          <w:b/>
-          <w:bCs/>
-          <w:lang w:val="es-ES"/>
-        </w:rPr>
-        <w:t>):</w:t>
-      </w:r>
-    </w:p>
-    <w:p>
-      <w:pPr>
-        <w:numPr>
-          <w:ilvl w:val="1"/>
-          <w:numId w:val="1"/>
-        </w:numPr>
-        <w:rPr>
-          <w:lang w:val="es-ES"/>
-        </w:rPr>
-      </w:pPr>
-      <w:r>
-        <w:rPr>
-          <w:b/>
-          <w:bCs/>
-          <w:lang w:val="es-ES"/>
-        </w:rPr>
-        <w:t>General:</w:t>
-      </w:r>
-    </w:p>
-    <w:p>
-      <w:pPr>
-        <w:numPr>
-          <w:ilvl w:val="2"/>
-          <w:numId w:val="1"/>
-        </w:numPr>
-        <w:rPr>
-          <w:lang w:val="es-ES"/>
-        </w:rPr>
-      </w:pPr>
-      <w:r>
-        <w:rPr>
-          <w:lang w:val="en-US"/>
-        </w:rPr>
-        <w:t xml:space="preserve">Usa </w:t>
-      </w:r>
-      <w:proofErr w:type="spellStart"/>
-      <w:r>
-        <w:rPr>
-          <w:lang w:val="en-US"/>
-        </w:rPr>
-        <w:t>CTkLabel</w:t>
-      </w:r>
-      <w:proofErr w:type="spellEnd"/>
-      <w:r>
-        <w:rPr>
-          <w:lang w:val="en-US"/>
-        </w:rPr>
-        <w:t xml:space="preserve"> y </w:t>
-      </w:r>
-      <w:proofErr w:type="spellStart"/>
-      <w:r>
-        <w:rPr>
-          <w:lang w:val="en-US"/>
-        </w:rPr>
-        <w:t>CTkEntry</w:t>
-      </w:r>
-      <w:proofErr w:type="spellEnd"/>
-      <w:r>
-        <w:rPr>
-          <w:lang w:val="en-US"/>
-        </w:rPr>
-        <w:t xml:space="preserve"> para "Local Periodicity", "Remote Periodicity", "Activation Threshold (SNR)", "Deactivation Threshold (SNR)". </w:t>
-      </w:r>
-      <w:r>
-        <w:rPr>
-          <w:lang w:val="es-ES"/>
-        </w:rPr>
-        <w:t xml:space="preserve">Guarda las referencias en </w:t>
-      </w:r>
-      <w:proofErr w:type="spellStart"/>
-      <w:proofErr w:type="gramStart"/>
-      <w:r>
-        <w:rPr>
-          <w:lang w:val="es-ES"/>
-        </w:rPr>
-        <w:t>app</w:t>
-      </w:r>
-      <w:proofErr w:type="gramEnd"/>
-      <w:r>
-        <w:rPr>
-          <w:lang w:val="es-ES"/>
-        </w:rPr>
-        <w:t>_ref</w:t>
-      </w:r>
-      <w:proofErr w:type="spellEnd"/>
-      <w:r>
-        <w:rPr>
-          <w:lang w:val="es-ES"/>
-        </w:rPr>
-        <w:t xml:space="preserve"> (ej. </w:t>
-      </w:r>
-      <w:proofErr w:type="spellStart"/>
-      <w:r>
-        <w:rPr>
-          <w:lang w:val="es-ES"/>
-        </w:rPr>
-        <w:t>app_ref.fft_local_periodicity_entry</w:t>
-      </w:r>
-      <w:proofErr w:type="spellEnd"/>
-      <w:r>
-        <w:rPr>
-          <w:lang w:val="es-ES"/>
-        </w:rPr>
-        <w:t>).</w:t>
-      </w:r>
-    </w:p>
-    <w:p>
-      <w:pPr>
-        <w:numPr>
-          <w:ilvl w:val="2"/>
-          <w:numId w:val="1"/>
-        </w:numPr>
-        <w:rPr>
-          <w:lang w:val="es-ES"/>
-        </w:rPr>
-      </w:pPr>
-      <w:r>
-        <w:rPr>
-          <w:b/>
-          <w:bCs/>
-          <w:lang w:val="es-ES"/>
-        </w:rPr>
-        <w:lastRenderedPageBreak/>
-        <w:t>Modo Operación RX:</w:t>
-      </w:r>
-      <w:r>
-        <w:rPr>
-          <w:lang w:val="es-ES"/>
-        </w:rPr>
-        <w:t xml:space="preserve"> Esto es dinámico (depende del número de comandos RX). Tendrás que crear </w:t>
-      </w:r>
-      <w:proofErr w:type="spellStart"/>
-      <w:r>
-        <w:rPr>
-          <w:lang w:val="es-ES"/>
-        </w:rPr>
-        <w:t>CTkLabels</w:t>
-      </w:r>
-      <w:proofErr w:type="spellEnd"/>
-      <w:r>
-        <w:rPr>
-          <w:lang w:val="es-ES"/>
-        </w:rPr>
-        <w:t xml:space="preserve"> y </w:t>
-      </w:r>
-      <w:proofErr w:type="spellStart"/>
-      <w:r>
-        <w:rPr>
-          <w:lang w:val="es-ES"/>
-        </w:rPr>
-        <w:t>CTkComboBoxes</w:t>
-      </w:r>
-      <w:proofErr w:type="spellEnd"/>
-      <w:r>
-        <w:rPr>
-          <w:lang w:val="es-ES"/>
-        </w:rPr>
-        <w:t xml:space="preserve"> dentro de un bucle, similar a cómo se hace en _</w:t>
-      </w:r>
-      <w:proofErr w:type="spellStart"/>
-      <w:r>
-        <w:rPr>
-          <w:lang w:val="es-ES"/>
-        </w:rPr>
-        <w:t>create_ibtu_rx_table</w:t>
-      </w:r>
-      <w:proofErr w:type="spellEnd"/>
-      <w:r>
-        <w:rPr>
-          <w:lang w:val="es-ES"/>
-        </w:rPr>
-        <w:t xml:space="preserve"> para </w:t>
-      </w:r>
-      <w:proofErr w:type="spellStart"/>
-      <w:r>
-        <w:rPr>
-          <w:lang w:val="es-ES"/>
-        </w:rPr>
-        <w:t>ByTones</w:t>
-      </w:r>
-      <w:proofErr w:type="spellEnd"/>
-      <w:r>
-        <w:rPr>
-          <w:lang w:val="es-ES"/>
-        </w:rPr>
-        <w:t>. Necesitarás un mapa en app.py para los valores ("Normal", "</w:t>
-      </w:r>
-      <w:proofErr w:type="spellStart"/>
-      <w:r>
-        <w:rPr>
-          <w:lang w:val="es-ES"/>
-        </w:rPr>
-        <w:t>Telesignalling</w:t>
-      </w:r>
-      <w:proofErr w:type="spellEnd"/>
-      <w:r>
-        <w:rPr>
-          <w:lang w:val="es-ES"/>
-        </w:rPr>
-        <w:t xml:space="preserve">"). Guarda las referencias en una lista en </w:t>
-      </w:r>
-      <w:proofErr w:type="spellStart"/>
-      <w:proofErr w:type="gramStart"/>
-      <w:r>
-        <w:rPr>
-          <w:lang w:val="es-ES"/>
-        </w:rPr>
-        <w:t>app</w:t>
-      </w:r>
-      <w:proofErr w:type="gramEnd"/>
-      <w:r>
-        <w:rPr>
-          <w:lang w:val="es-ES"/>
-        </w:rPr>
-        <w:t>_ref</w:t>
-      </w:r>
-      <w:proofErr w:type="spellEnd"/>
-      <w:r>
-        <w:rPr>
-          <w:lang w:val="es-ES"/>
-        </w:rPr>
-        <w:t xml:space="preserve"> (ej. </w:t>
-      </w:r>
-      <w:proofErr w:type="spellStart"/>
-      <w:r>
-        <w:rPr>
-          <w:lang w:val="es-ES"/>
-        </w:rPr>
-        <w:t>app_ref.fft_rx_op_mode_combos</w:t>
-      </w:r>
-      <w:proofErr w:type="spellEnd"/>
-      <w:r>
-        <w:rPr>
-          <w:lang w:val="es-ES"/>
-        </w:rPr>
-        <w:t xml:space="preserve"> = []).</w:t>
-      </w:r>
-    </w:p>
-    <w:p>
-      <w:pPr>
-        <w:numPr>
-          <w:ilvl w:val="1"/>
-          <w:numId w:val="1"/>
-        </w:numPr>
-        <w:rPr>
-          <w:lang w:val="es-ES"/>
-        </w:rPr>
-      </w:pPr>
-      <w:proofErr w:type="spellStart"/>
-      <w:r>
-        <w:rPr>
-          <w:b/>
-          <w:bCs/>
-          <w:lang w:val="es-ES"/>
-        </w:rPr>
-        <w:t>Frequencies</w:t>
-      </w:r>
-      <w:proofErr w:type="spellEnd"/>
-      <w:r>
-        <w:rPr>
-          <w:b/>
-          <w:bCs/>
-          <w:lang w:val="es-ES"/>
-        </w:rPr>
-        <w:t>:</w:t>
-      </w:r>
-    </w:p>
-    <w:p>
-      <w:pPr>
-        <w:numPr>
-          <w:ilvl w:val="2"/>
-          <w:numId w:val="1"/>
-        </w:numPr>
-        <w:rPr>
-          <w:lang w:val="es-ES"/>
-        </w:rPr>
-      </w:pPr>
-      <w:r>
-        <w:rPr>
-          <w:lang w:val="es-ES"/>
-        </w:rPr>
-        <w:t xml:space="preserve">Crea dos </w:t>
-      </w:r>
-      <w:proofErr w:type="spellStart"/>
-      <w:r>
-        <w:rPr>
-          <w:lang w:val="es-ES"/>
-        </w:rPr>
-        <w:t>sub-frames</w:t>
-      </w:r>
-      <w:proofErr w:type="spellEnd"/>
-      <w:r>
-        <w:rPr>
-          <w:lang w:val="es-ES"/>
-        </w:rPr>
-        <w:t>: "</w:t>
-      </w:r>
-      <w:proofErr w:type="spellStart"/>
-      <w:r>
-        <w:rPr>
-          <w:lang w:val="es-ES"/>
-        </w:rPr>
-        <w:t>Transmission</w:t>
-      </w:r>
-      <w:proofErr w:type="spellEnd"/>
-      <w:r>
-        <w:rPr>
-          <w:lang w:val="es-ES"/>
-        </w:rPr>
-        <w:t xml:space="preserve"> (TX)" y "</w:t>
-      </w:r>
-      <w:proofErr w:type="spellStart"/>
-      <w:r>
-        <w:rPr>
-          <w:lang w:val="es-ES"/>
-        </w:rPr>
-        <w:t>Reception</w:t>
-      </w:r>
-      <w:proofErr w:type="spellEnd"/>
-      <w:r>
-        <w:rPr>
-          <w:lang w:val="es-ES"/>
-        </w:rPr>
-        <w:t xml:space="preserve"> (RX)".</w:t>
-      </w:r>
-    </w:p>
-    <w:p>
-      <w:pPr>
-        <w:numPr>
-          <w:ilvl w:val="2"/>
-          <w:numId w:val="1"/>
-        </w:numPr>
-        <w:rPr>
-          <w:lang w:val="es-ES"/>
-        </w:rPr>
-      </w:pPr>
-      <w:r>
-        <w:rPr>
-          <w:lang w:val="es-ES"/>
-        </w:rPr>
-        <w:t>Dentro de cada uno:</w:t>
-      </w:r>
-    </w:p>
-    <w:p>
-      <w:pPr>
-        <w:numPr>
-          <w:ilvl w:val="3"/>
-          <w:numId w:val="1"/>
-        </w:numPr>
-        <w:rPr>
-          <w:lang w:val="es-ES"/>
-        </w:rPr>
-      </w:pPr>
-      <w:proofErr w:type="spellStart"/>
-      <w:r>
-        <w:rPr>
-          <w:lang w:val="es-ES"/>
-        </w:rPr>
-        <w:t>CTkLabel</w:t>
-      </w:r>
-      <w:proofErr w:type="spellEnd"/>
-      <w:r>
-        <w:rPr>
-          <w:lang w:val="es-ES"/>
-        </w:rPr>
-        <w:t xml:space="preserve"> y </w:t>
-      </w:r>
-      <w:proofErr w:type="spellStart"/>
-      <w:r>
-        <w:rPr>
-          <w:lang w:val="es-ES"/>
-        </w:rPr>
-        <w:t>CTkComboBox</w:t>
-      </w:r>
-      <w:proofErr w:type="spellEnd"/>
-      <w:r>
-        <w:rPr>
-          <w:lang w:val="es-ES"/>
-        </w:rPr>
-        <w:t xml:space="preserve"> para "</w:t>
-      </w:r>
-      <w:proofErr w:type="spellStart"/>
-      <w:r>
-        <w:rPr>
-          <w:lang w:val="es-ES"/>
-        </w:rPr>
-        <w:t>Bandwidth</w:t>
-      </w:r>
-      <w:proofErr w:type="spellEnd"/>
-      <w:r>
-        <w:rPr>
-          <w:lang w:val="es-ES"/>
-        </w:rPr>
-        <w:t>" (necesitarás un mapa en app.py para "1kHz", "2kHz", "4kHz").</w:t>
-      </w:r>
-    </w:p>
-    <w:p>
-      <w:pPr>
-        <w:numPr>
-          <w:ilvl w:val="3"/>
-          <w:numId w:val="1"/>
-        </w:numPr>
-        <w:rPr>
-          <w:lang w:val="es-ES"/>
-        </w:rPr>
-      </w:pPr>
-      <w:proofErr w:type="spellStart"/>
-      <w:r>
-        <w:rPr>
-          <w:lang w:val="es-ES"/>
-        </w:rPr>
-        <w:t>CTkLabel</w:t>
-      </w:r>
-      <w:proofErr w:type="spellEnd"/>
-      <w:r>
-        <w:rPr>
-          <w:lang w:val="es-ES"/>
-        </w:rPr>
-        <w:t xml:space="preserve"> y </w:t>
-      </w:r>
-      <w:proofErr w:type="spellStart"/>
-      <w:r>
-        <w:rPr>
-          <w:lang w:val="es-ES"/>
-        </w:rPr>
-        <w:t>CTkEntry</w:t>
-      </w:r>
-      <w:proofErr w:type="spellEnd"/>
-      <w:r>
-        <w:rPr>
-          <w:lang w:val="es-ES"/>
-        </w:rPr>
-        <w:t xml:space="preserve"> para "</w:t>
-      </w:r>
-      <w:proofErr w:type="spellStart"/>
-      <w:r>
-        <w:rPr>
-          <w:lang w:val="es-ES"/>
-        </w:rPr>
-        <w:t>Guard</w:t>
-      </w:r>
-      <w:proofErr w:type="spellEnd"/>
-      <w:r>
-        <w:rPr>
-          <w:lang w:val="es-ES"/>
-        </w:rPr>
-        <w:t xml:space="preserve"> </w:t>
-      </w:r>
-      <w:proofErr w:type="spellStart"/>
-      <w:r>
-        <w:rPr>
-          <w:lang w:val="es-ES"/>
-        </w:rPr>
-        <w:t>Frequency</w:t>
-      </w:r>
-      <w:proofErr w:type="spellEnd"/>
-      <w:r>
-        <w:rPr>
-          <w:lang w:val="es-ES"/>
-        </w:rPr>
-        <w:t>". Podrías añadir un botón al lado que abra un diálogo simple (</w:t>
-      </w:r>
-      <w:proofErr w:type="spellStart"/>
-      <w:proofErr w:type="gramStart"/>
-      <w:r>
-        <w:rPr>
-          <w:lang w:val="es-ES"/>
-        </w:rPr>
-        <w:t>customtkinter.CTkInputDialog</w:t>
-      </w:r>
-      <w:proofErr w:type="spellEnd"/>
-      <w:proofErr w:type="gramEnd"/>
-      <w:r>
-        <w:rPr>
-          <w:lang w:val="es-ES"/>
-        </w:rPr>
-        <w:t xml:space="preserve"> o una ventana </w:t>
-      </w:r>
-      <w:proofErr w:type="spellStart"/>
-      <w:r>
-        <w:rPr>
-          <w:lang w:val="es-ES"/>
-        </w:rPr>
-        <w:t>Toplevel</w:t>
-      </w:r>
-      <w:proofErr w:type="spellEnd"/>
-      <w:r>
-        <w:rPr>
-          <w:lang w:val="es-ES"/>
-        </w:rPr>
-        <w:t xml:space="preserve">) para mostrar/seleccionar de la lista de frecuencias disponibles (que obtendrías </w:t>
-      </w:r>
-      <w:proofErr w:type="gramStart"/>
-      <w:r>
-        <w:rPr>
-          <w:lang w:val="es-ES"/>
-        </w:rPr>
-        <w:t>del test</w:t>
-      </w:r>
-      <w:proofErr w:type="gramEnd"/>
-      <w:r>
-        <w:rPr>
-          <w:lang w:val="es-ES"/>
-        </w:rPr>
-        <w:t xml:space="preserve"> Robot).</w:t>
-      </w:r>
-    </w:p>
-    <w:p>
-      <w:pPr>
-        <w:numPr>
-          <w:ilvl w:val="3"/>
-          <w:numId w:val="1"/>
-        </w:numPr>
-        <w:rPr>
-          <w:lang w:val="es-ES"/>
-        </w:rPr>
-      </w:pPr>
-      <w:r>
-        <w:rPr>
-          <w:b/>
-          <w:bCs/>
-          <w:lang w:val="es-ES"/>
-        </w:rPr>
-        <w:t>Modo Aplicación (TX/RX):</w:t>
-      </w:r>
-      <w:r>
-        <w:rPr>
-          <w:lang w:val="es-ES"/>
-        </w:rPr>
-        <w:t xml:space="preserve"> Similar al "Modo Operación RX", crea </w:t>
-      </w:r>
-      <w:proofErr w:type="spellStart"/>
-      <w:r>
-        <w:rPr>
-          <w:lang w:val="es-ES"/>
-        </w:rPr>
-        <w:t>CTkLabels</w:t>
-      </w:r>
-      <w:proofErr w:type="spellEnd"/>
-      <w:r>
-        <w:rPr>
-          <w:lang w:val="es-ES"/>
-        </w:rPr>
-        <w:t xml:space="preserve"> y </w:t>
-      </w:r>
-      <w:proofErr w:type="spellStart"/>
-      <w:r>
-        <w:rPr>
-          <w:lang w:val="es-ES"/>
-        </w:rPr>
-        <w:t>CTkComboBoxes</w:t>
-      </w:r>
-      <w:proofErr w:type="spellEnd"/>
-      <w:r>
-        <w:rPr>
-          <w:lang w:val="es-ES"/>
-        </w:rPr>
-        <w:t xml:space="preserve"> en un bucle según el número de comandos TX/RX. Usa un mapa en app.py ("</w:t>
-      </w:r>
-      <w:proofErr w:type="spellStart"/>
-      <w:r>
-        <w:rPr>
-          <w:lang w:val="es-ES"/>
-        </w:rPr>
-        <w:t>Blocking</w:t>
-      </w:r>
-      <w:proofErr w:type="spellEnd"/>
-      <w:r>
-        <w:rPr>
-          <w:lang w:val="es-ES"/>
-        </w:rPr>
-        <w:t>", "</w:t>
-      </w:r>
-      <w:proofErr w:type="spellStart"/>
-      <w:r>
-        <w:rPr>
-          <w:lang w:val="es-ES"/>
-        </w:rPr>
-        <w:t>Permissive</w:t>
-      </w:r>
-      <w:proofErr w:type="spellEnd"/>
-      <w:r>
-        <w:rPr>
-          <w:lang w:val="es-ES"/>
-        </w:rPr>
-        <w:t xml:space="preserve">", "Direct"). Guarda referencias en listas (ej. </w:t>
-      </w:r>
-      <w:proofErr w:type="spellStart"/>
-      <w:r>
-        <w:rPr>
-          <w:lang w:val="es-ES"/>
-        </w:rPr>
-        <w:t>app_ref.fft_tx_</w:t>
-      </w:r>
-      <w:proofErr w:type="gramStart"/>
-      <w:r>
-        <w:rPr>
-          <w:lang w:val="es-ES"/>
-        </w:rPr>
-        <w:t>app</w:t>
-      </w:r>
-      <w:proofErr w:type="gramEnd"/>
-      <w:r>
-        <w:rPr>
-          <w:lang w:val="es-ES"/>
-        </w:rPr>
-        <w:t>_mode_combos</w:t>
-      </w:r>
-      <w:proofErr w:type="spellEnd"/>
-      <w:r>
-        <w:rPr>
-          <w:lang w:val="es-ES"/>
-        </w:rPr>
-        <w:t xml:space="preserve"> = []).</w:t>
-      </w:r>
-    </w:p>
-    <w:p>
-      <w:pPr>
-        <w:numPr>
-          <w:ilvl w:val="2"/>
-          <w:numId w:val="1"/>
-        </w:numPr>
-        <w:rPr>
-          <w:lang w:val="es-ES"/>
-        </w:rPr>
-      </w:pPr>
-      <w:r>
-        <w:rPr>
-          <w:lang w:val="es-ES"/>
-        </w:rPr>
-        <w:t>Añade botones "</w:t>
-      </w:r>
-      <w:proofErr w:type="spellStart"/>
-      <w:r>
-        <w:rPr>
-          <w:lang w:val="es-ES"/>
-        </w:rPr>
-        <w:t>Copy</w:t>
-      </w:r>
-      <w:proofErr w:type="spellEnd"/>
-      <w:r>
-        <w:rPr>
-          <w:lang w:val="es-ES"/>
-        </w:rPr>
-        <w:t xml:space="preserve"> RX -&gt; TX" y "</w:t>
-      </w:r>
-      <w:proofErr w:type="spellStart"/>
-      <w:r>
-        <w:rPr>
-          <w:lang w:val="es-ES"/>
-        </w:rPr>
-        <w:t>Copy</w:t>
-      </w:r>
-      <w:proofErr w:type="spellEnd"/>
-      <w:r>
-        <w:rPr>
-          <w:lang w:val="es-ES"/>
-        </w:rPr>
-        <w:t xml:space="preserve"> TX -&gt; RX" entre los </w:t>
-      </w:r>
-      <w:proofErr w:type="spellStart"/>
-      <w:r>
-        <w:rPr>
-          <w:lang w:val="es-ES"/>
-        </w:rPr>
-        <w:t>frames</w:t>
-      </w:r>
-      <w:proofErr w:type="spellEnd"/>
-      <w:r>
-        <w:rPr>
-          <w:lang w:val="es-ES"/>
-        </w:rPr>
-        <w:t xml:space="preserve"> TX y RX.</w:t>
-      </w:r>
-    </w:p>
-    <w:p>
-      <w:pPr>
-        <w:numPr>
-          <w:ilvl w:val="1"/>
-          <w:numId w:val="1"/>
-        </w:numPr>
-        <w:rPr>
-          <w:lang w:val="es-ES"/>
-        </w:rPr>
-      </w:pPr>
-      <w:proofErr w:type="spellStart"/>
-      <w:r>
-        <w:rPr>
-          <w:b/>
-          <w:bCs/>
-          <w:lang w:val="es-ES"/>
-        </w:rPr>
-        <w:t>Levels</w:t>
-      </w:r>
-      <w:proofErr w:type="spellEnd"/>
-      <w:r>
-        <w:rPr>
-          <w:b/>
-          <w:bCs/>
-          <w:lang w:val="es-ES"/>
-        </w:rPr>
-        <w:t>:</w:t>
-      </w:r>
-    </w:p>
-    <w:p>
-      <w:pPr>
-        <w:numPr>
-          <w:ilvl w:val="2"/>
-          <w:numId w:val="1"/>
-        </w:numPr>
-        <w:rPr>
-          <w:lang w:val="es-ES"/>
-        </w:rPr>
-      </w:pPr>
-      <w:r>
-        <w:rPr>
-          <w:lang w:val="en-US"/>
-        </w:rPr>
-        <w:t xml:space="preserve">Usa </w:t>
-      </w:r>
-      <w:proofErr w:type="spellStart"/>
-      <w:r>
-        <w:rPr>
-          <w:lang w:val="en-US"/>
-        </w:rPr>
-        <w:t>CTkLabel</w:t>
-      </w:r>
-      <w:proofErr w:type="spellEnd"/>
-      <w:r>
-        <w:rPr>
-          <w:lang w:val="en-US"/>
-        </w:rPr>
-        <w:t xml:space="preserve"> y </w:t>
-      </w:r>
-      <w:proofErr w:type="spellStart"/>
-      <w:r>
-        <w:rPr>
-          <w:lang w:val="en-US"/>
-        </w:rPr>
-        <w:t>CTkEntry</w:t>
-      </w:r>
-      <w:proofErr w:type="spellEnd"/>
-      <w:r>
-        <w:rPr>
-          <w:lang w:val="en-US"/>
-        </w:rPr>
-        <w:t xml:space="preserve"> para "Input Level", "Output Level", "Power Boosting". </w:t>
-      </w:r>
-      <w:r>
-        <w:rPr>
-          <w:lang w:val="es-ES"/>
-        </w:rPr>
-        <w:t xml:space="preserve">Guarda referencias (ej. </w:t>
-      </w:r>
-      <w:proofErr w:type="spellStart"/>
-      <w:r>
-        <w:rPr>
-          <w:lang w:val="es-ES"/>
-        </w:rPr>
-        <w:t>app_ref.fft_input_level_entry</w:t>
-      </w:r>
-      <w:proofErr w:type="spellEnd"/>
-      <w:r>
-        <w:rPr>
-          <w:lang w:val="es-ES"/>
-        </w:rPr>
-        <w:t>).</w:t>
-      </w:r>
-    </w:p>
-    <w:p>
-      <w:pPr>
-        <w:numPr>
-          <w:ilvl w:val="1"/>
-          <w:numId w:val="1"/>
-        </w:numPr>
-        <w:rPr>
-          <w:lang w:val="es-ES"/>
-        </w:rPr>
-      </w:pPr>
-      <w:r>
-        <w:rPr>
-          <w:b/>
-          <w:bCs/>
-          <w:lang w:val="es-ES"/>
-        </w:rPr>
-        <w:t>Botones:</w:t>
-      </w:r>
-    </w:p>
-    <w:p>
-      <w:pPr>
-        <w:numPr>
-          <w:ilvl w:val="2"/>
-          <w:numId w:val="1"/>
-        </w:numPr>
-        <w:rPr>
-          <w:lang w:val="es-ES"/>
-        </w:rPr>
-      </w:pPr>
-      <w:r>
-        <w:rPr>
-          <w:lang w:val="es-ES"/>
-        </w:rPr>
-        <w:t xml:space="preserve">Crea </w:t>
-      </w:r>
-      <w:proofErr w:type="spellStart"/>
-      <w:r>
-        <w:rPr>
-          <w:lang w:val="es-ES"/>
-        </w:rPr>
-        <w:t>CTkButton</w:t>
-      </w:r>
-      <w:proofErr w:type="spellEnd"/>
-      <w:r>
-        <w:rPr>
-          <w:lang w:val="es-ES"/>
-        </w:rPr>
-        <w:t xml:space="preserve"> "Consultar Configuración IBTU FFT" y "Programar Configuración IBTU FFT". Asigna comandos que llamarán a funciones en equipment_controller.py (que crearás después). Guarda referencias.</w:t>
-      </w:r>
-    </w:p>
-    <w:p>
-      <w:pPr>
-        <w:numPr>
-          <w:ilvl w:val="0"/>
-          <w:numId w:val="1"/>
-        </w:numPr>
-        <w:rPr>
-          <w:lang w:val="es-ES"/>
-        </w:rPr>
-      </w:pPr>
-      <w:r>
-        <w:rPr>
-          <w:b/>
-          <w:bCs/>
-          <w:lang w:val="es-ES"/>
-        </w:rPr>
-        <w:lastRenderedPageBreak/>
-        <w:t>Crear Función de Actualización (_</w:t>
-      </w:r>
-      <w:proofErr w:type="spellStart"/>
-      <w:r>
-        <w:rPr>
-          <w:b/>
-          <w:bCs/>
-          <w:lang w:val="es-ES"/>
-        </w:rPr>
-        <w:t>update_ibtu_fft_config_display</w:t>
-      </w:r>
-      <w:proofErr w:type="spellEnd"/>
-      <w:r>
-        <w:rPr>
-          <w:b/>
-          <w:bCs/>
-          <w:lang w:val="es-ES"/>
-        </w:rPr>
-        <w:t>):</w:t>
-      </w:r>
-    </w:p>
-    <w:p>
-      <w:pPr>
-        <w:numPr>
-          <w:ilvl w:val="1"/>
-          <w:numId w:val="1"/>
-        </w:numPr>
-        <w:rPr>
-          <w:lang w:val="es-ES"/>
-        </w:rPr>
-      </w:pPr>
-      <w:r>
-        <w:rPr>
-          <w:lang w:val="es-ES"/>
-        </w:rPr>
-        <w:t xml:space="preserve">En </w:t>
-      </w:r>
-      <w:proofErr w:type="spellStart"/>
-      <w:r>
-        <w:rPr>
-          <w:lang w:val="es-ES"/>
-        </w:rPr>
-        <w:t>gui</w:t>
-      </w:r>
-      <w:proofErr w:type="spellEnd"/>
-      <w:r>
-        <w:rPr>
-          <w:lang w:val="es-ES"/>
-        </w:rPr>
-        <w:t>/ui_tab_equipment.py, crea una función _</w:t>
-      </w:r>
-      <w:proofErr w:type="spellStart"/>
-      <w:r>
-        <w:rPr>
-          <w:lang w:val="es-ES"/>
-        </w:rPr>
-        <w:t>update_ibtu_fft_config_</w:t>
-      </w:r>
-      <w:proofErr w:type="gramStart"/>
-      <w:r>
-        <w:rPr>
-          <w:lang w:val="es-ES"/>
-        </w:rPr>
-        <w:t>display</w:t>
-      </w:r>
-      <w:proofErr w:type="spellEnd"/>
-      <w:r>
-        <w:rPr>
-          <w:lang w:val="es-ES"/>
-        </w:rPr>
-        <w:t>(</w:t>
-      </w:r>
-      <w:proofErr w:type="spellStart"/>
-      <w:proofErr w:type="gramEnd"/>
-      <w:r>
-        <w:rPr>
-          <w:lang w:val="es-ES"/>
-        </w:rPr>
-        <w:t>app_ref</w:t>
-      </w:r>
-      <w:proofErr w:type="spellEnd"/>
-      <w:r>
-        <w:rPr>
-          <w:lang w:val="es-ES"/>
-        </w:rPr>
-        <w:t xml:space="preserve">, </w:t>
-      </w:r>
-      <w:proofErr w:type="spellStart"/>
-      <w:r>
-        <w:rPr>
-          <w:lang w:val="es-ES"/>
-        </w:rPr>
-        <w:t>listener_data</w:t>
-      </w:r>
-      <w:proofErr w:type="spellEnd"/>
-      <w:r>
-        <w:rPr>
-          <w:lang w:val="es-ES"/>
-        </w:rPr>
-        <w:t>) muy similar a _</w:t>
-      </w:r>
-      <w:proofErr w:type="spellStart"/>
-      <w:r>
-        <w:rPr>
-          <w:lang w:val="es-ES"/>
-        </w:rPr>
-        <w:t>update_ibtu_bytones_full_config_display</w:t>
-      </w:r>
-      <w:proofErr w:type="spellEnd"/>
-      <w:r>
-        <w:rPr>
-          <w:lang w:val="es-ES"/>
-        </w:rPr>
-        <w:t>.</w:t>
-      </w:r>
-    </w:p>
-    <w:p>
-      <w:pPr>
-        <w:numPr>
-          <w:ilvl w:val="1"/>
-          <w:numId w:val="1"/>
-        </w:numPr>
-        <w:rPr>
-          <w:lang w:val="es-ES"/>
-        </w:rPr>
-      </w:pPr>
-      <w:r>
-        <w:rPr>
-          <w:lang w:val="es-ES"/>
-        </w:rPr>
-        <w:t xml:space="preserve">Esta función recibirá el diccionario </w:t>
-      </w:r>
-      <w:proofErr w:type="spellStart"/>
-      <w:r>
-        <w:rPr>
-          <w:lang w:val="es-ES"/>
-        </w:rPr>
-        <w:t>fft_config_data</w:t>
-      </w:r>
-      <w:proofErr w:type="spellEnd"/>
-      <w:r>
-        <w:rPr>
-          <w:lang w:val="es-ES"/>
-        </w:rPr>
-        <w:t xml:space="preserve"> (que viene del JSON del </w:t>
-      </w:r>
-      <w:proofErr w:type="spellStart"/>
-      <w:r>
-        <w:rPr>
-          <w:lang w:val="es-ES"/>
-        </w:rPr>
-        <w:t>listener</w:t>
-      </w:r>
-      <w:proofErr w:type="spellEnd"/>
-      <w:r>
-        <w:rPr>
-          <w:lang w:val="es-ES"/>
-        </w:rPr>
-        <w:t>).</w:t>
-      </w:r>
-    </w:p>
-    <w:p>
-      <w:pPr>
-        <w:numPr>
-          <w:ilvl w:val="1"/>
-          <w:numId w:val="1"/>
-        </w:numPr>
-        <w:rPr>
-          <w:lang w:val="es-ES"/>
-        </w:rPr>
-      </w:pPr>
-      <w:r>
-        <w:rPr>
-          <w:lang w:val="es-ES"/>
-        </w:rPr>
-        <w:t xml:space="preserve">Usará </w:t>
-      </w:r>
-      <w:proofErr w:type="spellStart"/>
-      <w:r>
-        <w:rPr>
-          <w:lang w:val="es-ES"/>
-        </w:rPr>
-        <w:t>set_entry</w:t>
-      </w:r>
-      <w:proofErr w:type="spellEnd"/>
-      <w:r>
-        <w:rPr>
-          <w:lang w:val="es-ES"/>
-        </w:rPr>
-        <w:t xml:space="preserve"> y </w:t>
-      </w:r>
-      <w:proofErr w:type="spellStart"/>
-      <w:r>
-        <w:rPr>
-          <w:lang w:val="es-ES"/>
-        </w:rPr>
-        <w:t>set_combobox</w:t>
-      </w:r>
-      <w:proofErr w:type="spellEnd"/>
-      <w:r>
-        <w:rPr>
-          <w:lang w:val="es-ES"/>
-        </w:rPr>
-        <w:t xml:space="preserve"> (o adaptaciones) para rellenar todos los widgets que creaste (</w:t>
-      </w:r>
-      <w:proofErr w:type="spellStart"/>
-      <w:r>
-        <w:rPr>
-          <w:lang w:val="es-ES"/>
-        </w:rPr>
-        <w:t>app_ref.fft_local_periodicity_entry</w:t>
-      </w:r>
-      <w:proofErr w:type="spellEnd"/>
-      <w:r>
-        <w:rPr>
-          <w:lang w:val="es-ES"/>
-        </w:rPr>
-        <w:t xml:space="preserve">, </w:t>
-      </w:r>
-      <w:proofErr w:type="spellStart"/>
-      <w:r>
-        <w:rPr>
-          <w:lang w:val="es-ES"/>
-        </w:rPr>
-        <w:t>app_ref.fft_rx_op_mode_combos</w:t>
-      </w:r>
-      <w:proofErr w:type="spellEnd"/>
-      <w:r>
-        <w:rPr>
-          <w:lang w:val="es-ES"/>
-        </w:rPr>
-        <w:t xml:space="preserve">[i], etc.) con los datos recibidos. </w:t>
-      </w:r>
-      <w:r>
-        <w:rPr>
-          <w:i/>
-          <w:iCs/>
-          <w:lang w:val="es-ES"/>
-        </w:rPr>
-        <w:t>¡Importante!</w:t>
-      </w:r>
-      <w:r>
-        <w:rPr>
-          <w:lang w:val="es-ES"/>
-        </w:rPr>
-        <w:t xml:space="preserve"> Tendrás que manejar los bucles para rellenar los </w:t>
-      </w:r>
-      <w:proofErr w:type="spellStart"/>
-      <w:r>
-        <w:rPr>
-          <w:lang w:val="es-ES"/>
-        </w:rPr>
-        <w:t>ComboBoxes</w:t>
-      </w:r>
-      <w:proofErr w:type="spellEnd"/>
-      <w:r>
-        <w:rPr>
-          <w:lang w:val="es-ES"/>
-        </w:rPr>
-        <w:t xml:space="preserve"> de RX </w:t>
-      </w:r>
-      <w:proofErr w:type="spellStart"/>
-      <w:r>
-        <w:rPr>
-          <w:lang w:val="es-ES"/>
-        </w:rPr>
-        <w:t>Op</w:t>
-      </w:r>
-      <w:proofErr w:type="spellEnd"/>
-      <w:r>
-        <w:rPr>
-          <w:lang w:val="es-ES"/>
-        </w:rPr>
-        <w:t xml:space="preserve"> </w:t>
-      </w:r>
-      <w:proofErr w:type="spellStart"/>
-      <w:r>
-        <w:rPr>
-          <w:lang w:val="es-ES"/>
-        </w:rPr>
-        <w:t>Mode</w:t>
-      </w:r>
-      <w:proofErr w:type="spellEnd"/>
-      <w:r>
-        <w:rPr>
-          <w:lang w:val="es-ES"/>
-        </w:rPr>
-        <w:t xml:space="preserve"> y TX/RX App </w:t>
-      </w:r>
-      <w:proofErr w:type="spellStart"/>
-      <w:r>
-        <w:rPr>
-          <w:lang w:val="es-ES"/>
-        </w:rPr>
-        <w:t>Mode</w:t>
-      </w:r>
-      <w:proofErr w:type="spellEnd"/>
-      <w:r>
-        <w:rPr>
-          <w:lang w:val="es-ES"/>
-        </w:rPr>
-        <w:t>.</w:t>
-      </w:r>
-    </w:p>
-    <w:p>
-      <w:pPr>
-        <w:numPr>
-          <w:ilvl w:val="0"/>
-          <w:numId w:val="1"/>
-        </w:numPr>
-        <w:rPr>
-          <w:lang w:val="es-ES"/>
-        </w:rPr>
-      </w:pPr>
-      <w:r>
-        <w:rPr>
-          <w:b/>
-          <w:bCs/>
-          <w:lang w:val="es-ES"/>
-        </w:rPr>
-        <w:t>Conectar la Lógica (app.py y equipment_controller.py):</w:t>
-      </w:r>
-    </w:p>
-    <w:p>
-      <w:pPr>
-        <w:numPr>
-          <w:ilvl w:val="1"/>
-          <w:numId w:val="1"/>
-        </w:numPr>
-        <w:rPr>
-          <w:lang w:val="es-ES"/>
-        </w:rPr>
-      </w:pPr>
-      <w:r>
-        <w:rPr>
-          <w:b/>
-          <w:bCs/>
-          <w:lang w:val="es-ES"/>
-        </w:rPr>
-        <w:t>app.py:</w:t>
-      </w:r>
-    </w:p>
-    <w:p>
-      <w:pPr>
-        <w:numPr>
-          <w:ilvl w:val="2"/>
-          <w:numId w:val="1"/>
-        </w:numPr>
-        <w:rPr>
-          <w:lang w:val="es-ES"/>
-        </w:rPr>
-      </w:pPr>
-      <w:r>
-        <w:rPr>
-          <w:lang w:val="es-ES"/>
-        </w:rPr>
-        <w:t xml:space="preserve">Añade los mapas necesarios (FFT </w:t>
-      </w:r>
-      <w:proofErr w:type="spellStart"/>
-      <w:r>
-        <w:rPr>
-          <w:lang w:val="es-ES"/>
-        </w:rPr>
-        <w:t>Bandwidth</w:t>
-      </w:r>
-      <w:proofErr w:type="spellEnd"/>
-      <w:r>
-        <w:rPr>
-          <w:lang w:val="es-ES"/>
-        </w:rPr>
-        <w:t xml:space="preserve">, FFT App </w:t>
-      </w:r>
-      <w:proofErr w:type="spellStart"/>
-      <w:r>
-        <w:rPr>
-          <w:lang w:val="es-ES"/>
-        </w:rPr>
-        <w:t>Mode</w:t>
-      </w:r>
-      <w:proofErr w:type="spellEnd"/>
-      <w:r>
-        <w:rPr>
-          <w:lang w:val="es-ES"/>
-        </w:rPr>
-        <w:t xml:space="preserve">, FFT RX </w:t>
-      </w:r>
-      <w:proofErr w:type="spellStart"/>
-      <w:r>
-        <w:rPr>
-          <w:lang w:val="es-ES"/>
-        </w:rPr>
-        <w:t>Op</w:t>
-      </w:r>
-      <w:proofErr w:type="spellEnd"/>
-      <w:r>
-        <w:rPr>
-          <w:lang w:val="es-ES"/>
-        </w:rPr>
-        <w:t xml:space="preserve"> </w:t>
-      </w:r>
-      <w:proofErr w:type="spellStart"/>
-      <w:r>
-        <w:rPr>
-          <w:lang w:val="es-ES"/>
-        </w:rPr>
-        <w:t>Mode</w:t>
-      </w:r>
-      <w:proofErr w:type="spellEnd"/>
-      <w:r>
-        <w:rPr>
-          <w:lang w:val="es-ES"/>
-        </w:rPr>
-        <w:t>).</w:t>
-      </w:r>
-    </w:p>
-    <w:p>
-      <w:pPr>
-        <w:numPr>
-          <w:ilvl w:val="2"/>
-          <w:numId w:val="1"/>
-        </w:numPr>
-        <w:rPr>
-          <w:lang w:val="en-US"/>
-        </w:rPr>
-      </w:pPr>
-      <w:r>
-        <w:rPr>
-          <w:lang w:val="en-US"/>
-        </w:rPr>
-        <w:t xml:space="preserve">En </w:t>
-      </w:r>
-      <w:proofErr w:type="spellStart"/>
-      <w:r>
-        <w:rPr>
-          <w:lang w:val="en-US"/>
-        </w:rPr>
-        <w:t>process_gui_queue</w:t>
-      </w:r>
-      <w:proofErr w:type="spellEnd"/>
-      <w:r>
-        <w:rPr>
-          <w:lang w:val="en-US"/>
-        </w:rPr>
-        <w:t xml:space="preserve">, </w:t>
-      </w:r>
-      <w:proofErr w:type="spellStart"/>
-      <w:r>
-        <w:rPr>
-          <w:lang w:val="en-US"/>
-        </w:rPr>
-        <w:t>añade</w:t>
-      </w:r>
-      <w:proofErr w:type="spellEnd"/>
-      <w:r>
-        <w:rPr>
-          <w:lang w:val="en-US"/>
-        </w:rPr>
-        <w:t xml:space="preserve"> un </w:t>
-      </w:r>
-      <w:proofErr w:type="spellStart"/>
-      <w:r>
-        <w:rPr>
-          <w:lang w:val="en-US"/>
-        </w:rPr>
-        <w:t>elif</w:t>
-      </w:r>
-      <w:proofErr w:type="spellEnd"/>
-      <w:r>
-        <w:rPr>
-          <w:lang w:val="en-US"/>
-        </w:rPr>
-        <w:t xml:space="preserve"> </w:t>
-      </w:r>
-      <w:proofErr w:type="spellStart"/>
-      <w:r>
-        <w:rPr>
-          <w:lang w:val="en-US"/>
-        </w:rPr>
-        <w:t>msg_type</w:t>
-      </w:r>
-      <w:proofErr w:type="spellEnd"/>
-      <w:r>
-        <w:rPr>
-          <w:lang w:val="en-US"/>
-        </w:rPr>
-        <w:t xml:space="preserve"> == '</w:t>
-      </w:r>
-      <w:proofErr w:type="spellStart"/>
-      <w:r>
-        <w:rPr>
-          <w:lang w:val="en-US"/>
-        </w:rPr>
-        <w:t>update_ibtu_fft_config</w:t>
-      </w:r>
-      <w:proofErr w:type="spellEnd"/>
-      <w:r>
-        <w:rPr>
-          <w:lang w:val="en-US"/>
-        </w:rPr>
-        <w:t xml:space="preserve">': </w:t>
-      </w:r>
-      <w:proofErr w:type="spellStart"/>
-      <w:r>
-        <w:rPr>
-          <w:lang w:val="en-US"/>
-        </w:rPr>
-        <w:t>que</w:t>
-      </w:r>
-      <w:proofErr w:type="spellEnd"/>
-      <w:r>
-        <w:rPr>
-          <w:lang w:val="en-US"/>
-        </w:rPr>
-        <w:t xml:space="preserve"> </w:t>
-      </w:r>
-      <w:proofErr w:type="spellStart"/>
-      <w:r>
-        <w:rPr>
-          <w:lang w:val="en-US"/>
-        </w:rPr>
-        <w:t>llame</w:t>
-      </w:r>
-      <w:proofErr w:type="spellEnd"/>
-      <w:r>
-        <w:rPr>
-          <w:lang w:val="en-US"/>
-        </w:rPr>
-        <w:t xml:space="preserve"> a ui_tab_</w:t>
-      </w:r>
-      <w:proofErr w:type="gramStart"/>
-      <w:r>
-        <w:rPr>
-          <w:lang w:val="en-US"/>
-        </w:rPr>
-        <w:t>equipment._</w:t>
-      </w:r>
-      <w:proofErr w:type="spellStart"/>
-      <w:proofErr w:type="gramEnd"/>
-      <w:r>
-        <w:rPr>
-          <w:lang w:val="en-US"/>
-        </w:rPr>
-        <w:t>update_ibtu_fft_config_</w:t>
-      </w:r>
-      <w:proofErr w:type="gramStart"/>
-      <w:r>
-        <w:rPr>
-          <w:lang w:val="en-US"/>
-        </w:rPr>
-        <w:t>display</w:t>
-      </w:r>
-      <w:proofErr w:type="spellEnd"/>
-      <w:r>
-        <w:rPr>
-          <w:lang w:val="en-US"/>
-        </w:rPr>
-        <w:t>(</w:t>
-      </w:r>
-      <w:proofErr w:type="gramEnd"/>
-      <w:r>
-        <w:rPr>
-          <w:lang w:val="en-US"/>
-        </w:rPr>
-        <w:t xml:space="preserve">self, </w:t>
-      </w:r>
-      <w:proofErr w:type="gramStart"/>
-      <w:r>
-        <w:rPr>
-          <w:lang w:val="en-US"/>
-        </w:rPr>
-        <w:t>message[</w:t>
-      </w:r>
-      <w:proofErr w:type="gramEnd"/>
-      <w:r>
-        <w:rPr>
-          <w:lang w:val="en-US"/>
-        </w:rPr>
-        <w:t>1]).</w:t>
-      </w:r>
-    </w:p>
-    <w:p>
-      <w:pPr>
-        <w:numPr>
-          <w:ilvl w:val="2"/>
-          <w:numId w:val="1"/>
-        </w:numPr>
-        <w:rPr>
-          <w:lang w:val="es-ES"/>
-        </w:rPr>
-      </w:pPr>
-      <w:r>
-        <w:rPr>
-          <w:lang w:val="es-ES"/>
-        </w:rPr>
-        <w:t xml:space="preserve">En </w:t>
-      </w:r>
-      <w:proofErr w:type="spellStart"/>
-      <w:r>
-        <w:rPr>
-          <w:lang w:val="es-ES"/>
-        </w:rPr>
-        <w:t>test_gui_update_map</w:t>
-      </w:r>
-      <w:proofErr w:type="spellEnd"/>
-      <w:r>
-        <w:rPr>
-          <w:lang w:val="es-ES"/>
-        </w:rPr>
-        <w:t>, añade la entrada: "</w:t>
-      </w:r>
-      <w:proofErr w:type="spellStart"/>
-      <w:r>
-        <w:rPr>
-          <w:lang w:val="es-ES"/>
-        </w:rPr>
-        <w:t>Retrieve</w:t>
-      </w:r>
-      <w:proofErr w:type="spellEnd"/>
-      <w:r>
-        <w:rPr>
-          <w:lang w:val="es-ES"/>
-        </w:rPr>
-        <w:t xml:space="preserve"> IBTU FFT Full </w:t>
-      </w:r>
-      <w:proofErr w:type="spellStart"/>
-      <w:r>
-        <w:rPr>
-          <w:lang w:val="es-ES"/>
-        </w:rPr>
-        <w:t>Configuration</w:t>
-      </w:r>
-      <w:proofErr w:type="spellEnd"/>
-      <w:r>
-        <w:rPr>
-          <w:lang w:val="es-ES"/>
-        </w:rPr>
-        <w:t>": ('</w:t>
-      </w:r>
-      <w:proofErr w:type="spellStart"/>
-      <w:r>
-        <w:rPr>
-          <w:lang w:val="es-ES"/>
-        </w:rPr>
-        <w:t>update_ibtu_fft_config</w:t>
-      </w:r>
-      <w:proofErr w:type="spellEnd"/>
-      <w:r>
-        <w:rPr>
-          <w:lang w:val="es-ES"/>
-        </w:rPr>
-        <w:t>', ['</w:t>
-      </w:r>
-      <w:proofErr w:type="spellStart"/>
-      <w:r>
-        <w:rPr>
-          <w:lang w:val="es-ES"/>
-        </w:rPr>
-        <w:t>listener_data_attribute</w:t>
-      </w:r>
-      <w:proofErr w:type="spellEnd"/>
-      <w:r>
-        <w:rPr>
-          <w:lang w:val="es-ES"/>
-        </w:rPr>
-        <w:t xml:space="preserve">']), donde </w:t>
-      </w:r>
-      <w:proofErr w:type="spellStart"/>
-      <w:r>
-        <w:rPr>
-          <w:lang w:val="es-ES"/>
-        </w:rPr>
-        <w:t>listener_data_attribute</w:t>
-      </w:r>
-      <w:proofErr w:type="spellEnd"/>
-      <w:r>
-        <w:rPr>
-          <w:lang w:val="es-ES"/>
-        </w:rPr>
-        <w:t xml:space="preserve"> será el nombre que le des al atributo en el </w:t>
-      </w:r>
-      <w:proofErr w:type="spellStart"/>
-      <w:r>
-        <w:rPr>
-          <w:lang w:val="es-ES"/>
-        </w:rPr>
-        <w:t>listener</w:t>
-      </w:r>
-      <w:proofErr w:type="spellEnd"/>
-      <w:r>
-        <w:rPr>
-          <w:lang w:val="es-ES"/>
-        </w:rPr>
-        <w:t xml:space="preserve"> donde guardas el diccionario JSON </w:t>
-      </w:r>
-      <w:proofErr w:type="spellStart"/>
-      <w:r>
-        <w:rPr>
-          <w:lang w:val="es-ES"/>
-        </w:rPr>
-        <w:t>deserializado</w:t>
-      </w:r>
-      <w:proofErr w:type="spellEnd"/>
-      <w:r>
-        <w:rPr>
-          <w:lang w:val="es-ES"/>
-        </w:rPr>
-        <w:t>.</w:t>
-      </w:r>
-    </w:p>
-    <w:p>
-      <w:pPr>
-        <w:numPr>
-          <w:ilvl w:val="2"/>
-          <w:numId w:val="1"/>
-        </w:numPr>
-        <w:rPr>
-          <w:lang w:val="en-US"/>
-        </w:rPr>
-      </w:pPr>
-      <w:r>
-        <w:rPr>
-          <w:lang w:val="es-ES"/>
-        </w:rPr>
-        <w:t xml:space="preserve">En </w:t>
-      </w:r>
-      <w:proofErr w:type="spellStart"/>
-      <w:r>
-        <w:rPr>
-          <w:lang w:val="es-ES"/>
-        </w:rPr>
-        <w:t>test_variable_map</w:t>
-      </w:r>
-      <w:proofErr w:type="spellEnd"/>
-      <w:r>
-        <w:rPr>
-          <w:lang w:val="es-ES"/>
-        </w:rPr>
-        <w:t xml:space="preserve">, añade entradas para los </w:t>
-      </w:r>
-      <w:proofErr w:type="spellStart"/>
-      <w:r>
-        <w:rPr>
-          <w:lang w:val="es-ES"/>
-        </w:rPr>
-        <w:t>tests</w:t>
-      </w:r>
-      <w:proofErr w:type="spellEnd"/>
-      <w:r>
-        <w:rPr>
-          <w:lang w:val="es-ES"/>
-        </w:rPr>
-        <w:t xml:space="preserve"> de programación de IBTU FFT (S1, S2, S3) con sus variables correspondientes (ej. </w:t>
-      </w:r>
-      <w:r>
-        <w:rPr>
-          <w:lang w:val="en-US"/>
-        </w:rPr>
-        <w:t>"Program IBTU FFT S1 General": ["${LOCAL_PERIODICITY}", "${REMOTE_PERIODICITY}", ..., "${RX_OPERATION_MODE_LIST_STR}"]).</w:t>
-      </w:r>
-    </w:p>
-    <w:p>
-      <w:pPr>
-        <w:numPr>
-          <w:ilvl w:val="1"/>
-          <w:numId w:val="1"/>
-        </w:numPr>
-        <w:rPr>
-          <w:lang w:val="es-ES"/>
-        </w:rPr>
-      </w:pPr>
-      <w:proofErr w:type="spellStart"/>
-      <w:r>
-        <w:rPr>
-          <w:b/>
-          <w:bCs/>
-          <w:lang w:val="es-ES"/>
-        </w:rPr>
-        <w:t>logic</w:t>
-      </w:r>
-      <w:proofErr w:type="spellEnd"/>
-      <w:r>
-        <w:rPr>
-          <w:b/>
-          <w:bCs/>
-          <w:lang w:val="es-ES"/>
-        </w:rPr>
-        <w:t>/equipment_controller.py:</w:t>
-      </w:r>
-    </w:p>
-    <w:p>
-      <w:pPr>
-        <w:numPr>
-          <w:ilvl w:val="2"/>
-          <w:numId w:val="1"/>
-        </w:numPr>
-        <w:rPr>
-          <w:lang w:val="en-US"/>
-        </w:rPr>
-      </w:pPr>
-      <w:r>
-        <w:rPr>
-          <w:lang w:val="es-ES"/>
-        </w:rPr>
-        <w:t xml:space="preserve">Crea las funciones que se llamarán desde los botones de la GUI (ej. </w:t>
-      </w:r>
-      <w:r>
-        <w:rPr>
-          <w:lang w:val="en-US"/>
-        </w:rPr>
-        <w:t>_</w:t>
-      </w:r>
-      <w:proofErr w:type="spellStart"/>
-      <w:r>
-        <w:rPr>
-          <w:lang w:val="en-US"/>
-        </w:rPr>
-        <w:t>run_retrieve_ibtu_fft_config_thread</w:t>
-      </w:r>
-      <w:proofErr w:type="spellEnd"/>
-      <w:r>
-        <w:rPr>
-          <w:lang w:val="en-US"/>
-        </w:rPr>
-        <w:t>, _run_program_ibtu_fft_s1_thread, etc.).</w:t>
-      </w:r>
-    </w:p>
-    <w:p>
-      <w:pPr>
-        <w:numPr>
-          <w:ilvl w:val="2"/>
-          <w:numId w:val="1"/>
-        </w:numPr>
-        <w:rPr>
-          <w:lang w:val="es-ES"/>
-        </w:rPr>
-      </w:pPr>
-      <w:r>
-        <w:rPr>
-          <w:lang w:val="es-ES"/>
-        </w:rPr>
-        <w:lastRenderedPageBreak/>
-        <w:t xml:space="preserve">La función de </w:t>
-      </w:r>
-      <w:proofErr w:type="spellStart"/>
-      <w:r>
-        <w:rPr>
-          <w:i/>
-          <w:iCs/>
-          <w:lang w:val="es-ES"/>
-        </w:rPr>
-        <w:t>retrieve</w:t>
-      </w:r>
-      <w:proofErr w:type="spellEnd"/>
-      <w:r>
-        <w:rPr>
-          <w:lang w:val="es-ES"/>
-        </w:rPr>
-        <w:t xml:space="preserve"> llamará a _</w:t>
-      </w:r>
-      <w:proofErr w:type="spellStart"/>
-      <w:r>
-        <w:rPr>
-          <w:lang w:val="es-ES"/>
-        </w:rPr>
-        <w:t>run_robot_test</w:t>
-      </w:r>
-      <w:proofErr w:type="spellEnd"/>
-      <w:r>
-        <w:rPr>
-          <w:lang w:val="es-ES"/>
-        </w:rPr>
-        <w:t xml:space="preserve"> con el nombre </w:t>
-      </w:r>
-      <w:proofErr w:type="gramStart"/>
-      <w:r>
-        <w:rPr>
-          <w:lang w:val="es-ES"/>
-        </w:rPr>
-        <w:t>del test</w:t>
-      </w:r>
-      <w:proofErr w:type="gramEnd"/>
-      <w:r>
-        <w:rPr>
-          <w:lang w:val="es-ES"/>
-        </w:rPr>
-        <w:t xml:space="preserve"> de Robot y el </w:t>
-      </w:r>
-      <w:proofErr w:type="spellStart"/>
-      <w:r>
-        <w:rPr>
-          <w:lang w:val="es-ES"/>
-        </w:rPr>
-        <w:t>success_callback</w:t>
-      </w:r>
-      <w:proofErr w:type="spellEnd"/>
-      <w:r>
-        <w:rPr>
-          <w:lang w:val="es-ES"/>
-        </w:rPr>
-        <w:t xml:space="preserve"> adecuado usando _</w:t>
-      </w:r>
-      <w:proofErr w:type="spellStart"/>
-      <w:r>
-        <w:rPr>
-          <w:lang w:val="es-ES"/>
-        </w:rPr>
-        <w:t>create_gui_update_callback</w:t>
-      </w:r>
-      <w:proofErr w:type="spellEnd"/>
-      <w:r>
-        <w:rPr>
-          <w:lang w:val="es-ES"/>
-        </w:rPr>
-        <w:t>.</w:t>
-      </w:r>
-    </w:p>
-    <w:p>
-      <w:pPr>
-        <w:numPr>
-          <w:ilvl w:val="2"/>
-          <w:numId w:val="1"/>
-        </w:numPr>
-        <w:rPr>
-          <w:lang w:val="es-ES"/>
-        </w:rPr>
-      </w:pPr>
-      <w:r>
-        <w:rPr>
-          <w:lang w:val="es-ES"/>
-        </w:rPr>
-        <w:t xml:space="preserve">Las funciones de </w:t>
-      </w:r>
-      <w:proofErr w:type="spellStart"/>
-      <w:r>
-        <w:rPr>
-          <w:i/>
-          <w:iCs/>
-          <w:lang w:val="es-ES"/>
-        </w:rPr>
-        <w:t>program</w:t>
-      </w:r>
-      <w:proofErr w:type="spellEnd"/>
-      <w:r>
-        <w:rPr>
-          <w:lang w:val="es-ES"/>
-        </w:rPr>
-        <w:t xml:space="preserve"> leerán los valores de los widgets de la GUI (</w:t>
-      </w:r>
-      <w:proofErr w:type="spellStart"/>
-      <w:proofErr w:type="gramStart"/>
-      <w:r>
-        <w:rPr>
-          <w:lang w:val="es-ES"/>
-        </w:rPr>
-        <w:t>app_ref.fft_local_periodicity_entry.get</w:t>
-      </w:r>
-      <w:proofErr w:type="spellEnd"/>
-      <w:r>
-        <w:rPr>
-          <w:lang w:val="es-ES"/>
-        </w:rPr>
-        <w:t>(</w:t>
-      </w:r>
-      <w:proofErr w:type="gramEnd"/>
-      <w:r>
-        <w:rPr>
-          <w:lang w:val="es-ES"/>
-        </w:rPr>
-        <w:t xml:space="preserve">), etc.), los formatearán como </w:t>
-      </w:r>
-      <w:proofErr w:type="spellStart"/>
-      <w:r>
-        <w:rPr>
-          <w:lang w:val="es-ES"/>
-        </w:rPr>
-        <w:t>strings</w:t>
-      </w:r>
-      <w:proofErr w:type="spellEnd"/>
-      <w:r>
-        <w:rPr>
-          <w:lang w:val="es-ES"/>
-        </w:rPr>
-        <w:t xml:space="preserve"> (especialmente las listas para ${RX_OPERATION_MODE_LIST_STR} y ${TX/RX_APPLICATION_MODE_LIST_STR}), crearán la lista de variables para Robot, y llamarán a _</w:t>
-      </w:r>
-      <w:proofErr w:type="spellStart"/>
-      <w:r>
-        <w:rPr>
-          <w:lang w:val="es-ES"/>
-        </w:rPr>
-        <w:t>run_robot_test</w:t>
-      </w:r>
-      <w:proofErr w:type="spellEnd"/>
-      <w:r>
-        <w:rPr>
-          <w:lang w:val="es-ES"/>
-        </w:rPr>
-        <w:t>.</w:t>
-      </w:r>
-    </w:p>
-    <w:p>
-      <w:pPr>
-        <w:rPr>
-          <w:lang w:val="es-ES"/>
-        </w:rPr>
-      </w:pPr>
-      <w:r>
-        <w:rPr>
-          <w:lang w:val="es-ES"/>
-        </w:rPr>
-        <w:br w:type="page"/>
-      </w:r>
-    </w:p>
-    <w:p>
-      <w:pPr>
         <w:pStyle w:val="Ttulo1"/>
         <w:rPr>
           <w:lang w:val="es-ES"/>
@@ -2531,9 +13,16 @@
         <w:rPr>
           <w:lang w:val="es-ES"/>
         </w:rPr>
-        <w:lastRenderedPageBreak/>
-        <w:t>Sesiones multiples</w:t>
-      </w:r>
+        <w:t xml:space="preserve">Sesiones </w:t>
+      </w:r>
+      <w:proofErr w:type="spellStart"/>
+      <w:r>
+        <w:rPr>
+          <w:lang w:val="es-ES"/>
+        </w:rPr>
+        <w:t>multiples</w:t>
+      </w:r>
+      <w:proofErr w:type="spellEnd"/>
     </w:p>
     <w:p>
       <w:pPr>
@@ -3022,6 +511,7 @@
         <w:rPr>
           <w:lang w:val="en-US"/>
         </w:rPr>
+        <w:lastRenderedPageBreak/>
         <w:t>Python</w:t>
       </w:r>
     </w:p>
@@ -3038,7 +528,6 @@
         <w:rPr>
           <w:lang w:val="en-US"/>
         </w:rPr>
-        <w:lastRenderedPageBreak/>
         <w:t>self.sessions</w:t>
       </w:r>
       <w:proofErr w:type="spellEnd"/>
@@ -5790,6 +3279,7 @@
   <w:style w:type="character" w:default="1" w:styleId="Fuentedeprrafopredeter">
     <w:name w:val="Default Paragraph Font"/>
     <w:uiPriority w:val="1"/>
+    <w:semiHidden/>
     <w:unhideWhenUsed/>
   </w:style>
   <w:style w:type="table" w:default="1" w:styleId="Tablanormal">

</xml_diff>

<commit_message>
feat(hil): Actualizado el servidor HIL con nuevos comandos
</commit_message>
<xml_diff>
--- a/Trabajo.docx
+++ b/Trabajo.docx
@@ -190,21 +190,12 @@
         <w:t xml:space="preserve">: </w:t>
       </w:r>
       <w:proofErr w:type="spellStart"/>
-      <w:proofErr w:type="gramStart"/>
-      <w:r>
-        <w:rPr>
-          <w:strike/>
-          <w:lang w:val="es-ES"/>
-        </w:rPr>
-        <w:t>self.session</w:t>
-      </w:r>
-      <w:proofErr w:type="gramEnd"/>
-      <w:r>
-        <w:rPr>
-          <w:strike/>
-          <w:lang w:val="es-ES"/>
-        </w:rPr>
-        <w:t>_gui_data</w:t>
+      <w:r>
+        <w:rPr>
+          <w:strike/>
+          <w:lang w:val="es-ES"/>
+        </w:rPr>
+        <w:t>self.session_gui_data</w:t>
       </w:r>
       <w:proofErr w:type="spellEnd"/>
       <w:r>
@@ -280,48 +271,23 @@
           <w:strike/>
           <w:lang w:val="es-ES"/>
         </w:rPr>
-        <w:t>update_gui_from_active_</w:t>
-      </w:r>
-      <w:proofErr w:type="gramStart"/>
-      <w:r>
-        <w:rPr>
-          <w:strike/>
-          <w:lang w:val="es-ES"/>
-        </w:rPr>
-        <w:t>session</w:t>
-      </w:r>
-      <w:proofErr w:type="spellEnd"/>
-      <w:r>
-        <w:rPr>
-          <w:strike/>
-          <w:lang w:val="es-ES"/>
-        </w:rPr>
-        <w:t>(</w:t>
-      </w:r>
-      <w:proofErr w:type="gramEnd"/>
-      <w:r>
-        <w:rPr>
-          <w:strike/>
-          <w:lang w:val="es-ES"/>
-        </w:rPr>
-        <w:t xml:space="preserve">)). Esta función leerá el </w:t>
-      </w:r>
-      <w:proofErr w:type="spellStart"/>
-      <w:proofErr w:type="gramStart"/>
-      <w:r>
-        <w:rPr>
-          <w:strike/>
-          <w:lang w:val="es-ES"/>
-        </w:rPr>
-        <w:t>self.active</w:t>
-      </w:r>
-      <w:proofErr w:type="gramEnd"/>
-      <w:r>
-        <w:rPr>
-          <w:strike/>
-          <w:lang w:val="es-ES"/>
-        </w:rPr>
-        <w:t>_session_id</w:t>
+        <w:t>update_gui_from_active_session</w:t>
+      </w:r>
+      <w:proofErr w:type="spellEnd"/>
+      <w:r>
+        <w:rPr>
+          <w:strike/>
+          <w:lang w:val="es-ES"/>
+        </w:rPr>
+        <w:t xml:space="preserve">()). Esta función leerá el </w:t>
+      </w:r>
+      <w:proofErr w:type="spellStart"/>
+      <w:r>
+        <w:rPr>
+          <w:strike/>
+          <w:lang w:val="es-ES"/>
+        </w:rPr>
+        <w:t>self.active_session_id</w:t>
       </w:r>
       <w:proofErr w:type="spellEnd"/>
       <w:r>
@@ -332,21 +298,12 @@
         <w:t xml:space="preserve"> y usará los datos del diccionario de esa sesión (</w:t>
       </w:r>
       <w:proofErr w:type="spellStart"/>
-      <w:proofErr w:type="gramStart"/>
-      <w:r>
-        <w:rPr>
-          <w:strike/>
-          <w:lang w:val="es-ES"/>
-        </w:rPr>
-        <w:t>self.session</w:t>
-      </w:r>
-      <w:proofErr w:type="gramEnd"/>
-      <w:r>
-        <w:rPr>
-          <w:strike/>
-          <w:lang w:val="es-ES"/>
-        </w:rPr>
-        <w:t>_gui_data</w:t>
+      <w:r>
+        <w:rPr>
+          <w:strike/>
+          <w:lang w:val="es-ES"/>
+        </w:rPr>
+        <w:t>self.session_gui_data</w:t>
       </w:r>
       <w:proofErr w:type="spellEnd"/>
       <w:r>
@@ -357,21 +314,12 @@
         <w:t xml:space="preserve">['A'] o </w:t>
       </w:r>
       <w:proofErr w:type="spellStart"/>
-      <w:proofErr w:type="gramStart"/>
-      <w:r>
-        <w:rPr>
-          <w:strike/>
-          <w:lang w:val="es-ES"/>
-        </w:rPr>
-        <w:t>self.session</w:t>
-      </w:r>
-      <w:proofErr w:type="gramEnd"/>
-      <w:r>
-        <w:rPr>
-          <w:strike/>
-          <w:lang w:val="es-ES"/>
-        </w:rPr>
-        <w:t>_gui_data</w:t>
+      <w:r>
+        <w:rPr>
+          <w:strike/>
+          <w:lang w:val="es-ES"/>
+        </w:rPr>
+        <w:t>self.session_gui_data</w:t>
       </w:r>
       <w:proofErr w:type="spellEnd"/>
       <w:r>
@@ -568,7 +516,6 @@
         <w:t xml:space="preserve"> en el </w:t>
       </w:r>
       <w:proofErr w:type="spellStart"/>
-      <w:proofErr w:type="gramStart"/>
       <w:r>
         <w:rPr>
           <w:strike/>
@@ -577,7 +524,6 @@
         <w:t>frame</w:t>
       </w:r>
       <w:proofErr w:type="spellEnd"/>
-      <w:proofErr w:type="gramEnd"/>
       <w:r>
         <w:rPr>
           <w:strike/>
@@ -727,23 +673,7 @@
           <w:strike/>
           <w:lang w:val="es-ES"/>
         </w:rPr>
-        <w:t>self.app_</w:t>
-      </w:r>
-      <w:proofErr w:type="gramStart"/>
-      <w:r>
-        <w:rPr>
-          <w:strike/>
-          <w:lang w:val="es-ES"/>
-        </w:rPr>
-        <w:t>ref.active</w:t>
-      </w:r>
-      <w:proofErr w:type="gramEnd"/>
-      <w:r>
-        <w:rPr>
-          <w:strike/>
-          <w:lang w:val="es-ES"/>
-        </w:rPr>
-        <w:t>_session_id</w:t>
+        <w:t>self.app_ref.active_session_id</w:t>
       </w:r>
       <w:proofErr w:type="spellEnd"/>
       <w:r>
@@ -1053,21 +983,7 @@
         <w:rPr>
           <w:lang w:val="es-ES"/>
         </w:rPr>
-        <w:t xml:space="preserve">Me gustaría </w:t>
-      </w:r>
-      <w:proofErr w:type="gramStart"/>
-      <w:r>
-        <w:rPr>
-          <w:lang w:val="es-ES"/>
-        </w:rPr>
-        <w:t>también  poder</w:t>
-      </w:r>
-      <w:proofErr w:type="gramEnd"/>
-      <w:r>
-        <w:rPr>
-          <w:lang w:val="es-ES"/>
-        </w:rPr>
-        <w:t xml:space="preserve"> </w:t>
+        <w:t xml:space="preserve">Me gustaría también  poder </w:t>
       </w:r>
       <w:r>
         <w:rPr>
@@ -1679,7 +1595,6 @@
         <w:t xml:space="preserve">    "</w:t>
       </w:r>
       <w:proofErr w:type="spellStart"/>
-      <w:proofErr w:type="gramStart"/>
       <w:r>
         <w:rPr>
           <w:strike/>
@@ -1687,9 +1602,9 @@
           <w:szCs w:val="8"/>
           <w:lang w:val="en-US"/>
         </w:rPr>
-        <w:t>task</w:t>
-      </w:r>
-      <w:proofErr w:type="gramEnd"/>
+        <w:t>task_name</w:t>
+      </w:r>
+      <w:proofErr w:type="spellEnd"/>
       <w:r>
         <w:rPr>
           <w:strike/>
@@ -1697,9 +1612,9 @@
           <w:szCs w:val="8"/>
           <w:lang w:val="en-US"/>
         </w:rPr>
-        <w:t>_name</w:t>
-      </w:r>
-      <w:proofErr w:type="spellEnd"/>
+        <w:t>": "</w:t>
+      </w:r>
+      <w:proofErr w:type="spellStart"/>
       <w:r>
         <w:rPr>
           <w:strike/>
@@ -1707,9 +1622,9 @@
           <w:szCs w:val="8"/>
           <w:lang w:val="en-US"/>
         </w:rPr>
-        <w:t>": "</w:t>
-      </w:r>
-      <w:proofErr w:type="spellStart"/>
+        <w:t>SNMP_ActivacionDesactivacionInputs.robot</w:t>
+      </w:r>
+      <w:proofErr w:type="spellEnd"/>
       <w:r>
         <w:rPr>
           <w:strike/>
@@ -1717,38 +1632,37 @@
           <w:szCs w:val="8"/>
           <w:lang w:val="en-US"/>
         </w:rPr>
-        <w:t>SNMP_ActivacionDesactivacionInputs.robot</w:t>
-      </w:r>
-      <w:proofErr w:type="spellEnd"/>
-      <w:r>
+        <w:t>",</w:t>
+      </w:r>
+    </w:p>
+    <w:p>
+      <w:pPr>
         <w:rPr>
           <w:strike/>
           <w:sz w:val="8"/>
           <w:szCs w:val="8"/>
           <w:lang w:val="en-US"/>
         </w:rPr>
-        <w:t>",</w:t>
-      </w:r>
-    </w:p>
-    <w:p>
-      <w:pPr>
+      </w:pPr>
+      <w:r>
         <w:rPr>
           <w:strike/>
           <w:sz w:val="8"/>
           <w:szCs w:val="8"/>
           <w:lang w:val="en-US"/>
         </w:rPr>
-      </w:pPr>
-      <w:r>
+        <w:t xml:space="preserve">    "variables": {</w:t>
+      </w:r>
+    </w:p>
+    <w:p>
+      <w:pPr>
         <w:rPr>
           <w:strike/>
           <w:sz w:val="8"/>
           <w:szCs w:val="8"/>
           <w:lang w:val="en-US"/>
         </w:rPr>
-        <w:t xml:space="preserve">    "variables</w:t>
-      </w:r>
-      <w:proofErr w:type="gramStart"/>
+      </w:pPr>
       <w:r>
         <w:rPr>
           <w:strike/>
@@ -1756,9 +1670,8 @@
           <w:szCs w:val="8"/>
           <w:lang w:val="en-US"/>
         </w:rPr>
-        <w:t>": {</w:t>
-      </w:r>
-      <w:proofErr w:type="gramEnd"/>
+        <w:t xml:space="preserve">      "INPUT_OID": ".1.3.6.1.4.1.27419.1.2.3.1.5.1"</w:t>
+      </w:r>
     </w:p>
     <w:p>
       <w:pPr>
@@ -1776,7 +1689,7 @@
           <w:szCs w:val="8"/>
           <w:lang w:val="en-US"/>
         </w:rPr>
-        <w:t xml:space="preserve">      "INPUT_OID": ".1.3.6.1.4.1.27419.1.2.3.1.5.1"</w:t>
+        <w:t xml:space="preserve">    }</w:t>
       </w:r>
     </w:p>
     <w:p>
@@ -1795,7 +1708,7 @@
           <w:szCs w:val="8"/>
           <w:lang w:val="en-US"/>
         </w:rPr>
-        <w:t xml:space="preserve">    }</w:t>
+        <w:t xml:space="preserve">  },</w:t>
       </w:r>
     </w:p>
     <w:p>
@@ -1814,7 +1727,7 @@
           <w:szCs w:val="8"/>
           <w:lang w:val="en-US"/>
         </w:rPr>
-        <w:t xml:space="preserve">  },</w:t>
+        <w:t xml:space="preserve">  {</w:t>
       </w:r>
     </w:p>
     <w:p>
@@ -1833,18 +1746,19 @@
           <w:szCs w:val="8"/>
           <w:lang w:val="en-US"/>
         </w:rPr>
-        <w:t xml:space="preserve">  {</w:t>
-      </w:r>
-    </w:p>
-    <w:p>
-      <w:pPr>
+        <w:t xml:space="preserve">    "</w:t>
+      </w:r>
+      <w:proofErr w:type="spellStart"/>
+      <w:r>
         <w:rPr>
           <w:strike/>
           <w:sz w:val="8"/>
           <w:szCs w:val="8"/>
           <w:lang w:val="en-US"/>
         </w:rPr>
-      </w:pPr>
+        <w:t>task_name</w:t>
+      </w:r>
+      <w:proofErr w:type="spellEnd"/>
       <w:r>
         <w:rPr>
           <w:strike/>
@@ -1852,10 +1766,9 @@
           <w:szCs w:val="8"/>
           <w:lang w:val="en-US"/>
         </w:rPr>
-        <w:t xml:space="preserve">    "</w:t>
-      </w:r>
-      <w:proofErr w:type="spellStart"/>
-      <w:proofErr w:type="gramStart"/>
+        <w:t>": "</w:t>
+      </w:r>
+      <w:proofErr w:type="spellStart"/>
       <w:r>
         <w:rPr>
           <w:strike/>
@@ -1863,9 +1776,9 @@
           <w:szCs w:val="8"/>
           <w:lang w:val="en-US"/>
         </w:rPr>
-        <w:t>task</w:t>
-      </w:r>
-      <w:proofErr w:type="gramEnd"/>
+        <w:t>Verificar</w:t>
+      </w:r>
+      <w:proofErr w:type="spellEnd"/>
       <w:r>
         <w:rPr>
           <w:strike/>
@@ -1873,9 +1786,18 @@
           <w:szCs w:val="8"/>
           <w:lang w:val="en-US"/>
         </w:rPr>
-        <w:t>_name</w:t>
-      </w:r>
-      <w:proofErr w:type="spellEnd"/>
+        <w:t xml:space="preserve"> Traps SNMP",</w:t>
+      </w:r>
+    </w:p>
+    <w:p>
+      <w:pPr>
+        <w:rPr>
+          <w:strike/>
+          <w:sz w:val="8"/>
+          <w:szCs w:val="8"/>
+          <w:lang w:val="es-ES"/>
+        </w:rPr>
+      </w:pPr>
       <w:r>
         <w:rPr>
           <w:strike/>
@@ -1883,19 +1805,55 @@
           <w:szCs w:val="8"/>
           <w:lang w:val="en-US"/>
         </w:rPr>
-        <w:t>": "</w:t>
-      </w:r>
-      <w:proofErr w:type="spellStart"/>
-      <w:r>
+        <w:t xml:space="preserve">    </w:t>
+      </w:r>
+      <w:r>
+        <w:rPr>
+          <w:strike/>
+          <w:sz w:val="8"/>
+          <w:szCs w:val="8"/>
+          <w:lang w:val="es-ES"/>
+        </w:rPr>
+        <w:t>"variables": {</w:t>
+      </w:r>
+    </w:p>
+    <w:p>
+      <w:pPr>
+        <w:rPr>
+          <w:strike/>
+          <w:sz w:val="8"/>
+          <w:szCs w:val="8"/>
+          <w:lang w:val="es-ES"/>
+        </w:rPr>
+      </w:pPr>
+      <w:r>
+        <w:rPr>
+          <w:strike/>
+          <w:sz w:val="8"/>
+          <w:szCs w:val="8"/>
+          <w:lang w:val="es-ES"/>
+        </w:rPr>
+        <w:t xml:space="preserve">      "EXPECTED_OID": ".1.3.6.1.4.1.27419.1.2.8.1.1.0"  // &lt;-- ¡Aquí está el OID de la GUI!</w:t>
+      </w:r>
+    </w:p>
+    <w:p>
+      <w:pPr>
         <w:rPr>
           <w:strike/>
           <w:sz w:val="8"/>
           <w:szCs w:val="8"/>
           <w:lang w:val="en-US"/>
         </w:rPr>
-        <w:t>Verificar</w:t>
-      </w:r>
-      <w:proofErr w:type="spellEnd"/>
+      </w:pPr>
+      <w:r>
+        <w:rPr>
+          <w:strike/>
+          <w:sz w:val="8"/>
+          <w:szCs w:val="8"/>
+          <w:lang w:val="es-ES"/>
+        </w:rPr>
+        <w:t xml:space="preserve">    </w:t>
+      </w:r>
       <w:r>
         <w:rPr>
           <w:strike/>
@@ -1903,132 +1861,66 @@
           <w:szCs w:val="8"/>
           <w:lang w:val="en-US"/>
         </w:rPr>
-        <w:t xml:space="preserve"> Traps SNMP",</w:t>
-      </w:r>
-    </w:p>
-    <w:p>
-      <w:pPr>
-        <w:rPr>
-          <w:strike/>
-          <w:sz w:val="8"/>
-          <w:szCs w:val="8"/>
-          <w:lang w:val="es-ES"/>
-        </w:rPr>
-      </w:pPr>
-      <w:r>
+        <w:t>}</w:t>
+      </w:r>
+    </w:p>
+    <w:p>
+      <w:pPr>
         <w:rPr>
           <w:strike/>
           <w:sz w:val="8"/>
           <w:szCs w:val="8"/>
           <w:lang w:val="en-US"/>
         </w:rPr>
-        <w:t xml:space="preserve">    </w:t>
-      </w:r>
-      <w:r>
-        <w:rPr>
-          <w:strike/>
-          <w:sz w:val="8"/>
-          <w:szCs w:val="8"/>
-          <w:lang w:val="es-ES"/>
-        </w:rPr>
-        <w:t>"variables": {</w:t>
-      </w:r>
-    </w:p>
-    <w:p>
-      <w:pPr>
-        <w:rPr>
-          <w:strike/>
-          <w:sz w:val="8"/>
-          <w:szCs w:val="8"/>
-          <w:lang w:val="es-ES"/>
-        </w:rPr>
-      </w:pPr>
-      <w:r>
-        <w:rPr>
-          <w:strike/>
-          <w:sz w:val="8"/>
-          <w:szCs w:val="8"/>
-          <w:lang w:val="es-ES"/>
-        </w:rPr>
-        <w:t xml:space="preserve">      "EXPECTED_OID": ".1.3.6.1.4.1.27419.1.2.8.1.1.0</w:t>
-      </w:r>
-      <w:proofErr w:type="gramStart"/>
-      <w:r>
-        <w:rPr>
-          <w:strike/>
-          <w:sz w:val="8"/>
-          <w:szCs w:val="8"/>
-          <w:lang w:val="es-ES"/>
-        </w:rPr>
-        <w:t>"  /</w:t>
-      </w:r>
-      <w:proofErr w:type="gramEnd"/>
-      <w:r>
-        <w:rPr>
-          <w:strike/>
-          <w:sz w:val="8"/>
-          <w:szCs w:val="8"/>
-          <w:lang w:val="es-ES"/>
-        </w:rPr>
-        <w:t>/ &lt;-- ¡Aquí está el OID de la GUI!</w:t>
-      </w:r>
-    </w:p>
-    <w:p>
-      <w:pPr>
+      </w:pPr>
+      <w:r>
         <w:rPr>
           <w:strike/>
           <w:sz w:val="8"/>
           <w:szCs w:val="8"/>
           <w:lang w:val="en-US"/>
         </w:rPr>
-      </w:pPr>
-      <w:r>
-        <w:rPr>
-          <w:strike/>
-          <w:sz w:val="8"/>
-          <w:szCs w:val="8"/>
-          <w:lang w:val="es-ES"/>
-        </w:rPr>
-        <w:t xml:space="preserve">    </w:t>
-      </w:r>
-      <w:r>
+        <w:t xml:space="preserve">  },</w:t>
+      </w:r>
+    </w:p>
+    <w:p>
+      <w:pPr>
         <w:rPr>
           <w:strike/>
           <w:sz w:val="8"/>
           <w:szCs w:val="8"/>
           <w:lang w:val="en-US"/>
         </w:rPr>
-        <w:t>}</w:t>
-      </w:r>
-    </w:p>
-    <w:p>
-      <w:pPr>
+      </w:pPr>
+      <w:r>
         <w:rPr>
           <w:strike/>
           <w:sz w:val="8"/>
           <w:szCs w:val="8"/>
           <w:lang w:val="en-US"/>
         </w:rPr>
-      </w:pPr>
-      <w:r>
+        <w:t xml:space="preserve">  {</w:t>
+      </w:r>
+    </w:p>
+    <w:p>
+      <w:pPr>
         <w:rPr>
           <w:strike/>
           <w:sz w:val="8"/>
           <w:szCs w:val="8"/>
           <w:lang w:val="en-US"/>
         </w:rPr>
-        <w:t xml:space="preserve">  },</w:t>
-      </w:r>
-    </w:p>
-    <w:p>
-      <w:pPr>
+      </w:pPr>
+      <w:r>
         <w:rPr>
           <w:strike/>
           <w:sz w:val="8"/>
           <w:szCs w:val="8"/>
           <w:lang w:val="en-US"/>
         </w:rPr>
-      </w:pPr>
+        <w:t xml:space="preserve">    "</w:t>
+      </w:r>
+      <w:proofErr w:type="spellStart"/>
       <w:r>
         <w:rPr>
           <w:strike/>
@@ -2036,18 +1928,19 @@
           <w:szCs w:val="8"/>
           <w:lang w:val="en-US"/>
         </w:rPr>
-        <w:t xml:space="preserve">  {</w:t>
-      </w:r>
-    </w:p>
-    <w:p>
-      <w:pPr>
+        <w:t>task_name</w:t>
+      </w:r>
+      <w:proofErr w:type="spellEnd"/>
+      <w:r>
         <w:rPr>
           <w:strike/>
           <w:sz w:val="8"/>
           <w:szCs w:val="8"/>
           <w:lang w:val="en-US"/>
         </w:rPr>
-      </w:pPr>
+        <w:t>": "</w:t>
+      </w:r>
+      <w:proofErr w:type="spellStart"/>
       <w:r>
         <w:rPr>
           <w:strike/>
@@ -2055,10 +1948,9 @@
           <w:szCs w:val="8"/>
           <w:lang w:val="en-US"/>
         </w:rPr>
-        <w:t xml:space="preserve">    "</w:t>
-      </w:r>
-      <w:proofErr w:type="spellStart"/>
-      <w:proofErr w:type="gramStart"/>
+        <w:t>OtroTest.robot</w:t>
+      </w:r>
+      <w:proofErr w:type="spellEnd"/>
       <w:r>
         <w:rPr>
           <w:strike/>
@@ -2066,19 +1958,18 @@
           <w:szCs w:val="8"/>
           <w:lang w:val="en-US"/>
         </w:rPr>
-        <w:t>task</w:t>
-      </w:r>
-      <w:proofErr w:type="gramEnd"/>
-      <w:r>
+        <w:t>",</w:t>
+      </w:r>
+    </w:p>
+    <w:p>
+      <w:pPr>
         <w:rPr>
           <w:strike/>
           <w:sz w:val="8"/>
           <w:szCs w:val="8"/>
           <w:lang w:val="en-US"/>
         </w:rPr>
-        <w:t>_name</w:t>
-      </w:r>
-      <w:proofErr w:type="spellEnd"/>
+      </w:pPr>
       <w:r>
         <w:rPr>
           <w:strike/>
@@ -2086,58 +1977,8 @@
           <w:szCs w:val="8"/>
           <w:lang w:val="en-US"/>
         </w:rPr>
-        <w:t>": "</w:t>
-      </w:r>
-      <w:proofErr w:type="spellStart"/>
-      <w:r>
-        <w:rPr>
-          <w:strike/>
-          <w:sz w:val="8"/>
-          <w:szCs w:val="8"/>
-          <w:lang w:val="en-US"/>
-        </w:rPr>
-        <w:t>OtroTest.robot</w:t>
-      </w:r>
-      <w:proofErr w:type="spellEnd"/>
-      <w:r>
-        <w:rPr>
-          <w:strike/>
-          <w:sz w:val="8"/>
-          <w:szCs w:val="8"/>
-          <w:lang w:val="en-US"/>
-        </w:rPr>
-        <w:t>",</w:t>
-      </w:r>
-    </w:p>
-    <w:p>
-      <w:pPr>
-        <w:rPr>
-          <w:strike/>
-          <w:sz w:val="8"/>
-          <w:szCs w:val="8"/>
-          <w:lang w:val="en-US"/>
-        </w:rPr>
-      </w:pPr>
-      <w:r>
-        <w:rPr>
-          <w:strike/>
-          <w:sz w:val="8"/>
-          <w:szCs w:val="8"/>
-          <w:lang w:val="en-US"/>
-        </w:rPr>
-        <w:t xml:space="preserve">    "variables</w:t>
-      </w:r>
-      <w:proofErr w:type="gramStart"/>
-      <w:r>
-        <w:rPr>
-          <w:strike/>
-          <w:sz w:val="8"/>
-          <w:szCs w:val="8"/>
-          <w:lang w:val="en-US"/>
-        </w:rPr>
-        <w:t>": {}</w:t>
-      </w:r>
-      <w:proofErr w:type="gramEnd"/>
+        <w:t xml:space="preserve">    "variables": {}</w:t>
+      </w:r>
     </w:p>
     <w:p>
       <w:pPr>
@@ -2426,7 +2267,6 @@
         <w:t xml:space="preserve"> = </w:t>
       </w:r>
       <w:proofErr w:type="spellStart"/>
-      <w:proofErr w:type="gramStart"/>
       <w:r>
         <w:rPr>
           <w:strike/>
@@ -2444,17 +2284,7 @@
           <w:szCs w:val="22"/>
           <w:lang w:val="es-ES"/>
         </w:rPr>
-        <w:t>(</w:t>
-      </w:r>
-      <w:proofErr w:type="gramEnd"/>
-      <w:r>
-        <w:rPr>
-          <w:strike/>
-          <w:sz w:val="22"/>
-          <w:szCs w:val="22"/>
-          <w:lang w:val="es-ES"/>
-        </w:rPr>
-        <w:t>).</w:t>
+        <w:t>().</w:t>
       </w:r>
     </w:p>
     <w:p>
@@ -2760,7 +2590,6 @@
         <w:t xml:space="preserve">, </w:t>
       </w:r>
       <w:proofErr w:type="spellStart"/>
-      <w:proofErr w:type="gramStart"/>
       <w:r>
         <w:rPr>
           <w:strike/>
@@ -2778,17 +2607,7 @@
           <w:szCs w:val="22"/>
           <w:lang w:val="es-ES"/>
         </w:rPr>
-        <w:t>(</w:t>
-      </w:r>
-      <w:proofErr w:type="gramEnd"/>
-      <w:r>
-        <w:rPr>
-          <w:strike/>
-          <w:sz w:val="22"/>
-          <w:szCs w:val="22"/>
-          <w:lang w:val="es-ES"/>
-        </w:rPr>
-        <w:t>)).</w:t>
+        <w:t>()).</w:t>
       </w:r>
     </w:p>
     <w:p>
@@ -2834,35 +2653,14 @@
         <w:t xml:space="preserve"> = </w:t>
       </w:r>
       <w:proofErr w:type="spellStart"/>
-      <w:proofErr w:type="gramStart"/>
-      <w:r>
-        <w:rPr>
-          <w:strike/>
-          <w:sz w:val="22"/>
-          <w:szCs w:val="22"/>
-          <w:lang w:val="es-ES"/>
-        </w:rPr>
-        <w:t>db.check</w:t>
-      </w:r>
-      <w:proofErr w:type="gramEnd"/>
-      <w:r>
-        <w:rPr>
-          <w:strike/>
-          <w:sz w:val="22"/>
-          <w:szCs w:val="22"/>
-          <w:lang w:val="es-ES"/>
-        </w:rPr>
-        <w:t>_for_</w:t>
-      </w:r>
-      <w:proofErr w:type="gramStart"/>
-      <w:r>
-        <w:rPr>
-          <w:strike/>
-          <w:sz w:val="22"/>
-          <w:szCs w:val="22"/>
-          <w:lang w:val="es-ES"/>
-        </w:rPr>
-        <w:t>trap</w:t>
+      <w:r>
+        <w:rPr>
+          <w:strike/>
+          <w:sz w:val="22"/>
+          <w:szCs w:val="22"/>
+          <w:lang w:val="es-ES"/>
+        </w:rPr>
+        <w:t>db.check_for_trap</w:t>
       </w:r>
       <w:proofErr w:type="spellEnd"/>
       <w:r>
@@ -2875,7 +2673,6 @@
         <w:t>(</w:t>
       </w:r>
       <w:proofErr w:type="spellStart"/>
-      <w:proofErr w:type="gramEnd"/>
       <w:r>
         <w:rPr>
           <w:strike/>
@@ -2956,7 +2753,6 @@
         <w:t>=</w:t>
       </w:r>
       <w:proofErr w:type="spellStart"/>
-      <w:proofErr w:type="gramStart"/>
       <w:r>
         <w:rPr>
           <w:strike/>
@@ -2974,17 +2770,7 @@
           <w:szCs w:val="22"/>
           <w:lang w:val="es-ES"/>
         </w:rPr>
-        <w:t>(</w:t>
-      </w:r>
-      <w:proofErr w:type="gramEnd"/>
-      <w:r>
-        <w:rPr>
-          <w:strike/>
-          <w:sz w:val="22"/>
-          <w:szCs w:val="22"/>
-          <w:lang w:val="es-ES"/>
-        </w:rPr>
-        <w:t>)).</w:t>
+        <w:t>()).</w:t>
       </w:r>
     </w:p>
     <w:p>
@@ -3035,25 +2821,14 @@
         <w:t xml:space="preserve">La función </w:t>
       </w:r>
       <w:proofErr w:type="spellStart"/>
-      <w:proofErr w:type="gramStart"/>
-      <w:r>
-        <w:rPr>
-          <w:strike/>
-          <w:sz w:val="22"/>
-          <w:szCs w:val="22"/>
-          <w:lang w:val="es-ES"/>
-        </w:rPr>
-        <w:t>db.check</w:t>
-      </w:r>
-      <w:proofErr w:type="gramEnd"/>
-      <w:r>
-        <w:rPr>
-          <w:strike/>
-          <w:sz w:val="22"/>
-          <w:szCs w:val="22"/>
-          <w:lang w:val="es-ES"/>
-        </w:rPr>
-        <w:t>_for_trap</w:t>
+      <w:r>
+        <w:rPr>
+          <w:strike/>
+          <w:sz w:val="22"/>
+          <w:szCs w:val="22"/>
+          <w:lang w:val="es-ES"/>
+        </w:rPr>
+        <w:t>db.check_for_trap</w:t>
       </w:r>
       <w:proofErr w:type="spellEnd"/>
       <w:r>
@@ -3390,7 +3165,6 @@
         <w:t xml:space="preserve">Necesito incorporar una nueva funcionalidad en la GUI que he desarrollado con la que se pueden realizar pruebas automatizadas mediante la web de configuración de un equipo TPU-1 de la empresa ZIV. Esto lo hago manejando </w:t>
       </w:r>
       <w:proofErr w:type="spellStart"/>
-      <w:proofErr w:type="gramStart"/>
       <w:r>
         <w:rPr>
           <w:sz w:val="22"/>
@@ -3406,16 +3180,7 @@
           <w:szCs w:val="22"/>
           <w:lang w:val="es-ES"/>
         </w:rPr>
-        <w:t xml:space="preserve"> .robot</w:t>
-      </w:r>
-      <w:proofErr w:type="gramEnd"/>
-      <w:r>
-        <w:rPr>
-          <w:sz w:val="22"/>
-          <w:szCs w:val="22"/>
-          <w:lang w:val="es-ES"/>
-        </w:rPr>
-        <w:t xml:space="preserve"> que trabajan con las librerías </w:t>
+        <w:t xml:space="preserve"> .robot que trabajan con las librerías </w:t>
       </w:r>
       <w:proofErr w:type="spellStart"/>
       <w:r>
@@ -3457,13 +3222,15 @@
     <w:p>
       <w:pPr>
         <w:rPr>
-          <w:sz w:val="22"/>
-          <w:szCs w:val="22"/>
-          <w:lang w:val="es-ES"/>
-        </w:rPr>
-      </w:pPr>
-      <w:r>
-        <w:rPr>
+          <w:strike/>
+          <w:sz w:val="22"/>
+          <w:szCs w:val="22"/>
+          <w:lang w:val="es-ES"/>
+        </w:rPr>
+      </w:pPr>
+      <w:r>
+        <w:rPr>
+          <w:strike/>
           <w:sz w:val="22"/>
           <w:szCs w:val="22"/>
           <w:lang w:val="es-ES"/>
@@ -3473,6 +3240,7 @@
       <w:proofErr w:type="spellStart"/>
       <w:r>
         <w:rPr>
+          <w:strike/>
           <w:sz w:val="22"/>
           <w:szCs w:val="22"/>
           <w:lang w:val="es-ES"/>
@@ -3482,6 +3250,7 @@
       <w:proofErr w:type="spellEnd"/>
       <w:r>
         <w:rPr>
+          <w:strike/>
           <w:sz w:val="22"/>
           <w:szCs w:val="22"/>
           <w:lang w:val="es-ES"/>
@@ -3491,6 +3260,7 @@
       <w:proofErr w:type="spellStart"/>
       <w:r>
         <w:rPr>
+          <w:strike/>
           <w:sz w:val="22"/>
           <w:szCs w:val="22"/>
           <w:lang w:val="es-ES"/>
@@ -3500,6 +3270,7 @@
       <w:proofErr w:type="spellEnd"/>
       <w:r>
         <w:rPr>
+          <w:strike/>
           <w:sz w:val="22"/>
           <w:szCs w:val="22"/>
           <w:lang w:val="es-ES"/>
@@ -3509,6 +3280,7 @@
       <w:proofErr w:type="spellStart"/>
       <w:r>
         <w:rPr>
+          <w:strike/>
           <w:sz w:val="22"/>
           <w:szCs w:val="22"/>
           <w:lang w:val="es-ES"/>
@@ -3518,6 +3290,7 @@
       <w:proofErr w:type="spellEnd"/>
       <w:r>
         <w:rPr>
+          <w:strike/>
           <w:sz w:val="22"/>
           <w:szCs w:val="22"/>
           <w:lang w:val="es-ES"/>
@@ -3527,6 +3300,7 @@
       <w:proofErr w:type="spellStart"/>
       <w:r>
         <w:rPr>
+          <w:strike/>
           <w:sz w:val="22"/>
           <w:szCs w:val="22"/>
           <w:lang w:val="es-ES"/>
@@ -3536,6 +3310,7 @@
       <w:proofErr w:type="spellEnd"/>
       <w:r>
         <w:rPr>
+          <w:strike/>
           <w:sz w:val="22"/>
           <w:szCs w:val="22"/>
           <w:lang w:val="es-ES"/>
@@ -3545,6 +3320,7 @@
       <w:proofErr w:type="spellStart"/>
       <w:r>
         <w:rPr>
+          <w:strike/>
           <w:sz w:val="22"/>
           <w:szCs w:val="22"/>
           <w:lang w:val="es-ES"/>
@@ -3554,6 +3330,7 @@
       <w:proofErr w:type="spellEnd"/>
       <w:r>
         <w:rPr>
+          <w:strike/>
           <w:sz w:val="22"/>
           <w:szCs w:val="22"/>
           <w:lang w:val="es-ES"/>
@@ -3564,13 +3341,15 @@
     <w:p>
       <w:pPr>
         <w:rPr>
-          <w:sz w:val="22"/>
-          <w:szCs w:val="22"/>
-          <w:lang w:val="es-ES"/>
-        </w:rPr>
-      </w:pPr>
-      <w:r>
-        <w:rPr>
+          <w:strike/>
+          <w:sz w:val="22"/>
+          <w:szCs w:val="22"/>
+          <w:lang w:val="es-ES"/>
+        </w:rPr>
+      </w:pPr>
+      <w:r>
+        <w:rPr>
+          <w:strike/>
           <w:sz w:val="22"/>
           <w:szCs w:val="22"/>
           <w:lang w:val="es-ES"/>
@@ -3581,13 +3360,15 @@
     <w:p>
       <w:pPr>
         <w:rPr>
-          <w:sz w:val="22"/>
-          <w:szCs w:val="22"/>
-          <w:lang w:val="es-ES"/>
-        </w:rPr>
-      </w:pPr>
-      <w:r>
-        <w:rPr>
+          <w:strike/>
+          <w:sz w:val="22"/>
+          <w:szCs w:val="22"/>
+          <w:lang w:val="es-ES"/>
+        </w:rPr>
+      </w:pPr>
+      <w:r>
+        <w:rPr>
+          <w:strike/>
           <w:sz w:val="22"/>
           <w:szCs w:val="22"/>
           <w:lang w:val="es-ES"/>
@@ -3597,6 +3378,7 @@
       <w:proofErr w:type="spellStart"/>
       <w:r>
         <w:rPr>
+          <w:strike/>
           <w:sz w:val="22"/>
           <w:szCs w:val="22"/>
           <w:lang w:val="es-ES"/>
@@ -3606,6 +3388,7 @@
       <w:proofErr w:type="spellEnd"/>
       <w:r>
         <w:rPr>
+          <w:strike/>
           <w:sz w:val="22"/>
           <w:szCs w:val="22"/>
           <w:lang w:val="es-ES"/>
@@ -3615,6 +3398,7 @@
       <w:proofErr w:type="spellStart"/>
       <w:r>
         <w:rPr>
+          <w:strike/>
           <w:sz w:val="22"/>
           <w:szCs w:val="22"/>
           <w:lang w:val="es-ES"/>
@@ -3624,6 +3408,7 @@
       <w:proofErr w:type="spellEnd"/>
       <w:r>
         <w:rPr>
+          <w:strike/>
           <w:sz w:val="22"/>
           <w:szCs w:val="22"/>
           <w:lang w:val="es-ES"/>
@@ -3633,6 +3418,7 @@
       <w:proofErr w:type="spellStart"/>
       <w:r>
         <w:rPr>
+          <w:strike/>
           <w:sz w:val="22"/>
           <w:szCs w:val="22"/>
           <w:lang w:val="es-ES"/>
@@ -3642,6 +3428,7 @@
       <w:proofErr w:type="spellEnd"/>
       <w:r>
         <w:rPr>
+          <w:strike/>
           <w:sz w:val="22"/>
           <w:szCs w:val="22"/>
           <w:lang w:val="es-ES"/>
@@ -3651,6 +3438,7 @@
       <w:proofErr w:type="spellStart"/>
       <w:r>
         <w:rPr>
+          <w:strike/>
           <w:sz w:val="22"/>
           <w:szCs w:val="22"/>
           <w:lang w:val="es-ES"/>
@@ -3660,6 +3448,7 @@
       <w:proofErr w:type="spellEnd"/>
       <w:r>
         <w:rPr>
+          <w:strike/>
           <w:sz w:val="22"/>
           <w:szCs w:val="22"/>
           <w:lang w:val="es-ES"/>
@@ -3669,6 +3458,7 @@
       <w:proofErr w:type="spellStart"/>
       <w:r>
         <w:rPr>
+          <w:strike/>
           <w:sz w:val="22"/>
           <w:szCs w:val="22"/>
           <w:lang w:val="es-ES"/>
@@ -3678,6 +3468,7 @@
       <w:proofErr w:type="spellEnd"/>
       <w:r>
         <w:rPr>
+          <w:strike/>
           <w:sz w:val="22"/>
           <w:szCs w:val="22"/>
           <w:lang w:val="es-ES"/>
@@ -3688,13 +3479,15 @@
     <w:p>
       <w:pPr>
         <w:rPr>
-          <w:sz w:val="22"/>
-          <w:szCs w:val="22"/>
-          <w:lang w:val="es-ES"/>
-        </w:rPr>
-      </w:pPr>
-      <w:r>
-        <w:rPr>
+          <w:strike/>
+          <w:sz w:val="22"/>
+          <w:szCs w:val="22"/>
+          <w:lang w:val="es-ES"/>
+        </w:rPr>
+      </w:pPr>
+      <w:r>
+        <w:rPr>
+          <w:strike/>
           <w:sz w:val="22"/>
           <w:szCs w:val="22"/>
           <w:lang w:val="es-ES"/>
@@ -3704,6 +3497,7 @@
       <w:proofErr w:type="spellStart"/>
       <w:r>
         <w:rPr>
+          <w:strike/>
           <w:sz w:val="22"/>
           <w:szCs w:val="22"/>
           <w:lang w:val="es-ES"/>
@@ -3713,6 +3507,7 @@
       <w:proofErr w:type="spellEnd"/>
       <w:r>
         <w:rPr>
+          <w:strike/>
           <w:sz w:val="22"/>
           <w:szCs w:val="22"/>
           <w:lang w:val="es-ES"/>
@@ -3722,6 +3517,7 @@
       <w:proofErr w:type="spellStart"/>
       <w:r>
         <w:rPr>
+          <w:strike/>
           <w:sz w:val="22"/>
           <w:szCs w:val="22"/>
           <w:lang w:val="es-ES"/>
@@ -3731,6 +3527,7 @@
       <w:proofErr w:type="spellEnd"/>
       <w:r>
         <w:rPr>
+          <w:strike/>
           <w:sz w:val="22"/>
           <w:szCs w:val="22"/>
           <w:lang w:val="es-ES"/>
@@ -3740,6 +3537,7 @@
       <w:proofErr w:type="spellStart"/>
       <w:r>
         <w:rPr>
+          <w:strike/>
           <w:sz w:val="22"/>
           <w:szCs w:val="22"/>
           <w:lang w:val="es-ES"/>
@@ -3749,6 +3547,7 @@
       <w:proofErr w:type="spellEnd"/>
       <w:r>
         <w:rPr>
+          <w:strike/>
           <w:sz w:val="22"/>
           <w:szCs w:val="22"/>
           <w:lang w:val="es-ES"/>
@@ -3758,6 +3557,7 @@
       <w:proofErr w:type="spellStart"/>
       <w:r>
         <w:rPr>
+          <w:strike/>
           <w:sz w:val="22"/>
           <w:szCs w:val="22"/>
           <w:lang w:val="es-ES"/>
@@ -3767,33 +3567,26 @@
       <w:proofErr w:type="spellEnd"/>
       <w:r>
         <w:rPr>
-          <w:sz w:val="22"/>
-          <w:szCs w:val="22"/>
-          <w:lang w:val="es-ES"/>
-        </w:rPr>
-        <w:t xml:space="preserve">. Hasta ahora solo es posible ejecutarlo EN UNA SOLA DIRECCIÓN </w:t>
-      </w:r>
-      <w:proofErr w:type="gramStart"/>
-      <w:r>
-        <w:rPr>
-          <w:sz w:val="22"/>
-          <w:szCs w:val="22"/>
-          <w:lang w:val="es-ES"/>
-        </w:rPr>
-        <w:t>IP .</w:t>
-      </w:r>
-      <w:proofErr w:type="gramEnd"/>
-    </w:p>
-    <w:p>
-      <w:pPr>
-        <w:rPr>
-          <w:sz w:val="22"/>
-          <w:szCs w:val="22"/>
-          <w:lang w:val="es-ES"/>
-        </w:rPr>
-      </w:pPr>
-      <w:r>
-        <w:rPr>
+          <w:strike/>
+          <w:sz w:val="22"/>
+          <w:szCs w:val="22"/>
+          <w:lang w:val="es-ES"/>
+        </w:rPr>
+        <w:t>. Hasta ahora solo es posible ejecutarlo EN UNA SOLA DIRECCIÓN IP .</w:t>
+      </w:r>
+    </w:p>
+    <w:p>
+      <w:pPr>
+        <w:rPr>
+          <w:strike/>
+          <w:sz w:val="22"/>
+          <w:szCs w:val="22"/>
+          <w:lang w:val="es-ES"/>
+        </w:rPr>
+      </w:pPr>
+      <w:r>
+        <w:rPr>
+          <w:strike/>
           <w:sz w:val="22"/>
           <w:szCs w:val="22"/>
           <w:lang w:val="es-ES"/>
@@ -3803,6 +3596,7 @@
       <w:proofErr w:type="spellStart"/>
       <w:r>
         <w:rPr>
+          <w:strike/>
           <w:sz w:val="22"/>
           <w:szCs w:val="22"/>
           <w:lang w:val="es-ES"/>
@@ -3812,6 +3606,7 @@
       <w:proofErr w:type="spellEnd"/>
       <w:r>
         <w:rPr>
+          <w:strike/>
           <w:sz w:val="22"/>
           <w:szCs w:val="22"/>
           <w:lang w:val="es-ES"/>
@@ -3822,13 +3617,15 @@
     <w:p>
       <w:pPr>
         <w:rPr>
-          <w:sz w:val="22"/>
-          <w:szCs w:val="22"/>
-          <w:lang w:val="es-ES"/>
-        </w:rPr>
-      </w:pPr>
-      <w:r>
-        <w:rPr>
+          <w:strike/>
+          <w:sz w:val="22"/>
+          <w:szCs w:val="22"/>
+          <w:lang w:val="es-ES"/>
+        </w:rPr>
+      </w:pPr>
+      <w:r>
+        <w:rPr>
+          <w:strike/>
           <w:sz w:val="22"/>
           <w:szCs w:val="22"/>
           <w:lang w:val="es-ES"/>
@@ -3838,6 +3635,7 @@
       <w:proofErr w:type="spellStart"/>
       <w:r>
         <w:rPr>
+          <w:strike/>
           <w:sz w:val="22"/>
           <w:szCs w:val="22"/>
           <w:lang w:val="es-ES"/>
@@ -3847,6 +3645,7 @@
       <w:proofErr w:type="spellEnd"/>
       <w:r>
         <w:rPr>
+          <w:strike/>
           <w:sz w:val="22"/>
           <w:szCs w:val="22"/>
           <w:lang w:val="es-ES"/>
@@ -3857,13 +3656,15 @@
     <w:p>
       <w:pPr>
         <w:rPr>
-          <w:sz w:val="22"/>
-          <w:szCs w:val="22"/>
-          <w:lang w:val="es-ES"/>
-        </w:rPr>
-      </w:pPr>
-      <w:r>
-        <w:rPr>
+          <w:strike/>
+          <w:sz w:val="22"/>
+          <w:szCs w:val="22"/>
+          <w:lang w:val="es-ES"/>
+        </w:rPr>
+      </w:pPr>
+      <w:r>
+        <w:rPr>
+          <w:strike/>
           <w:sz w:val="22"/>
           <w:szCs w:val="22"/>
           <w:lang w:val="es-ES"/>
@@ -3873,6 +3674,7 @@
       <w:proofErr w:type="spellStart"/>
       <w:r>
         <w:rPr>
+          <w:strike/>
           <w:sz w:val="22"/>
           <w:szCs w:val="22"/>
           <w:lang w:val="es-ES"/>
@@ -3882,6 +3684,7 @@
       <w:proofErr w:type="spellEnd"/>
       <w:r>
         <w:rPr>
+          <w:strike/>
           <w:sz w:val="22"/>
           <w:szCs w:val="22"/>
           <w:lang w:val="es-ES"/>
@@ -3891,6 +3694,7 @@
       <w:proofErr w:type="spellStart"/>
       <w:r>
         <w:rPr>
+          <w:strike/>
           <w:sz w:val="22"/>
           <w:szCs w:val="22"/>
           <w:lang w:val="es-ES"/>
@@ -3900,6 +3704,7 @@
       <w:proofErr w:type="spellEnd"/>
       <w:r>
         <w:rPr>
+          <w:strike/>
           <w:sz w:val="22"/>
           <w:szCs w:val="22"/>
           <w:lang w:val="es-ES"/>
@@ -3909,6 +3714,7 @@
       <w:proofErr w:type="spellStart"/>
       <w:r>
         <w:rPr>
+          <w:strike/>
           <w:sz w:val="22"/>
           <w:szCs w:val="22"/>
           <w:lang w:val="es-ES"/>
@@ -3918,6 +3724,7 @@
       <w:proofErr w:type="spellEnd"/>
       <w:r>
         <w:rPr>
+          <w:strike/>
           <w:sz w:val="22"/>
           <w:szCs w:val="22"/>
           <w:lang w:val="es-ES"/>
@@ -3928,13 +3735,15 @@
     <w:p>
       <w:pPr>
         <w:rPr>
-          <w:sz w:val="22"/>
-          <w:szCs w:val="22"/>
-          <w:lang w:val="es-ES"/>
-        </w:rPr>
-      </w:pPr>
-      <w:r>
-        <w:rPr>
+          <w:strike/>
+          <w:sz w:val="22"/>
+          <w:szCs w:val="22"/>
+          <w:lang w:val="es-ES"/>
+        </w:rPr>
+      </w:pPr>
+      <w:r>
+        <w:rPr>
+          <w:strike/>
           <w:sz w:val="22"/>
           <w:szCs w:val="22"/>
           <w:lang w:val="es-ES"/>
@@ -3944,6 +3753,7 @@
       <w:proofErr w:type="spellStart"/>
       <w:r>
         <w:rPr>
+          <w:strike/>
           <w:sz w:val="22"/>
           <w:szCs w:val="22"/>
           <w:lang w:val="es-ES"/>
@@ -3953,6 +3763,7 @@
       <w:proofErr w:type="spellEnd"/>
       <w:r>
         <w:rPr>
+          <w:strike/>
           <w:sz w:val="22"/>
           <w:szCs w:val="22"/>
           <w:lang w:val="es-ES"/>
@@ -3962,6 +3773,7 @@
       <w:proofErr w:type="spellStart"/>
       <w:r>
         <w:rPr>
+          <w:strike/>
           <w:sz w:val="22"/>
           <w:szCs w:val="22"/>
           <w:lang w:val="es-ES"/>
@@ -3971,6 +3783,7 @@
       <w:proofErr w:type="spellEnd"/>
       <w:r>
         <w:rPr>
+          <w:strike/>
           <w:sz w:val="22"/>
           <w:szCs w:val="22"/>
           <w:lang w:val="es-ES"/>
@@ -3980,6 +3793,7 @@
       <w:proofErr w:type="spellStart"/>
       <w:r>
         <w:rPr>
+          <w:strike/>
           <w:sz w:val="22"/>
           <w:szCs w:val="22"/>
           <w:lang w:val="es-ES"/>
@@ -3989,6 +3803,7 @@
       <w:proofErr w:type="spellEnd"/>
       <w:r>
         <w:rPr>
+          <w:strike/>
           <w:sz w:val="22"/>
           <w:szCs w:val="22"/>
           <w:lang w:val="es-ES"/>
@@ -3999,13 +3814,15 @@
     <w:p>
       <w:pPr>
         <w:rPr>
-          <w:sz w:val="22"/>
-          <w:szCs w:val="22"/>
-          <w:lang w:val="es-ES"/>
-        </w:rPr>
-      </w:pPr>
-      <w:r>
-        <w:rPr>
+          <w:strike/>
+          <w:sz w:val="22"/>
+          <w:szCs w:val="22"/>
+          <w:lang w:val="es-ES"/>
+        </w:rPr>
+      </w:pPr>
+      <w:r>
+        <w:rPr>
+          <w:strike/>
           <w:sz w:val="22"/>
           <w:szCs w:val="22"/>
           <w:lang w:val="es-ES"/>
@@ -4015,6 +3832,7 @@
       <w:proofErr w:type="spellStart"/>
       <w:r>
         <w:rPr>
+          <w:strike/>
           <w:sz w:val="22"/>
           <w:szCs w:val="22"/>
           <w:lang w:val="es-ES"/>
@@ -4024,6 +3842,7 @@
       <w:proofErr w:type="spellEnd"/>
       <w:r>
         <w:rPr>
+          <w:strike/>
           <w:sz w:val="22"/>
           <w:szCs w:val="22"/>
           <w:lang w:val="es-ES"/>
@@ -4038,6 +3857,7 @@
           <w:numId w:val="20"/>
         </w:numPr>
         <w:rPr>
+          <w:strike/>
           <w:color w:val="156082" w:themeColor="accent1"/>
           <w:sz w:val="22"/>
           <w:szCs w:val="22"/>
@@ -4048,6 +3868,7 @@
         <w:rPr>
           <w:b/>
           <w:bCs/>
+          <w:strike/>
           <w:color w:val="156082" w:themeColor="accent1"/>
           <w:sz w:val="22"/>
           <w:szCs w:val="22"/>
@@ -4057,6 +3878,7 @@
       </w:r>
       <w:r>
         <w:rPr>
+          <w:strike/>
           <w:color w:val="156082" w:themeColor="accent1"/>
           <w:sz w:val="22"/>
           <w:szCs w:val="22"/>
@@ -4069,6 +3891,7 @@
         <w:rPr>
           <w:i/>
           <w:iCs/>
+          <w:strike/>
           <w:color w:val="156082" w:themeColor="accent1"/>
           <w:sz w:val="22"/>
           <w:szCs w:val="22"/>
@@ -4079,6 +3902,7 @@
       <w:proofErr w:type="spellEnd"/>
       <w:r>
         <w:rPr>
+          <w:strike/>
           <w:color w:val="156082" w:themeColor="accent1"/>
           <w:sz w:val="22"/>
           <w:szCs w:val="22"/>
@@ -4089,6 +3913,7 @@
       <w:proofErr w:type="spellStart"/>
       <w:r>
         <w:rPr>
+          <w:strike/>
           <w:color w:val="156082" w:themeColor="accent1"/>
           <w:sz w:val="22"/>
           <w:szCs w:val="22"/>
@@ -4099,6 +3924,7 @@
       <w:proofErr w:type="spellEnd"/>
       <w:r>
         <w:rPr>
+          <w:strike/>
           <w:color w:val="156082" w:themeColor="accent1"/>
           <w:sz w:val="22"/>
           <w:szCs w:val="22"/>
@@ -4114,6 +3940,7 @@
           <w:numId w:val="20"/>
         </w:numPr>
         <w:rPr>
+          <w:strike/>
           <w:color w:val="156082" w:themeColor="accent1"/>
           <w:sz w:val="22"/>
           <w:szCs w:val="22"/>
@@ -4124,6 +3951,7 @@
         <w:rPr>
           <w:b/>
           <w:bCs/>
+          <w:strike/>
           <w:color w:val="156082" w:themeColor="accent1"/>
           <w:sz w:val="22"/>
           <w:szCs w:val="22"/>
@@ -4134,6 +3962,7 @@
       </w:r>
       <w:r>
         <w:rPr>
+          <w:strike/>
           <w:color w:val="156082" w:themeColor="accent1"/>
           <w:sz w:val="22"/>
           <w:szCs w:val="22"/>
@@ -4144,6 +3973,7 @@
       <w:proofErr w:type="spellStart"/>
       <w:r>
         <w:rPr>
+          <w:strike/>
           <w:color w:val="156082" w:themeColor="accent1"/>
           <w:sz w:val="22"/>
           <w:szCs w:val="22"/>
@@ -4154,6 +3984,7 @@
       <w:proofErr w:type="spellEnd"/>
       <w:r>
         <w:rPr>
+          <w:strike/>
           <w:color w:val="156082" w:themeColor="accent1"/>
           <w:sz w:val="22"/>
           <w:szCs w:val="22"/>
@@ -4164,6 +3995,7 @@
       <w:proofErr w:type="spellStart"/>
       <w:r>
         <w:rPr>
+          <w:strike/>
           <w:color w:val="156082" w:themeColor="accent1"/>
           <w:sz w:val="22"/>
           <w:szCs w:val="22"/>
@@ -4174,6 +4006,7 @@
       <w:proofErr w:type="spellEnd"/>
       <w:r>
         <w:rPr>
+          <w:strike/>
           <w:color w:val="156082" w:themeColor="accent1"/>
           <w:sz w:val="22"/>
           <w:szCs w:val="22"/>
@@ -4184,6 +4017,7 @@
       <w:proofErr w:type="spellStart"/>
       <w:r>
         <w:rPr>
+          <w:strike/>
           <w:color w:val="156082" w:themeColor="accent1"/>
           <w:sz w:val="22"/>
           <w:szCs w:val="22"/>
@@ -4194,6 +4028,7 @@
       <w:proofErr w:type="spellEnd"/>
       <w:r>
         <w:rPr>
+          <w:strike/>
           <w:color w:val="156082" w:themeColor="accent1"/>
           <w:sz w:val="22"/>
           <w:szCs w:val="22"/>
@@ -4209,6 +4044,7 @@
           <w:numId w:val="20"/>
         </w:numPr>
         <w:rPr>
+          <w:strike/>
           <w:color w:val="156082" w:themeColor="accent1"/>
           <w:sz w:val="22"/>
           <w:szCs w:val="22"/>
@@ -4219,6 +4055,7 @@
         <w:rPr>
           <w:b/>
           <w:bCs/>
+          <w:strike/>
           <w:color w:val="156082" w:themeColor="accent1"/>
           <w:sz w:val="22"/>
           <w:szCs w:val="22"/>
@@ -4228,6 +4065,7 @@
       </w:r>
       <w:r>
         <w:rPr>
+          <w:strike/>
           <w:color w:val="156082" w:themeColor="accent1"/>
           <w:sz w:val="22"/>
           <w:szCs w:val="22"/>
@@ -4238,6 +4076,7 @@
       <w:proofErr w:type="spellStart"/>
       <w:r>
         <w:rPr>
+          <w:strike/>
           <w:color w:val="156082" w:themeColor="accent1"/>
           <w:sz w:val="22"/>
           <w:szCs w:val="22"/>
@@ -4248,6 +4087,7 @@
       <w:proofErr w:type="spellEnd"/>
       <w:r>
         <w:rPr>
+          <w:strike/>
           <w:color w:val="156082" w:themeColor="accent1"/>
           <w:sz w:val="22"/>
           <w:szCs w:val="22"/>
@@ -4259,6 +4099,7 @@
     <w:p>
       <w:pPr>
         <w:rPr>
+          <w:strike/>
           <w:color w:val="156082" w:themeColor="accent1"/>
           <w:sz w:val="22"/>
           <w:szCs w:val="22"/>
@@ -4267,6 +4108,7 @@
       </w:pPr>
       <w:r>
         <w:rPr>
+          <w:strike/>
           <w:color w:val="156082" w:themeColor="accent1"/>
           <w:sz w:val="22"/>
           <w:szCs w:val="22"/>
@@ -4277,6 +4119,7 @@
       <w:proofErr w:type="spellStart"/>
       <w:r>
         <w:rPr>
+          <w:strike/>
           <w:color w:val="156082" w:themeColor="accent1"/>
           <w:sz w:val="22"/>
           <w:szCs w:val="22"/>
@@ -4287,6 +4130,7 @@
       <w:proofErr w:type="spellEnd"/>
       <w:r>
         <w:rPr>
+          <w:strike/>
           <w:color w:val="156082" w:themeColor="accent1"/>
           <w:sz w:val="22"/>
           <w:szCs w:val="22"/>
@@ -4298,6 +4142,7 @@
     <w:p>
       <w:pPr>
         <w:rPr>
+          <w:strike/>
           <w:color w:val="156082" w:themeColor="accent1"/>
           <w:sz w:val="22"/>
           <w:szCs w:val="22"/>
@@ -4306,13 +4151,14 @@
       </w:pPr>
       <w:r>
         <w:rPr>
+          <w:strike/>
           <w:color w:val="156082" w:themeColor="accent1"/>
           <w:sz w:val="22"/>
           <w:szCs w:val="22"/>
           <w:lang w:val="es-ES"/>
         </w:rPr>
         <w:pict w14:anchorId="27E3C51B">
-          <v:rect id="_x0000_i1031" style="width:0;height:1.5pt" o:hralign="center" o:hrstd="t" o:hr="t" fillcolor="#a0a0a0" stroked="f"/>
+          <v:rect id="_x0000_i1025" style="width:0;height:1.5pt" o:hralign="center" o:hrstd="t" o:hr="t" fillcolor="#a0a0a0" stroked="f"/>
         </w:pict>
       </w:r>
     </w:p>
@@ -4321,6 +4167,7 @@
         <w:rPr>
           <w:b/>
           <w:bCs/>
+          <w:strike/>
           <w:color w:val="156082" w:themeColor="accent1"/>
           <w:sz w:val="22"/>
           <w:szCs w:val="22"/>
@@ -4331,6 +4178,7 @@
         <w:rPr>
           <w:b/>
           <w:bCs/>
+          <w:strike/>
           <w:color w:val="156082" w:themeColor="accent1"/>
           <w:sz w:val="22"/>
           <w:szCs w:val="22"/>
@@ -4339,11 +4187,11 @@
         <w:t xml:space="preserve">2. </w:t>
       </w:r>
       <w:proofErr w:type="spellStart"/>
-      <w:proofErr w:type="gramStart"/>
       <w:r>
         <w:rPr>
           <w:b/>
           <w:bCs/>
+          <w:strike/>
           <w:color w:val="156082" w:themeColor="accent1"/>
           <w:sz w:val="22"/>
           <w:szCs w:val="22"/>
@@ -4352,11 +4200,11 @@
         <w:t>csv.csvcsv</w:t>
       </w:r>
       <w:proofErr w:type="spellEnd"/>
-      <w:proofErr w:type="gramEnd"/>
       <w:r>
         <w:rPr>
           <w:b/>
           <w:bCs/>
+          <w:strike/>
           <w:color w:val="156082" w:themeColor="accent1"/>
           <w:sz w:val="22"/>
           <w:szCs w:val="22"/>
@@ -4368,6 +4216,7 @@
     <w:p>
       <w:pPr>
         <w:rPr>
+          <w:strike/>
           <w:color w:val="156082" w:themeColor="accent1"/>
           <w:sz w:val="22"/>
           <w:szCs w:val="22"/>
@@ -4376,6 +4225,7 @@
       </w:pPr>
       <w:r>
         <w:rPr>
+          <w:strike/>
           <w:color w:val="156082" w:themeColor="accent1"/>
           <w:sz w:val="22"/>
           <w:szCs w:val="22"/>
@@ -4386,6 +4236,7 @@
       <w:proofErr w:type="spellStart"/>
       <w:r>
         <w:rPr>
+          <w:strike/>
           <w:color w:val="156082" w:themeColor="accent1"/>
           <w:sz w:val="22"/>
           <w:szCs w:val="22"/>
@@ -4396,6 +4247,7 @@
       <w:proofErr w:type="spellEnd"/>
       <w:r>
         <w:rPr>
+          <w:strike/>
           <w:color w:val="156082" w:themeColor="accent1"/>
           <w:sz w:val="22"/>
           <w:szCs w:val="22"/>
@@ -4407,6 +4259,7 @@
         <w:rPr>
           <w:b/>
           <w:bCs/>
+          <w:strike/>
           <w:color w:val="156082" w:themeColor="accent1"/>
           <w:sz w:val="22"/>
           <w:szCs w:val="22"/>
@@ -4419,6 +4272,7 @@
         <w:rPr>
           <w:b/>
           <w:bCs/>
+          <w:strike/>
           <w:color w:val="156082" w:themeColor="accent1"/>
           <w:sz w:val="22"/>
           <w:szCs w:val="22"/>
@@ -4431,6 +4285,7 @@
         <w:rPr>
           <w:b/>
           <w:bCs/>
+          <w:strike/>
           <w:color w:val="156082" w:themeColor="accent1"/>
           <w:sz w:val="22"/>
           <w:szCs w:val="22"/>
@@ -4440,6 +4295,7 @@
       </w:r>
       <w:r>
         <w:rPr>
+          <w:strike/>
           <w:color w:val="156082" w:themeColor="accent1"/>
           <w:sz w:val="22"/>
           <w:szCs w:val="22"/>
@@ -4451,6 +4307,7 @@
     <w:p>
       <w:pPr>
         <w:rPr>
+          <w:strike/>
           <w:color w:val="156082" w:themeColor="accent1"/>
           <w:sz w:val="22"/>
           <w:szCs w:val="22"/>
@@ -4459,6 +4316,7 @@
       </w:pPr>
       <w:r>
         <w:rPr>
+          <w:strike/>
           <w:color w:val="156082" w:themeColor="accent1"/>
           <w:sz w:val="22"/>
           <w:szCs w:val="22"/>
@@ -4470,6 +4328,7 @@
     <w:p>
       <w:pPr>
         <w:rPr>
+          <w:strike/>
           <w:color w:val="156082" w:themeColor="accent1"/>
           <w:sz w:val="22"/>
           <w:szCs w:val="22"/>
@@ -4478,6 +4337,7 @@
       </w:pPr>
       <w:r>
         <w:rPr>
+          <w:strike/>
           <w:color w:val="156082" w:themeColor="accent1"/>
           <w:sz w:val="22"/>
           <w:szCs w:val="22"/>
@@ -4520,20 +4380,12 @@
           <w:lang w:val="es-ES"/>
         </w:rPr>
       </w:pPr>
-      <w:proofErr w:type="gramStart"/>
       <w:r>
         <w:rPr>
           <w:lang w:val="es-ES"/>
         </w:rPr>
         <w:lastRenderedPageBreak/>
-        <w:t>Tarea  “</w:t>
-      </w:r>
-      <w:proofErr w:type="gramEnd"/>
-      <w:r>
-        <w:rPr>
-          <w:lang w:val="es-ES"/>
-        </w:rPr>
-        <w:t xml:space="preserve">Verificación de </w:t>
+        <w:t xml:space="preserve">Tarea  “Verificación de </w:t>
       </w:r>
       <w:proofErr w:type="spellStart"/>
       <w:r>
@@ -4575,25 +4427,21 @@
         <w:rPr>
           <w:lang w:val="es-ES"/>
         </w:rPr>
-        <w:t>Gemini:</w:t>
-      </w:r>
-      <w:r>
-        <w:rPr>
-          <w:lang w:val="es-ES"/>
-        </w:rPr>
-        <w:t xml:space="preserve"> “”</w:t>
-      </w:r>
-    </w:p>
-    <w:p>
-      <w:pPr>
-        <w:rPr>
-          <w:sz w:val="22"/>
-          <w:szCs w:val="22"/>
-          <w:lang w:val="es-ES"/>
-        </w:rPr>
-      </w:pPr>
-      <w:r>
-        <w:rPr>
+        <w:t>Gemini: “”</w:t>
+      </w:r>
+    </w:p>
+    <w:p>
+      <w:pPr>
+        <w:rPr>
+          <w:strike/>
+          <w:sz w:val="22"/>
+          <w:szCs w:val="22"/>
+          <w:lang w:val="es-ES"/>
+        </w:rPr>
+      </w:pPr>
+      <w:r>
+        <w:rPr>
+          <w:strike/>
           <w:sz w:val="22"/>
           <w:szCs w:val="22"/>
           <w:lang w:val="es-ES"/>
@@ -4603,6 +4451,7 @@
       <w:proofErr w:type="spellStart"/>
       <w:r>
         <w:rPr>
+          <w:strike/>
           <w:sz w:val="22"/>
           <w:szCs w:val="22"/>
           <w:lang w:val="es-ES"/>
@@ -4612,6 +4461,7 @@
       <w:proofErr w:type="spellEnd"/>
       <w:r>
         <w:rPr>
+          <w:strike/>
           <w:sz w:val="22"/>
           <w:szCs w:val="22"/>
           <w:lang w:val="es-ES"/>
@@ -4621,6 +4471,7 @@
       <w:proofErr w:type="spellStart"/>
       <w:r>
         <w:rPr>
+          <w:strike/>
           <w:sz w:val="22"/>
           <w:szCs w:val="22"/>
           <w:lang w:val="es-ES"/>
@@ -4630,6 +4481,7 @@
       <w:proofErr w:type="spellEnd"/>
       <w:r>
         <w:rPr>
+          <w:strike/>
           <w:sz w:val="22"/>
           <w:szCs w:val="22"/>
           <w:lang w:val="es-ES"/>
@@ -4639,6 +4491,7 @@
       <w:proofErr w:type="spellStart"/>
       <w:r>
         <w:rPr>
+          <w:strike/>
           <w:sz w:val="22"/>
           <w:szCs w:val="22"/>
           <w:lang w:val="es-ES"/>
@@ -4648,6 +4501,7 @@
       <w:proofErr w:type="spellEnd"/>
       <w:r>
         <w:rPr>
+          <w:strike/>
           <w:sz w:val="22"/>
           <w:szCs w:val="22"/>
           <w:lang w:val="es-ES"/>
@@ -4657,6 +4511,7 @@
       <w:proofErr w:type="spellStart"/>
       <w:r>
         <w:rPr>
+          <w:strike/>
           <w:sz w:val="22"/>
           <w:szCs w:val="22"/>
           <w:lang w:val="es-ES"/>
@@ -4666,6 +4521,7 @@
       <w:proofErr w:type="spellEnd"/>
       <w:r>
         <w:rPr>
+          <w:strike/>
           <w:sz w:val="22"/>
           <w:szCs w:val="22"/>
           <w:lang w:val="es-ES"/>
@@ -4675,6 +4531,7 @@
       <w:proofErr w:type="spellStart"/>
       <w:r>
         <w:rPr>
+          <w:strike/>
           <w:sz w:val="22"/>
           <w:szCs w:val="22"/>
           <w:lang w:val="es-ES"/>
@@ -4684,12 +4541,264 @@
       <w:proofErr w:type="spellEnd"/>
       <w:r>
         <w:rPr>
+          <w:strike/>
           <w:sz w:val="22"/>
           <w:szCs w:val="22"/>
           <w:lang w:val="es-ES"/>
         </w:rPr>
         <w:t>.</w:t>
       </w:r>
+    </w:p>
+    <w:p>
+      <w:pPr>
+        <w:rPr>
+          <w:strike/>
+          <w:sz w:val="22"/>
+          <w:szCs w:val="22"/>
+          <w:lang w:val="es-ES"/>
+        </w:rPr>
+      </w:pPr>
+      <w:r>
+        <w:rPr>
+          <w:strike/>
+          <w:sz w:val="22"/>
+          <w:szCs w:val="22"/>
+          <w:lang w:val="es-ES"/>
+        </w:rPr>
+        <w:br w:type="page"/>
+      </w:r>
+    </w:p>
+    <w:p>
+      <w:pPr>
+        <w:pStyle w:val="Ttulo1"/>
+        <w:rPr>
+          <w:lang w:val="es-ES"/>
+        </w:rPr>
+      </w:pPr>
+      <w:r>
+        <w:rPr>
+          <w:lang w:val="es-ES"/>
+        </w:rPr>
+        <w:lastRenderedPageBreak/>
+        <w:t>Nueva sección para realizar pruebas HIL</w:t>
+      </w:r>
+    </w:p>
+    <w:p>
+      <w:pPr>
+        <w:pStyle w:val="Ttulo2"/>
+        <w:rPr>
+          <w:lang w:val="es-ES"/>
+        </w:rPr>
+      </w:pPr>
+      <w:r>
+        <w:rPr>
+          <w:lang w:val="es-ES"/>
+        </w:rPr>
+        <w:t>Gemini: “”</w:t>
+      </w:r>
+    </w:p>
+    <w:p>
+      <w:pPr>
+        <w:rPr>
+          <w:sz w:val="22"/>
+          <w:szCs w:val="22"/>
+          <w:lang w:val="es-ES"/>
+        </w:rPr>
+      </w:pPr>
+      <w:r>
+        <w:rPr>
+          <w:sz w:val="22"/>
+          <w:szCs w:val="22"/>
+          <w:lang w:val="es-ES"/>
+        </w:rPr>
+        <w:t xml:space="preserve">Necesito incorporar una nueva funcionalidad en la GUI que he desarrollado con la que se pueden realizar pruebas automatizadas mediante la web de configuración de un equipo TPU-1 de la empresa ZIV. Esto lo hago manejando </w:t>
+      </w:r>
+      <w:proofErr w:type="spellStart"/>
+      <w:r>
+        <w:rPr>
+          <w:sz w:val="22"/>
+          <w:szCs w:val="22"/>
+          <w:lang w:val="es-ES"/>
+        </w:rPr>
+        <w:t>tests</w:t>
+      </w:r>
+      <w:proofErr w:type="spellEnd"/>
+      <w:r>
+        <w:rPr>
+          <w:sz w:val="22"/>
+          <w:szCs w:val="22"/>
+          <w:lang w:val="es-ES"/>
+        </w:rPr>
+        <w:t xml:space="preserve"> .robot que trabajan con las librerías </w:t>
+      </w:r>
+      <w:proofErr w:type="spellStart"/>
+      <w:r>
+        <w:rPr>
+          <w:sz w:val="22"/>
+          <w:szCs w:val="22"/>
+          <w:lang w:val="es-ES"/>
+        </w:rPr>
+        <w:t>Selenium</w:t>
+      </w:r>
+      <w:proofErr w:type="spellEnd"/>
+      <w:r>
+        <w:rPr>
+          <w:sz w:val="22"/>
+          <w:szCs w:val="22"/>
+          <w:lang w:val="es-ES"/>
+        </w:rPr>
+        <w:t xml:space="preserve"> y </w:t>
+      </w:r>
+      <w:proofErr w:type="spellStart"/>
+      <w:r>
+        <w:rPr>
+          <w:sz w:val="22"/>
+          <w:szCs w:val="22"/>
+          <w:lang w:val="es-ES"/>
+        </w:rPr>
+        <w:t>RobotFramework</w:t>
+      </w:r>
+      <w:proofErr w:type="spellEnd"/>
+      <w:r>
+        <w:rPr>
+          <w:sz w:val="22"/>
+          <w:szCs w:val="22"/>
+          <w:lang w:val="es-ES"/>
+        </w:rPr>
+        <w:t>.</w:t>
+      </w:r>
+      <w:r>
+        <w:rPr>
+          <w:sz w:val="22"/>
+          <w:szCs w:val="22"/>
+          <w:lang w:val="es-ES"/>
+        </w:rPr>
+        <w:br/>
+      </w:r>
+      <w:r>
+        <w:rPr>
+          <w:sz w:val="22"/>
+          <w:szCs w:val="22"/>
+          <w:lang w:val="es-ES"/>
+        </w:rPr>
+        <w:t xml:space="preserve">Basándote en el archivo </w:t>
+      </w:r>
+      <w:r>
+        <w:rPr>
+          <w:sz w:val="22"/>
+          <w:szCs w:val="22"/>
+          <w:lang w:val="es-ES"/>
+        </w:rPr>
+        <w:t>“</w:t>
+      </w:r>
+      <w:proofErr w:type="spellStart"/>
+      <w:r>
+        <w:rPr>
+          <w:sz w:val="22"/>
+          <w:szCs w:val="22"/>
+          <w:lang w:val="es-ES"/>
+        </w:rPr>
+        <w:t>Project_proposal</w:t>
+      </w:r>
+      <w:proofErr w:type="spellEnd"/>
+      <w:r>
+        <w:rPr>
+          <w:sz w:val="22"/>
+          <w:szCs w:val="22"/>
+          <w:lang w:val="es-ES"/>
+        </w:rPr>
+        <w:t xml:space="preserve"> and </w:t>
+      </w:r>
+      <w:proofErr w:type="spellStart"/>
+      <w:r>
+        <w:rPr>
+          <w:sz w:val="22"/>
+          <w:szCs w:val="22"/>
+          <w:lang w:val="es-ES"/>
+        </w:rPr>
+        <w:t>working</w:t>
+      </w:r>
+      <w:proofErr w:type="spellEnd"/>
+      <w:r>
+        <w:rPr>
+          <w:sz w:val="22"/>
+          <w:szCs w:val="22"/>
+          <w:lang w:val="es-ES"/>
+        </w:rPr>
+        <w:t xml:space="preserve"> </w:t>
+      </w:r>
+      <w:r>
+        <w:rPr>
+          <w:sz w:val="22"/>
+          <w:szCs w:val="22"/>
+          <w:lang w:val="es-ES"/>
+        </w:rPr>
+        <w:t>plan</w:t>
+      </w:r>
+      <w:r>
+        <w:rPr>
+          <w:sz w:val="22"/>
+          <w:szCs w:val="22"/>
+          <w:lang w:val="es-ES"/>
+        </w:rPr>
+        <w:t xml:space="preserve">” </w:t>
+      </w:r>
+      <w:r>
+        <w:rPr>
+          <w:sz w:val="22"/>
+          <w:szCs w:val="22"/>
+          <w:lang w:val="es-ES"/>
+        </w:rPr>
+        <w:t>en el que se</w:t>
+      </w:r>
+      <w:r>
+        <w:rPr>
+          <w:sz w:val="22"/>
+          <w:szCs w:val="22"/>
+          <w:lang w:val="es-ES"/>
+        </w:rPr>
+        <w:t xml:space="preserve"> basa mi TFG, me gustaría que me dieras los primeros pasos para implementar algo así basado en HIL. </w:t>
+      </w:r>
+      <w:r>
+        <w:rPr>
+          <w:sz w:val="22"/>
+          <w:szCs w:val="22"/>
+          <w:lang w:val="es-ES"/>
+        </w:rPr>
+        <w:br/>
+        <w:t xml:space="preserve">DE MOMENTO SOLO QUIERO CENTRARME EN EL ENVÍO DE ÓRDENES MEDIANTE HARDWARE. LA INYECCIÓN DE RUIDO LO DEJARÉ PARA MÁS ADELANTE. </w:t>
+      </w:r>
+      <w:r>
+        <w:rPr>
+          <w:sz w:val="22"/>
+          <w:szCs w:val="22"/>
+          <w:lang w:val="es-ES"/>
+        </w:rPr>
+        <w:br/>
+      </w:r>
+      <w:r>
+        <w:rPr>
+          <w:sz w:val="22"/>
+          <w:szCs w:val="22"/>
+          <w:lang w:val="es-ES"/>
+        </w:rPr>
+        <w:t xml:space="preserve">Como no voy muy bien de tiempo me gustaría empezar </w:t>
+      </w:r>
+      <w:r>
+        <w:rPr>
+          <w:sz w:val="22"/>
+          <w:szCs w:val="22"/>
+          <w:lang w:val="es-ES"/>
+        </w:rPr>
+        <w:t>a trabajar directamente con la Raspberry. Ten en cuenta la estructura actual que tiene mi GUI (te adjunto enlace del repositorio de GIT en el que se encuentra. Te adjunto también manual de instrucciones del equipo TPU-1, por si quieres saber cómo funciona la IPTU.</w:t>
+      </w:r>
+    </w:p>
+    <w:p>
+      <w:pPr>
+        <w:rPr>
+          <w:lang w:val="es-ES"/>
+        </w:rPr>
+      </w:pPr>
     </w:p>
     <w:sectPr>
       <w:pgSz w:w="11906" w:h="16838"/>
@@ -7373,6 +7482,7 @@
   <w:style w:type="paragraph" w:default="1" w:styleId="Normal">
     <w:name w:val="Normal"/>
     <w:qFormat/>
+    <w:rsid w:val="00A358DB"/>
     <w:rPr>
       <w:lang w:val="ca-ES"/>
     </w:rPr>
@@ -7577,6 +7687,7 @@
   <w:style w:type="character" w:default="1" w:styleId="Fuentedeprrafopredeter">
     <w:name w:val="Default Paragraph Font"/>
     <w:uiPriority w:val="1"/>
+    <w:semiHidden/>
     <w:unhideWhenUsed/>
   </w:style>
   <w:style w:type="table" w:default="1" w:styleId="Tablanormal">

</xml_diff>

<commit_message>
doc: Actualizar la memoria del TFG con los últimos avances
</commit_message>
<xml_diff>
--- a/Trabajo.docx
+++ b/Trabajo.docx
@@ -5629,7 +5629,7 @@
           <w:lang w:val="es-ES"/>
         </w:rPr>
         <w:pict w14:anchorId="29EF649B">
-          <v:rect id="_x0000_i1045" style="width:0;height:1.5pt" o:hralign="center" o:hrstd="t" o:hr="t" fillcolor="#a0a0a0" stroked="f"/>
+          <v:rect id="_x0000_i1026" style="width:0;height:1.5pt" o:hralign="center" o:hrstd="t" o:hr="t" fillcolor="#a0a0a0" stroked="f"/>
         </w:pict>
       </w:r>
     </w:p>
@@ -7273,25 +7273,7 @@
           <w:szCs w:val="22"/>
           <w:lang w:val="en-US"/>
         </w:rPr>
-        <w:t xml:space="preserve"> </w:t>
-      </w:r>
-      <w:proofErr w:type="spellStart"/>
-      <w:r>
-        <w:rPr>
-          <w:sz w:val="22"/>
-          <w:szCs w:val="22"/>
-          <w:lang w:val="en-US"/>
-        </w:rPr>
-        <w:t>en</w:t>
-      </w:r>
-      <w:proofErr w:type="spellEnd"/>
-      <w:r>
-        <w:rPr>
-          <w:sz w:val="22"/>
-          <w:szCs w:val="22"/>
-          <w:lang w:val="en-US"/>
-        </w:rPr>
-        <w:t xml:space="preserve"> </w:t>
+        <w:t xml:space="preserve"> en </w:t>
       </w:r>
       <w:proofErr w:type="spellStart"/>
       <w:r>
@@ -8246,79 +8228,224 @@
           <w:szCs w:val="22"/>
           <w:lang w:val="en-US"/>
         </w:rPr>
+        <w:t xml:space="preserve"> por {</w:t>
+      </w:r>
+      <w:proofErr w:type="spellStart"/>
+      <w:r>
+        <w:rPr>
+          <w:sz w:val="22"/>
+          <w:szCs w:val="22"/>
+          <w:lang w:val="en-US"/>
+        </w:rPr>
+        <w:t>addr</w:t>
+      </w:r>
+      <w:proofErr w:type="spellEnd"/>
+      <w:r>
+        <w:rPr>
+          <w:sz w:val="22"/>
+          <w:szCs w:val="22"/>
+          <w:lang w:val="en-US"/>
+        </w:rPr>
+        <w:t>}")</w:t>
+      </w:r>
+    </w:p>
+    <w:p>
+      <w:pPr>
+        <w:rPr>
+          <w:sz w:val="22"/>
+          <w:szCs w:val="22"/>
+          <w:lang w:val="en-US"/>
+        </w:rPr>
+      </w:pPr>
+      <w:r>
+        <w:rPr>
+          <w:sz w:val="22"/>
+          <w:szCs w:val="22"/>
+          <w:lang w:val="en-US"/>
+        </w:rPr>
+        <w:t xml:space="preserve">                while True:</w:t>
+      </w:r>
+    </w:p>
+    <w:p>
+      <w:pPr>
+        <w:rPr>
+          <w:sz w:val="22"/>
+          <w:szCs w:val="22"/>
+          <w:lang w:val="en-US"/>
+        </w:rPr>
+      </w:pPr>
+      <w:r>
+        <w:rPr>
+          <w:sz w:val="22"/>
+          <w:szCs w:val="22"/>
+          <w:lang w:val="en-US"/>
+        </w:rPr>
+        <w:t xml:space="preserve">                    data = </w:t>
+      </w:r>
+      <w:proofErr w:type="spellStart"/>
+      <w:proofErr w:type="gramStart"/>
+      <w:r>
+        <w:rPr>
+          <w:sz w:val="22"/>
+          <w:szCs w:val="22"/>
+          <w:lang w:val="en-US"/>
+        </w:rPr>
+        <w:t>conn.recv</w:t>
+      </w:r>
+      <w:proofErr w:type="spellEnd"/>
+      <w:proofErr w:type="gramEnd"/>
+      <w:r>
+        <w:rPr>
+          <w:sz w:val="22"/>
+          <w:szCs w:val="22"/>
+          <w:lang w:val="en-US"/>
+        </w:rPr>
+        <w:t>(1024)</w:t>
+      </w:r>
+    </w:p>
+    <w:p>
+      <w:pPr>
+        <w:rPr>
+          <w:sz w:val="22"/>
+          <w:szCs w:val="22"/>
+          <w:lang w:val="en-US"/>
+        </w:rPr>
+      </w:pPr>
+      <w:r>
+        <w:rPr>
+          <w:sz w:val="22"/>
+          <w:szCs w:val="22"/>
+          <w:lang w:val="en-US"/>
+        </w:rPr>
+        <w:t xml:space="preserve">                    if not data:</w:t>
+      </w:r>
+    </w:p>
+    <w:p>
+      <w:pPr>
+        <w:rPr>
+          <w:sz w:val="22"/>
+          <w:szCs w:val="22"/>
+          <w:lang w:val="en-US"/>
+        </w:rPr>
+      </w:pPr>
+      <w:r>
+        <w:rPr>
+          <w:sz w:val="22"/>
+          <w:szCs w:val="22"/>
+          <w:lang w:val="en-US"/>
+        </w:rPr>
+        <w:t xml:space="preserve">                        </w:t>
+      </w:r>
+      <w:proofErr w:type="gramStart"/>
+      <w:r>
+        <w:rPr>
+          <w:sz w:val="22"/>
+          <w:szCs w:val="22"/>
+          <w:lang w:val="en-US"/>
+        </w:rPr>
+        <w:t>break</w:t>
+      </w:r>
+      <w:proofErr w:type="gramEnd"/>
+    </w:p>
+    <w:p>
+      <w:pPr>
+        <w:rPr>
+          <w:sz w:val="22"/>
+          <w:szCs w:val="22"/>
+          <w:lang w:val="en-US"/>
+        </w:rPr>
+      </w:pPr>
+      <w:r>
+        <w:rPr>
+          <w:sz w:val="22"/>
+          <w:szCs w:val="22"/>
+          <w:lang w:val="en-US"/>
+        </w:rPr>
+        <w:t xml:space="preserve">                    </w:t>
+      </w:r>
+      <w:proofErr w:type="spellStart"/>
+      <w:r>
+        <w:rPr>
+          <w:sz w:val="22"/>
+          <w:szCs w:val="22"/>
+          <w:lang w:val="en-US"/>
+        </w:rPr>
+        <w:t>command_str</w:t>
+      </w:r>
+      <w:proofErr w:type="spellEnd"/>
+      <w:r>
+        <w:rPr>
+          <w:sz w:val="22"/>
+          <w:szCs w:val="22"/>
+          <w:lang w:val="en-US"/>
+        </w:rPr>
+        <w:t xml:space="preserve"> = </w:t>
+      </w:r>
+      <w:proofErr w:type="spellStart"/>
+      <w:proofErr w:type="gramStart"/>
+      <w:r>
+        <w:rPr>
+          <w:sz w:val="22"/>
+          <w:szCs w:val="22"/>
+          <w:lang w:val="en-US"/>
+        </w:rPr>
+        <w:t>data.decode</w:t>
+      </w:r>
+      <w:proofErr w:type="spellEnd"/>
+      <w:proofErr w:type="gramEnd"/>
+      <w:r>
+        <w:rPr>
+          <w:sz w:val="22"/>
+          <w:szCs w:val="22"/>
+          <w:lang w:val="en-US"/>
+        </w:rPr>
+        <w:t>('utf-8')</w:t>
+      </w:r>
+    </w:p>
+    <w:p>
+      <w:pPr>
+        <w:rPr>
+          <w:sz w:val="22"/>
+          <w:szCs w:val="22"/>
+          <w:lang w:val="en-US"/>
+        </w:rPr>
+      </w:pPr>
+      <w:r>
+        <w:rPr>
+          <w:sz w:val="22"/>
+          <w:szCs w:val="22"/>
+          <w:lang w:val="en-US"/>
+        </w:rPr>
+        <w:t xml:space="preserve">                    </w:t>
+      </w:r>
+      <w:proofErr w:type="gramStart"/>
+      <w:r>
+        <w:rPr>
+          <w:sz w:val="22"/>
+          <w:szCs w:val="22"/>
+          <w:lang w:val="en-US"/>
+        </w:rPr>
+        <w:t>print(</w:t>
+      </w:r>
+      <w:proofErr w:type="spellStart"/>
+      <w:proofErr w:type="gramEnd"/>
+      <w:r>
+        <w:rPr>
+          <w:sz w:val="22"/>
+          <w:szCs w:val="22"/>
+          <w:lang w:val="en-US"/>
+        </w:rPr>
+        <w:t>f"Comando</w:t>
+      </w:r>
+      <w:proofErr w:type="spellEnd"/>
+      <w:r>
+        <w:rPr>
+          <w:sz w:val="22"/>
+          <w:szCs w:val="22"/>
+          <w:lang w:val="en-US"/>
+        </w:rPr>
         <w:t xml:space="preserve"> </w:t>
       </w:r>
-      <w:proofErr w:type="spellStart"/>
-      <w:r>
-        <w:rPr>
-          <w:sz w:val="22"/>
-          <w:szCs w:val="22"/>
-          <w:lang w:val="en-US"/>
-        </w:rPr>
-        <w:t>por</w:t>
-      </w:r>
-      <w:proofErr w:type="spellEnd"/>
-      <w:r>
-        <w:rPr>
-          <w:sz w:val="22"/>
-          <w:szCs w:val="22"/>
-          <w:lang w:val="en-US"/>
-        </w:rPr>
-        <w:t xml:space="preserve"> {</w:t>
-      </w:r>
-      <w:proofErr w:type="spellStart"/>
-      <w:r>
-        <w:rPr>
-          <w:sz w:val="22"/>
-          <w:szCs w:val="22"/>
-          <w:lang w:val="en-US"/>
-        </w:rPr>
-        <w:t>addr</w:t>
-      </w:r>
-      <w:proofErr w:type="spellEnd"/>
-      <w:r>
-        <w:rPr>
-          <w:sz w:val="22"/>
-          <w:szCs w:val="22"/>
-          <w:lang w:val="en-US"/>
-        </w:rPr>
-        <w:t>}")</w:t>
-      </w:r>
-    </w:p>
-    <w:p>
-      <w:pPr>
-        <w:rPr>
-          <w:sz w:val="22"/>
-          <w:szCs w:val="22"/>
-          <w:lang w:val="en-US"/>
-        </w:rPr>
-      </w:pPr>
-      <w:r>
-        <w:rPr>
-          <w:sz w:val="22"/>
-          <w:szCs w:val="22"/>
-          <w:lang w:val="en-US"/>
-        </w:rPr>
-        <w:t xml:space="preserve">                while True:</w:t>
-      </w:r>
-    </w:p>
-    <w:p>
-      <w:pPr>
-        <w:rPr>
-          <w:sz w:val="22"/>
-          <w:szCs w:val="22"/>
-          <w:lang w:val="en-US"/>
-        </w:rPr>
-      </w:pPr>
-      <w:r>
-        <w:rPr>
-          <w:sz w:val="22"/>
-          <w:szCs w:val="22"/>
-          <w:lang w:val="en-US"/>
-        </w:rPr>
-        <w:t xml:space="preserve">                    data = </w:t>
-      </w:r>
-      <w:proofErr w:type="spellStart"/>
       <w:proofErr w:type="gramStart"/>
       <w:r>
         <w:rPr>
@@ -8326,180 +8453,7 @@
           <w:szCs w:val="22"/>
           <w:lang w:val="en-US"/>
         </w:rPr>
-        <w:t>conn.recv</w:t>
-      </w:r>
-      <w:proofErr w:type="spellEnd"/>
-      <w:proofErr w:type="gramEnd"/>
-      <w:r>
-        <w:rPr>
-          <w:sz w:val="22"/>
-          <w:szCs w:val="22"/>
-          <w:lang w:val="en-US"/>
-        </w:rPr>
-        <w:t>(1024)</w:t>
-      </w:r>
-    </w:p>
-    <w:p>
-      <w:pPr>
-        <w:rPr>
-          <w:sz w:val="22"/>
-          <w:szCs w:val="22"/>
-          <w:lang w:val="en-US"/>
-        </w:rPr>
-      </w:pPr>
-      <w:r>
-        <w:rPr>
-          <w:sz w:val="22"/>
-          <w:szCs w:val="22"/>
-          <w:lang w:val="en-US"/>
-        </w:rPr>
-        <w:t xml:space="preserve">                    if not data:</w:t>
-      </w:r>
-    </w:p>
-    <w:p>
-      <w:pPr>
-        <w:rPr>
-          <w:sz w:val="22"/>
-          <w:szCs w:val="22"/>
-          <w:lang w:val="en-US"/>
-        </w:rPr>
-      </w:pPr>
-      <w:r>
-        <w:rPr>
-          <w:sz w:val="22"/>
-          <w:szCs w:val="22"/>
-          <w:lang w:val="en-US"/>
-        </w:rPr>
-        <w:t xml:space="preserve">                        </w:t>
-      </w:r>
-      <w:proofErr w:type="gramStart"/>
-      <w:r>
-        <w:rPr>
-          <w:sz w:val="22"/>
-          <w:szCs w:val="22"/>
-          <w:lang w:val="en-US"/>
-        </w:rPr>
-        <w:t>break</w:t>
-      </w:r>
-      <w:proofErr w:type="gramEnd"/>
-    </w:p>
-    <w:p>
-      <w:pPr>
-        <w:rPr>
-          <w:sz w:val="22"/>
-          <w:szCs w:val="22"/>
-          <w:lang w:val="en-US"/>
-        </w:rPr>
-      </w:pPr>
-      <w:r>
-        <w:rPr>
-          <w:sz w:val="22"/>
-          <w:szCs w:val="22"/>
-          <w:lang w:val="en-US"/>
-        </w:rPr>
-        <w:t xml:space="preserve">                    </w:t>
-      </w:r>
-      <w:proofErr w:type="spellStart"/>
-      <w:r>
-        <w:rPr>
-          <w:sz w:val="22"/>
-          <w:szCs w:val="22"/>
-          <w:lang w:val="en-US"/>
-        </w:rPr>
-        <w:t>command_str</w:t>
-      </w:r>
-      <w:proofErr w:type="spellEnd"/>
-      <w:r>
-        <w:rPr>
-          <w:sz w:val="22"/>
-          <w:szCs w:val="22"/>
-          <w:lang w:val="en-US"/>
-        </w:rPr>
-        <w:t xml:space="preserve"> = </w:t>
-      </w:r>
-      <w:proofErr w:type="spellStart"/>
-      <w:proofErr w:type="gramStart"/>
-      <w:r>
-        <w:rPr>
-          <w:sz w:val="22"/>
-          <w:szCs w:val="22"/>
-          <w:lang w:val="en-US"/>
-        </w:rPr>
-        <w:t>data.decode</w:t>
-      </w:r>
-      <w:proofErr w:type="spellEnd"/>
-      <w:proofErr w:type="gramEnd"/>
-      <w:r>
-        <w:rPr>
-          <w:sz w:val="22"/>
-          <w:szCs w:val="22"/>
-          <w:lang w:val="en-US"/>
-        </w:rPr>
-        <w:t>('utf-8')</w:t>
-      </w:r>
-    </w:p>
-    <w:p>
-      <w:pPr>
-        <w:rPr>
-          <w:sz w:val="22"/>
-          <w:szCs w:val="22"/>
-          <w:lang w:val="en-US"/>
-        </w:rPr>
-      </w:pPr>
-      <w:r>
-        <w:rPr>
-          <w:sz w:val="22"/>
-          <w:szCs w:val="22"/>
-          <w:lang w:val="en-US"/>
-        </w:rPr>
-        <w:t xml:space="preserve">                    </w:t>
-      </w:r>
-      <w:proofErr w:type="gramStart"/>
-      <w:r>
-        <w:rPr>
-          <w:sz w:val="22"/>
-          <w:szCs w:val="22"/>
-          <w:lang w:val="en-US"/>
-        </w:rPr>
-        <w:t>print(</w:t>
-      </w:r>
-      <w:proofErr w:type="spellStart"/>
-      <w:proofErr w:type="gramEnd"/>
-      <w:r>
-        <w:rPr>
-          <w:sz w:val="22"/>
-          <w:szCs w:val="22"/>
-          <w:lang w:val="en-US"/>
-        </w:rPr>
-        <w:t>f"Comando</w:t>
-      </w:r>
-      <w:proofErr w:type="spellEnd"/>
-      <w:r>
-        <w:rPr>
-          <w:sz w:val="22"/>
-          <w:szCs w:val="22"/>
-          <w:lang w:val="en-US"/>
-        </w:rPr>
-        <w:t xml:space="preserve"> </w:t>
-      </w:r>
-      <w:proofErr w:type="spellStart"/>
-      <w:proofErr w:type="gramStart"/>
-      <w:r>
-        <w:rPr>
-          <w:sz w:val="22"/>
-          <w:szCs w:val="22"/>
-          <w:lang w:val="en-US"/>
-        </w:rPr>
-        <w:t>recibido</w:t>
-      </w:r>
-      <w:proofErr w:type="spellEnd"/>
-      <w:r>
-        <w:rPr>
-          <w:sz w:val="22"/>
-          <w:szCs w:val="22"/>
-          <w:lang w:val="en-US"/>
-        </w:rPr>
-        <w:t>: {</w:t>
+        <w:t>recibido: {</w:t>
       </w:r>
       <w:proofErr w:type="spellStart"/>
       <w:proofErr w:type="gramEnd"/>
@@ -9225,7 +9179,7 @@
           <w:lang w:val="es-ES"/>
         </w:rPr>
         <w:pict w14:anchorId="5FF35A82">
-          <v:rect id="_x0000_i1046" style="width:0;height:1.5pt" o:hralign="center" o:hrstd="t" o:hr="t" fillcolor="#a0a0a0" stroked="f"/>
+          <v:rect id="_x0000_i1027" style="width:0;height:1.5pt" o:hralign="center" o:hrstd="t" o:hr="t" fillcolor="#a0a0a0" stroked="f"/>
         </w:pict>
       </w:r>
     </w:p>
@@ -14661,7 +14615,7 @@
           <w:lang w:val="es-ES"/>
         </w:rPr>
         <w:pict w14:anchorId="15E42304">
-          <v:rect id="_x0000_i1047" style="width:0;height:1.5pt" o:hralign="center" o:hrstd="t" o:hr="t" fillcolor="#a0a0a0" stroked="f"/>
+          <v:rect id="_x0000_i1028" style="width:0;height:1.5pt" o:hralign="center" o:hrstd="t" o:hr="t" fillcolor="#a0a0a0" stroked="f"/>
         </w:pict>
       </w:r>
     </w:p>
@@ -15262,6 +15216,115 @@
           <w:lang w:val="es-ES"/>
         </w:rPr>
         <w:t xml:space="preserve"> El equipo registra una activación en su "Entrada A de orden".</w:t>
+      </w:r>
+    </w:p>
+    <w:p>
+      <w:pPr>
+        <w:rPr>
+          <w:sz w:val="22"/>
+          <w:szCs w:val="22"/>
+          <w:lang w:val="es-ES"/>
+        </w:rPr>
+      </w:pPr>
+      <w:r>
+        <w:rPr>
+          <w:sz w:val="22"/>
+          <w:szCs w:val="22"/>
+          <w:lang w:val="es-ES"/>
+        </w:rPr>
+        <w:br w:type="page"/>
+      </w:r>
+    </w:p>
+    <w:p>
+      <w:pPr>
+        <w:rPr>
+          <w:sz w:val="22"/>
+          <w:szCs w:val="22"/>
+          <w:lang w:val="es-ES"/>
+        </w:rPr>
+      </w:pPr>
+      <w:r>
+        <w:rPr>
+          <w:sz w:val="22"/>
+          <w:szCs w:val="22"/>
+          <w:lang w:val="es-ES"/>
+        </w:rPr>
+        <w:lastRenderedPageBreak/>
+        <w:drawing>
+          <wp:inline distT="0" distB="0" distL="0" distR="0" wp14:anchorId="2158A4F9" wp14:editId="3C0B1214">
+            <wp:extent cx="2884103" cy="2429302"/>
+            <wp:effectExtent l="0" t="0" r="0" b="0"/>
+            <wp:docPr id="389107598" name="Imagen 1" descr="Tabla, Escala de tiempo&#10;&#10;El contenido generado por IA puede ser incorrecto."/>
+            <wp:cNvGraphicFramePr>
+              <a:graphicFrameLocks xmlns:a="http://schemas.openxmlformats.org/drawingml/2006/main" noChangeAspect="1"/>
+            </wp:cNvGraphicFramePr>
+            <a:graphic xmlns:a="http://schemas.openxmlformats.org/drawingml/2006/main">
+              <a:graphicData uri="http://schemas.openxmlformats.org/drawingml/2006/picture">
+                <pic:pic xmlns:pic="http://schemas.openxmlformats.org/drawingml/2006/picture">
+                  <pic:nvPicPr>
+                    <pic:cNvPr id="389107598" name="Imagen 1" descr="Tabla, Escala de tiempo&#10;&#10;El contenido generado por IA puede ser incorrecto."/>
+                    <pic:cNvPicPr/>
+                  </pic:nvPicPr>
+                  <pic:blipFill>
+                    <a:blip r:embed="rId5"/>
+                    <a:stretch>
+                      <a:fillRect/>
+                    </a:stretch>
+                  </pic:blipFill>
+                  <pic:spPr>
+                    <a:xfrm flipH="1" flipV="1">
+                      <a:off x="0" y="0"/>
+                      <a:ext cx="2886064" cy="2430954"/>
+                    </a:xfrm>
+                    <a:prstGeom prst="rect">
+                      <a:avLst/>
+                    </a:prstGeom>
+                  </pic:spPr>
+                </pic:pic>
+              </a:graphicData>
+            </a:graphic>
+          </wp:inline>
+        </w:drawing>
+      </w:r>
+      <w:r>
+        <w:rPr>
+          <w:noProof/>
+        </w:rPr>
+        <w:drawing>
+          <wp:inline distT="0" distB="0" distL="0" distR="0" wp14:anchorId="06721AED" wp14:editId="125C42D1">
+            <wp:extent cx="1900864" cy="2838735"/>
+            <wp:effectExtent l="0" t="0" r="4445" b="0"/>
+            <wp:docPr id="2109223397" name="Imagen 1" descr="Un circuito electrónico&#10;&#10;El contenido generado por IA puede ser incorrecto."/>
+            <wp:cNvGraphicFramePr>
+              <a:graphicFrameLocks xmlns:a="http://schemas.openxmlformats.org/drawingml/2006/main" noChangeAspect="1"/>
+            </wp:cNvGraphicFramePr>
+            <a:graphic xmlns:a="http://schemas.openxmlformats.org/drawingml/2006/main">
+              <a:graphicData uri="http://schemas.openxmlformats.org/drawingml/2006/picture">
+                <pic:pic xmlns:pic="http://schemas.openxmlformats.org/drawingml/2006/picture">
+                  <pic:nvPicPr>
+                    <pic:cNvPr id="2109223397" name="Imagen 1" descr="Un circuito electrónico&#10;&#10;El contenido generado por IA puede ser incorrecto."/>
+                    <pic:cNvPicPr/>
+                  </pic:nvPicPr>
+                  <pic:blipFill>
+                    <a:blip r:embed="rId6"/>
+                    <a:stretch>
+                      <a:fillRect/>
+                    </a:stretch>
+                  </pic:blipFill>
+                  <pic:spPr>
+                    <a:xfrm flipH="1" flipV="1">
+                      <a:off x="0" y="0"/>
+                      <a:ext cx="1901974" cy="2840393"/>
+                    </a:xfrm>
+                    <a:prstGeom prst="rect">
+                      <a:avLst/>
+                    </a:prstGeom>
+                  </pic:spPr>
+                </pic:pic>
+              </a:graphicData>
+            </a:graphic>
+          </wp:inline>
+        </w:drawing>
       </w:r>
     </w:p>
     <w:p>
@@ -18519,6 +18582,7 @@
   <w:style w:type="character" w:default="1" w:styleId="Fuentedeprrafopredeter">
     <w:name w:val="Default Paragraph Font"/>
     <w:uiPriority w:val="1"/>
+    <w:semiHidden/>
     <w:unhideWhenUsed/>
   </w:style>
   <w:style w:type="table" w:default="1" w:styleId="Tablanormal">

</xml_diff>

<commit_message>
refactor: Simplify variable references and improve command syntax in HIL server and GUI components
</commit_message>
<xml_diff>
--- a/Trabajo.docx
+++ b/Trabajo.docx
@@ -7228,77 +7228,95 @@
         <w:rPr>
           <w:sz w:val="22"/>
           <w:szCs w:val="22"/>
-          <w:lang w:val="en-US"/>
-        </w:rPr>
-      </w:pPr>
-      <w:r>
-        <w:rPr>
-          <w:sz w:val="22"/>
-          <w:szCs w:val="22"/>
-          <w:lang w:val="en-US"/>
-        </w:rPr>
-        <w:t xml:space="preserve">            duration = float(</w:t>
-      </w:r>
+          <w:lang w:val="es-ES"/>
+        </w:rPr>
+      </w:pPr>
+      <w:r>
+        <w:rPr>
+          <w:sz w:val="22"/>
+          <w:szCs w:val="22"/>
+          <w:lang w:val="en-US"/>
+        </w:rPr>
+        <w:t xml:space="preserve">            </w:t>
+      </w:r>
+      <w:proofErr w:type="spellStart"/>
+      <w:r>
+        <w:rPr>
+          <w:sz w:val="22"/>
+          <w:szCs w:val="22"/>
+          <w:lang w:val="es-ES"/>
+        </w:rPr>
+        <w:t>duration</w:t>
+      </w:r>
+      <w:proofErr w:type="spellEnd"/>
+      <w:r>
+        <w:rPr>
+          <w:sz w:val="22"/>
+          <w:szCs w:val="22"/>
+          <w:lang w:val="es-ES"/>
+        </w:rPr>
+        <w:t xml:space="preserve"> = </w:t>
+      </w:r>
+      <w:proofErr w:type="spellStart"/>
+      <w:r>
+        <w:rPr>
+          <w:sz w:val="22"/>
+          <w:szCs w:val="22"/>
+          <w:lang w:val="es-ES"/>
+        </w:rPr>
+        <w:t>float</w:t>
+      </w:r>
+      <w:proofErr w:type="spellEnd"/>
+      <w:r>
+        <w:rPr>
+          <w:sz w:val="22"/>
+          <w:szCs w:val="22"/>
+          <w:lang w:val="es-ES"/>
+        </w:rPr>
+        <w:t>(</w:t>
+      </w:r>
+      <w:proofErr w:type="spellStart"/>
       <w:proofErr w:type="gramStart"/>
       <w:r>
         <w:rPr>
           <w:sz w:val="22"/>
           <w:szCs w:val="22"/>
-          <w:lang w:val="en-US"/>
-        </w:rPr>
-        <w:t>parts[</w:t>
+          <w:lang w:val="es-ES"/>
+        </w:rPr>
+        <w:t>parts</w:t>
+      </w:r>
+      <w:proofErr w:type="spellEnd"/>
+      <w:r>
+        <w:rPr>
+          <w:sz w:val="22"/>
+          <w:szCs w:val="22"/>
+          <w:lang w:val="es-ES"/>
+        </w:rPr>
+        <w:t>[</w:t>
       </w:r>
       <w:proofErr w:type="gramEnd"/>
       <w:r>
         <w:rPr>
           <w:sz w:val="22"/>
           <w:szCs w:val="22"/>
-          <w:lang w:val="en-US"/>
-        </w:rPr>
-        <w:t xml:space="preserve">2]) # </w:t>
-      </w:r>
-      <w:proofErr w:type="spellStart"/>
-      <w:r>
-        <w:rPr>
-          <w:sz w:val="22"/>
-          <w:szCs w:val="22"/>
-          <w:lang w:val="en-US"/>
-        </w:rPr>
-        <w:t>Duración</w:t>
-      </w:r>
-      <w:proofErr w:type="spellEnd"/>
-      <w:r>
-        <w:rPr>
-          <w:sz w:val="22"/>
-          <w:szCs w:val="22"/>
-          <w:lang w:val="en-US"/>
-        </w:rPr>
-        <w:t xml:space="preserve"> en </w:t>
-      </w:r>
-      <w:proofErr w:type="spellStart"/>
-      <w:r>
-        <w:rPr>
-          <w:sz w:val="22"/>
-          <w:szCs w:val="22"/>
-          <w:lang w:val="en-US"/>
-        </w:rPr>
-        <w:t>segundos</w:t>
-      </w:r>
-      <w:proofErr w:type="spellEnd"/>
-    </w:p>
-    <w:p>
-      <w:pPr>
-        <w:rPr>
-          <w:sz w:val="22"/>
-          <w:szCs w:val="22"/>
-          <w:lang w:val="en-US"/>
-        </w:rPr>
-      </w:pPr>
-      <w:r>
-        <w:rPr>
-          <w:sz w:val="22"/>
-          <w:szCs w:val="22"/>
-          <w:lang w:val="en-US"/>
+          <w:lang w:val="es-ES"/>
+        </w:rPr>
+        <w:t>2]) # Duración en segundos</w:t>
+      </w:r>
+    </w:p>
+    <w:p>
+      <w:pPr>
+        <w:rPr>
+          <w:sz w:val="22"/>
+          <w:szCs w:val="22"/>
+          <w:lang w:val="en-US"/>
+        </w:rPr>
+      </w:pPr>
+      <w:r>
+        <w:rPr>
+          <w:sz w:val="22"/>
+          <w:szCs w:val="22"/>
+          <w:lang w:val="es-ES"/>
         </w:rPr>
         <w:t xml:space="preserve">            </w:t>
       </w:r>
@@ -7785,15 +7803,15 @@
         <w:rPr>
           <w:sz w:val="22"/>
           <w:szCs w:val="22"/>
-          <w:lang w:val="es-ES"/>
-        </w:rPr>
-      </w:pPr>
-      <w:proofErr w:type="spellStart"/>
-      <w:r>
-        <w:rPr>
-          <w:sz w:val="22"/>
-          <w:szCs w:val="22"/>
-          <w:lang w:val="es-ES"/>
+          <w:lang w:val="en-US"/>
+        </w:rPr>
+      </w:pPr>
+      <w:proofErr w:type="spellStart"/>
+      <w:r>
+        <w:rPr>
+          <w:sz w:val="22"/>
+          <w:szCs w:val="22"/>
+          <w:lang w:val="en-US"/>
         </w:rPr>
         <w:t>setup_</w:t>
       </w:r>
@@ -7802,7 +7820,7 @@
         <w:rPr>
           <w:sz w:val="22"/>
           <w:szCs w:val="22"/>
-          <w:lang w:val="es-ES"/>
+          <w:lang w:val="en-US"/>
         </w:rPr>
         <w:t>gpio</w:t>
       </w:r>
@@ -7811,7 +7829,7 @@
         <w:rPr>
           <w:sz w:val="22"/>
           <w:szCs w:val="22"/>
-          <w:lang w:val="es-ES"/>
+          <w:lang w:val="en-US"/>
         </w:rPr>
         <w:t>(</w:t>
       </w:r>
@@ -7820,7 +7838,7 @@
         <w:rPr>
           <w:sz w:val="22"/>
           <w:szCs w:val="22"/>
-          <w:lang w:val="es-ES"/>
+          <w:lang w:val="en-US"/>
         </w:rPr>
         <w:t>)</w:t>
       </w:r>
@@ -8128,7 +8146,25 @@
           <w:szCs w:val="22"/>
           <w:lang w:val="en-US"/>
         </w:rPr>
-        <w:t xml:space="preserve">            conn, </w:t>
+        <w:t xml:space="preserve">            </w:t>
+      </w:r>
+      <w:proofErr w:type="gramStart"/>
+      <w:r>
+        <w:rPr>
+          <w:sz w:val="22"/>
+          <w:szCs w:val="22"/>
+          <w:lang w:val="en-US"/>
+        </w:rPr>
+        <w:t>conn</w:t>
+      </w:r>
+      <w:proofErr w:type="gramEnd"/>
+      <w:r>
+        <w:rPr>
+          <w:sz w:val="22"/>
+          <w:szCs w:val="22"/>
+          <w:lang w:val="en-US"/>
+        </w:rPr>
+        <w:t xml:space="preserve">, </w:t>
       </w:r>
       <w:proofErr w:type="spellStart"/>
       <w:r>
@@ -8191,7 +8227,7 @@
         <w:rPr>
           <w:sz w:val="22"/>
           <w:szCs w:val="22"/>
-          <w:lang w:val="en-US"/>
+          <w:lang w:val="es-ES"/>
         </w:rPr>
       </w:pPr>
       <w:r>
@@ -8202,14 +8238,24 @@
         </w:rPr>
         <w:t xml:space="preserve">                </w:t>
       </w:r>
+      <w:proofErr w:type="spellStart"/>
       <w:proofErr w:type="gramStart"/>
       <w:r>
         <w:rPr>
           <w:sz w:val="22"/>
           <w:szCs w:val="22"/>
-          <w:lang w:val="en-US"/>
-        </w:rPr>
-        <w:t>print(</w:t>
+          <w:lang w:val="es-ES"/>
+        </w:rPr>
+        <w:t>print</w:t>
+      </w:r>
+      <w:proofErr w:type="spellEnd"/>
+      <w:r>
+        <w:rPr>
+          <w:sz w:val="22"/>
+          <w:szCs w:val="22"/>
+          <w:lang w:val="es-ES"/>
+        </w:rPr>
+        <w:t>(</w:t>
       </w:r>
       <w:proofErr w:type="spellStart"/>
       <w:proofErr w:type="gramEnd"/>
@@ -8217,7 +8263,7 @@
         <w:rPr>
           <w:sz w:val="22"/>
           <w:szCs w:val="22"/>
-          <w:lang w:val="en-US"/>
+          <w:lang w:val="es-ES"/>
         </w:rPr>
         <w:t>f"Conectado</w:t>
       </w:r>
@@ -8226,7 +8272,7 @@
         <w:rPr>
           <w:sz w:val="22"/>
           <w:szCs w:val="22"/>
-          <w:lang w:val="en-US"/>
+          <w:lang w:val="es-ES"/>
         </w:rPr>
         <w:t xml:space="preserve"> por {</w:t>
       </w:r>
@@ -8235,7 +8281,7 @@
         <w:rPr>
           <w:sz w:val="22"/>
           <w:szCs w:val="22"/>
-          <w:lang w:val="en-US"/>
+          <w:lang w:val="es-ES"/>
         </w:rPr>
         <w:t>addr</w:t>
       </w:r>
@@ -8244,7 +8290,7 @@
         <w:rPr>
           <w:sz w:val="22"/>
           <w:szCs w:val="22"/>
-          <w:lang w:val="en-US"/>
+          <w:lang w:val="es-ES"/>
         </w:rPr>
         <w:t>}")</w:t>
       </w:r>
@@ -8261,9 +8307,17 @@
         <w:rPr>
           <w:sz w:val="22"/>
           <w:szCs w:val="22"/>
-          <w:lang w:val="en-US"/>
-        </w:rPr>
-        <w:t xml:space="preserve">                while True:</w:t>
+          <w:lang w:val="es-ES"/>
+        </w:rPr>
+        <w:t xml:space="preserve">                </w:t>
+      </w:r>
+      <w:r>
+        <w:rPr>
+          <w:sz w:val="22"/>
+          <w:szCs w:val="22"/>
+          <w:lang w:val="en-US"/>
+        </w:rPr>
+        <w:t>while True:</w:t>
       </w:r>
     </w:p>
     <w:p>
@@ -12194,15 +12248,15 @@
         <w:rPr>
           <w:sz w:val="22"/>
           <w:szCs w:val="22"/>
-          <w:lang w:val="es-ES"/>
-        </w:rPr>
-      </w:pPr>
-      <w:proofErr w:type="spellStart"/>
-      <w:r>
-        <w:rPr>
-          <w:sz w:val="22"/>
-          <w:szCs w:val="22"/>
-          <w:lang w:val="es-ES"/>
+          <w:lang w:val="en-US"/>
+        </w:rPr>
+      </w:pPr>
+      <w:proofErr w:type="spellStart"/>
+      <w:r>
+        <w:rPr>
+          <w:sz w:val="22"/>
+          <w:szCs w:val="22"/>
+          <w:lang w:val="en-US"/>
         </w:rPr>
         <w:t>hil_pulse_button</w:t>
       </w:r>
@@ -12211,7 +12265,7 @@
         <w:rPr>
           <w:sz w:val="22"/>
           <w:szCs w:val="22"/>
-          <w:lang w:val="es-ES"/>
+          <w:lang w:val="en-US"/>
         </w:rPr>
         <w:t xml:space="preserve"> = </w:t>
       </w:r>
@@ -12221,7 +12275,7 @@
         <w:rPr>
           <w:sz w:val="22"/>
           <w:szCs w:val="22"/>
-          <w:lang w:val="es-ES"/>
+          <w:lang w:val="en-US"/>
         </w:rPr>
         <w:t>ctk.CTkButton</w:t>
       </w:r>
@@ -12231,7 +12285,7 @@
         <w:rPr>
           <w:sz w:val="22"/>
           <w:szCs w:val="22"/>
-          <w:lang w:val="es-ES"/>
+          <w:lang w:val="en-US"/>
         </w:rPr>
         <w:t>(</w:t>
       </w:r>
@@ -12248,7 +12302,7 @@
         <w:rPr>
           <w:sz w:val="22"/>
           <w:szCs w:val="22"/>
-          <w:lang w:val="es-ES"/>
+          <w:lang w:val="en-US"/>
         </w:rPr>
         <w:t xml:space="preserve">    </w:t>
       </w:r>
@@ -15243,13 +15297,22 @@
           <w:lang w:val="es-ES"/>
         </w:rPr>
       </w:pPr>
-      <w:r>
-        <w:rPr>
-          <w:sz w:val="22"/>
-          <w:szCs w:val="22"/>
-          <w:lang w:val="es-ES"/>
-        </w:rPr>
-        <w:lastRenderedPageBreak/>
+    </w:p>
+    <w:p>
+      <w:pPr>
+        <w:rPr>
+          <w:sz w:val="22"/>
+          <w:szCs w:val="22"/>
+          <w:lang w:val="es-ES"/>
+        </w:rPr>
+      </w:pPr>
+      <w:r>
+        <w:rPr>
+          <w:noProof/>
+          <w:sz w:val="22"/>
+          <w:szCs w:val="22"/>
+          <w:lang w:val="es-ES"/>
+        </w:rPr>
         <w:drawing>
           <wp:inline distT="0" distB="0" distL="0" distR="0" wp14:anchorId="2158A4F9" wp14:editId="3C0B1214">
             <wp:extent cx="2884103" cy="2429302"/>
@@ -15335,6 +15398,81 @@
           <w:lang w:val="es-ES"/>
         </w:rPr>
       </w:pPr>
+    </w:p>
+    <w:p>
+      <w:pPr>
+        <w:rPr>
+          <w:lang w:val="es-ES"/>
+        </w:rPr>
+      </w:pPr>
+      <w:r>
+        <w:rPr>
+          <w:lang w:val="es-ES"/>
+        </w:rPr>
+        <w:t xml:space="preserve">¿Podrías decirme cuales de estos relés comprarías? Me interesa tenerlo cuanto antes para poder empezar a trabajar y realizar </w:t>
+      </w:r>
+      <w:proofErr w:type="spellStart"/>
+      <w:r>
+        <w:rPr>
+          <w:lang w:val="es-ES"/>
+        </w:rPr>
+        <w:t>tests</w:t>
+      </w:r>
+      <w:proofErr w:type="spellEnd"/>
+      <w:r>
+        <w:rPr>
+          <w:lang w:val="es-ES"/>
+        </w:rPr>
+        <w:t xml:space="preserve"> ya a nivel físico con el sistema completo. </w:t>
+      </w:r>
+      <w:proofErr w:type="spellStart"/>
+      <w:r>
+        <w:rPr>
+          <w:lang w:val="es-ES"/>
+        </w:rPr>
+        <w:t>Osea</w:t>
+      </w:r>
+      <w:proofErr w:type="spellEnd"/>
+      <w:r>
+        <w:rPr>
+          <w:lang w:val="es-ES"/>
+        </w:rPr>
+        <w:t xml:space="preserve"> que si encuentras más viable realizar la compra en otra </w:t>
+      </w:r>
+      <w:proofErr w:type="spellStart"/>
+      <w:r>
+        <w:rPr>
+          <w:lang w:val="es-ES"/>
+        </w:rPr>
+        <w:t>pagina</w:t>
+      </w:r>
+      <w:proofErr w:type="spellEnd"/>
+      <w:r>
+        <w:rPr>
+          <w:lang w:val="es-ES"/>
+        </w:rPr>
+        <w:t xml:space="preserve">, tienda, 2ª mano, </w:t>
+      </w:r>
+      <w:proofErr w:type="spellStart"/>
+      <w:r>
+        <w:rPr>
+          <w:lang w:val="es-ES"/>
+        </w:rPr>
+        <w:t>dimelo</w:t>
+      </w:r>
+      <w:proofErr w:type="spellEnd"/>
+      <w:r>
+        <w:rPr>
+          <w:lang w:val="es-ES"/>
+        </w:rPr>
+        <w:t>.</w:t>
+      </w:r>
+      <w:r>
+        <w:rPr>
+          <w:lang w:val="es-ES"/>
+        </w:rPr>
+        <w:br/>
+      </w:r>
     </w:p>
     <w:p>
       <w:pPr>

</xml_diff>

<commit_message>
Refactor code structure (hil_server.py) for improved readability and maintainability
</commit_message>
<xml_diff>
--- a/Trabajo.docx
+++ b/Trabajo.docx
@@ -1086,21 +1086,7 @@
         <w:rPr>
           <w:lang w:val="es-ES"/>
         </w:rPr>
-        <w:t>¿</w:t>
-      </w:r>
-      <w:proofErr w:type="spellStart"/>
-      <w:r>
-        <w:rPr>
-          <w:lang w:val="es-ES"/>
-        </w:rPr>
-        <w:t>Cual</w:t>
-      </w:r>
-      <w:proofErr w:type="spellEnd"/>
-      <w:r>
-        <w:rPr>
-          <w:lang w:val="es-ES"/>
-        </w:rPr>
-        <w:t xml:space="preserve"> sería la mejor forma de implementar algo así?</w:t>
+        <w:t>¿Cual sería la mejor forma de implementar algo así?</w:t>
       </w:r>
       <w:r>
         <w:rPr>
@@ -15288,6 +15274,338 @@
         </w:rPr>
         <w:br w:type="page"/>
       </w:r>
+      <w:r>
+        <w:rPr>
+          <w:sz w:val="22"/>
+          <w:szCs w:val="22"/>
+          <w:lang w:val="es-ES"/>
+        </w:rPr>
+        <w:lastRenderedPageBreak/>
+        <w:br w:type="page"/>
+      </w:r>
+    </w:p>
+    <w:p>
+      <w:pPr>
+        <w:rPr>
+          <w:sz w:val="22"/>
+          <w:szCs w:val="22"/>
+          <w:lang w:val="es-ES"/>
+        </w:rPr>
+      </w:pPr>
+      <w:proofErr w:type="gramStart"/>
+      <w:r>
+        <w:rPr>
+          <w:sz w:val="22"/>
+          <w:szCs w:val="22"/>
+          <w:lang w:val="es-ES"/>
+        </w:rPr>
+        <w:lastRenderedPageBreak/>
+        <w:t xml:space="preserve">  </w:t>
+      </w:r>
+      <w:r>
+        <w:rPr>
+          <w:b/>
+          <w:bCs/>
+          <w:sz w:val="22"/>
+          <w:szCs w:val="22"/>
+          <w:lang w:val="es-ES"/>
+        </w:rPr>
+        <w:t>Para</w:t>
+      </w:r>
+      <w:proofErr w:type="gramEnd"/>
+      <w:r>
+        <w:rPr>
+          <w:b/>
+          <w:bCs/>
+          <w:sz w:val="22"/>
+          <w:szCs w:val="22"/>
+          <w:lang w:val="es-ES"/>
+        </w:rPr>
+        <w:t xml:space="preserve"> parar el servicio:</w:t>
+      </w:r>
+      <w:r>
+        <w:rPr>
+          <w:sz w:val="22"/>
+          <w:szCs w:val="22"/>
+          <w:lang w:val="es-ES"/>
+        </w:rPr>
+        <w:t xml:space="preserve"> sudo </w:t>
+      </w:r>
+      <w:proofErr w:type="spellStart"/>
+      <w:r>
+        <w:rPr>
+          <w:sz w:val="22"/>
+          <w:szCs w:val="22"/>
+          <w:lang w:val="es-ES"/>
+        </w:rPr>
+        <w:t>systemctl</w:t>
+      </w:r>
+      <w:proofErr w:type="spellEnd"/>
+      <w:r>
+        <w:rPr>
+          <w:sz w:val="22"/>
+          <w:szCs w:val="22"/>
+          <w:lang w:val="es-ES"/>
+        </w:rPr>
+        <w:t xml:space="preserve"> stop </w:t>
+      </w:r>
+      <w:proofErr w:type="spellStart"/>
+      <w:r>
+        <w:rPr>
+          <w:sz w:val="22"/>
+          <w:szCs w:val="22"/>
+          <w:lang w:val="es-ES"/>
+        </w:rPr>
+        <w:t>hil_</w:t>
+      </w:r>
+      <w:proofErr w:type="gramStart"/>
+      <w:r>
+        <w:rPr>
+          <w:sz w:val="22"/>
+          <w:szCs w:val="22"/>
+          <w:lang w:val="es-ES"/>
+        </w:rPr>
+        <w:t>server.service</w:t>
+      </w:r>
+      <w:proofErr w:type="spellEnd"/>
+      <w:proofErr w:type="gramEnd"/>
+    </w:p>
+    <w:p>
+      <w:pPr>
+        <w:rPr>
+          <w:sz w:val="22"/>
+          <w:szCs w:val="22"/>
+          <w:lang w:val="es-ES"/>
+        </w:rPr>
+      </w:pPr>
+      <w:proofErr w:type="gramStart"/>
+      <w:r>
+        <w:rPr>
+          <w:sz w:val="22"/>
+          <w:szCs w:val="22"/>
+          <w:lang w:val="es-ES"/>
+        </w:rPr>
+        <w:t xml:space="preserve">  </w:t>
+      </w:r>
+      <w:r>
+        <w:rPr>
+          <w:b/>
+          <w:bCs/>
+          <w:sz w:val="22"/>
+          <w:szCs w:val="22"/>
+          <w:lang w:val="es-ES"/>
+        </w:rPr>
+        <w:t>Para</w:t>
+      </w:r>
+      <w:proofErr w:type="gramEnd"/>
+      <w:r>
+        <w:rPr>
+          <w:b/>
+          <w:bCs/>
+          <w:sz w:val="22"/>
+          <w:szCs w:val="22"/>
+          <w:lang w:val="es-ES"/>
+        </w:rPr>
+        <w:t xml:space="preserve"> reiniciarlo (después de modificar el .</w:t>
+      </w:r>
+      <w:proofErr w:type="spellStart"/>
+      <w:r>
+        <w:rPr>
+          <w:b/>
+          <w:bCs/>
+          <w:sz w:val="22"/>
+          <w:szCs w:val="22"/>
+          <w:lang w:val="es-ES"/>
+        </w:rPr>
+        <w:t>py</w:t>
+      </w:r>
+      <w:proofErr w:type="spellEnd"/>
+      <w:r>
+        <w:rPr>
+          <w:b/>
+          <w:bCs/>
+          <w:sz w:val="22"/>
+          <w:szCs w:val="22"/>
+          <w:lang w:val="es-ES"/>
+        </w:rPr>
+        <w:t>):</w:t>
+      </w:r>
+      <w:r>
+        <w:rPr>
+          <w:sz w:val="22"/>
+          <w:szCs w:val="22"/>
+          <w:lang w:val="es-ES"/>
+        </w:rPr>
+        <w:t xml:space="preserve"> sudo </w:t>
+      </w:r>
+      <w:proofErr w:type="spellStart"/>
+      <w:r>
+        <w:rPr>
+          <w:sz w:val="22"/>
+          <w:szCs w:val="22"/>
+          <w:lang w:val="es-ES"/>
+        </w:rPr>
+        <w:t>systemctl</w:t>
+      </w:r>
+      <w:proofErr w:type="spellEnd"/>
+      <w:r>
+        <w:rPr>
+          <w:sz w:val="22"/>
+          <w:szCs w:val="22"/>
+          <w:lang w:val="es-ES"/>
+        </w:rPr>
+        <w:t xml:space="preserve"> </w:t>
+      </w:r>
+      <w:proofErr w:type="spellStart"/>
+      <w:r>
+        <w:rPr>
+          <w:sz w:val="22"/>
+          <w:szCs w:val="22"/>
+          <w:lang w:val="es-ES"/>
+        </w:rPr>
+        <w:t>restart</w:t>
+      </w:r>
+      <w:proofErr w:type="spellEnd"/>
+      <w:r>
+        <w:rPr>
+          <w:sz w:val="22"/>
+          <w:szCs w:val="22"/>
+          <w:lang w:val="es-ES"/>
+        </w:rPr>
+        <w:t xml:space="preserve"> </w:t>
+      </w:r>
+      <w:proofErr w:type="spellStart"/>
+      <w:r>
+        <w:rPr>
+          <w:sz w:val="22"/>
+          <w:szCs w:val="22"/>
+          <w:lang w:val="es-ES"/>
+        </w:rPr>
+        <w:t>hil_</w:t>
+      </w:r>
+      <w:proofErr w:type="gramStart"/>
+      <w:r>
+        <w:rPr>
+          <w:sz w:val="22"/>
+          <w:szCs w:val="22"/>
+          <w:lang w:val="es-ES"/>
+        </w:rPr>
+        <w:t>server.service</w:t>
+      </w:r>
+      <w:proofErr w:type="spellEnd"/>
+      <w:proofErr w:type="gramEnd"/>
+    </w:p>
+    <w:p>
+      <w:pPr>
+        <w:rPr>
+          <w:sz w:val="22"/>
+          <w:szCs w:val="22"/>
+          <w:lang w:val="es-ES"/>
+        </w:rPr>
+      </w:pPr>
+      <w:proofErr w:type="gramStart"/>
+      <w:r>
+        <w:rPr>
+          <w:sz w:val="22"/>
+          <w:szCs w:val="22"/>
+          <w:lang w:val="es-ES"/>
+        </w:rPr>
+        <w:t xml:space="preserve">  </w:t>
+      </w:r>
+      <w:r>
+        <w:rPr>
+          <w:b/>
+          <w:bCs/>
+          <w:sz w:val="22"/>
+          <w:szCs w:val="22"/>
+          <w:lang w:val="es-ES"/>
+        </w:rPr>
+        <w:t>Para</w:t>
+      </w:r>
+      <w:proofErr w:type="gramEnd"/>
+      <w:r>
+        <w:rPr>
+          <w:b/>
+          <w:bCs/>
+          <w:sz w:val="22"/>
+          <w:szCs w:val="22"/>
+          <w:lang w:val="es-ES"/>
+        </w:rPr>
+        <w:t xml:space="preserve"> ver si está activo:</w:t>
+      </w:r>
+      <w:r>
+        <w:rPr>
+          <w:sz w:val="22"/>
+          <w:szCs w:val="22"/>
+          <w:lang w:val="es-ES"/>
+        </w:rPr>
+        <w:t xml:space="preserve"> sudo </w:t>
+      </w:r>
+      <w:proofErr w:type="spellStart"/>
+      <w:r>
+        <w:rPr>
+          <w:sz w:val="22"/>
+          <w:szCs w:val="22"/>
+          <w:lang w:val="es-ES"/>
+        </w:rPr>
+        <w:t>systemctl</w:t>
+      </w:r>
+      <w:proofErr w:type="spellEnd"/>
+      <w:r>
+        <w:rPr>
+          <w:sz w:val="22"/>
+          <w:szCs w:val="22"/>
+          <w:lang w:val="es-ES"/>
+        </w:rPr>
+        <w:t xml:space="preserve"> </w:t>
+      </w:r>
+      <w:proofErr w:type="gramStart"/>
+      <w:r>
+        <w:rPr>
+          <w:sz w:val="22"/>
+          <w:szCs w:val="22"/>
+          <w:lang w:val="es-ES"/>
+        </w:rPr>
+        <w:t>status</w:t>
+      </w:r>
+      <w:proofErr w:type="gramEnd"/>
+      <w:r>
+        <w:rPr>
+          <w:sz w:val="22"/>
+          <w:szCs w:val="22"/>
+          <w:lang w:val="es-ES"/>
+        </w:rPr>
+        <w:t xml:space="preserve"> </w:t>
+      </w:r>
+      <w:proofErr w:type="spellStart"/>
+      <w:r>
+        <w:rPr>
+          <w:sz w:val="22"/>
+          <w:szCs w:val="22"/>
+          <w:lang w:val="es-ES"/>
+        </w:rPr>
+        <w:t>hil_</w:t>
+      </w:r>
+      <w:proofErr w:type="gramStart"/>
+      <w:r>
+        <w:rPr>
+          <w:sz w:val="22"/>
+          <w:szCs w:val="22"/>
+          <w:lang w:val="es-ES"/>
+        </w:rPr>
+        <w:t>server.service</w:t>
+      </w:r>
+      <w:proofErr w:type="spellEnd"/>
+      <w:proofErr w:type="gramEnd"/>
+    </w:p>
+    <w:p>
+      <w:pPr>
+        <w:rPr>
+          <w:sz w:val="22"/>
+          <w:szCs w:val="22"/>
+          <w:lang w:val="es-ES"/>
+        </w:rPr>
+      </w:pPr>
     </w:p>
     <w:p>
       <w:pPr>
@@ -15477,6 +15795,2768 @@
     <w:p>
       <w:pPr>
         <w:rPr>
+          <w:rFonts w:asciiTheme="majorHAnsi" w:eastAsiaTheme="majorEastAsia" w:hAnsiTheme="majorHAnsi" w:cstheme="majorBidi"/>
+          <w:color w:val="0F4761" w:themeColor="accent1" w:themeShade="BF"/>
+          <w:sz w:val="32"/>
+          <w:szCs w:val="32"/>
+          <w:lang w:val="es-ES"/>
+        </w:rPr>
+      </w:pPr>
+      <w:r>
+        <w:rPr>
+          <w:lang w:val="es-ES"/>
+        </w:rPr>
+        <w:br w:type="page"/>
+      </w:r>
+    </w:p>
+    <w:p>
+      <w:pPr>
+        <w:pStyle w:val="Ttulo2"/>
+        <w:rPr>
+          <w:lang w:val="es-ES"/>
+        </w:rPr>
+      </w:pPr>
+      <w:r>
+        <w:rPr>
+          <w:lang w:val="es-ES"/>
+        </w:rPr>
+        <w:lastRenderedPageBreak/>
+        <w:t>Análisis de rendimiento</w:t>
+      </w:r>
+    </w:p>
+    <w:p>
+      <w:pPr>
+        <w:rPr>
+          <w:lang w:val="es-ES"/>
+        </w:rPr>
+      </w:pPr>
+      <w:r>
+        <w:rPr>
+          <w:lang w:val="es-ES"/>
+        </w:rPr>
+        <w:t xml:space="preserve">Ok. Partiendo de lo que ahora tenemos. (no he realizado aun la mejora de </w:t>
+      </w:r>
+      <w:proofErr w:type="spellStart"/>
+      <w:r>
+        <w:rPr>
+          <w:lang w:val="es-ES"/>
+        </w:rPr>
+        <w:t>calculo</w:t>
+      </w:r>
+      <w:proofErr w:type="spellEnd"/>
+      <w:r>
+        <w:rPr>
+          <w:lang w:val="es-ES"/>
+        </w:rPr>
+        <w:t xml:space="preserve"> del </w:t>
+      </w:r>
+      <w:proofErr w:type="spellStart"/>
+      <w:r>
+        <w:rPr>
+          <w:lang w:val="es-ES"/>
+        </w:rPr>
+        <w:t>delay</w:t>
+      </w:r>
+      <w:proofErr w:type="spellEnd"/>
+      <w:r>
+        <w:rPr>
+          <w:lang w:val="es-ES"/>
+        </w:rPr>
+        <w:t xml:space="preserve"> ni he implementado nada nuevo en la GUI), qué funcionalidades implementarías para poder realizar lo siguiente a través del planificador? (para en un futuro poder medir el rendimiento del equipo ante un uso intensivo):</w:t>
+      </w:r>
+    </w:p>
+    <w:p>
+      <w:pPr>
+        <w:rPr>
+          <w:lang w:val="es-ES"/>
+        </w:rPr>
+      </w:pPr>
+      <w:r>
+        <w:rPr>
+          <w:lang w:val="es-ES"/>
+        </w:rPr>
+        <w:t>- Ejecutar activación de inputs HIL (esto ya lo podemos hacer)</w:t>
+      </w:r>
+    </w:p>
+    <w:p>
+      <w:pPr>
+        <w:rPr>
+          <w:lang w:val="es-ES"/>
+        </w:rPr>
+      </w:pPr>
+      <w:r>
+        <w:rPr>
+          <w:lang w:val="es-ES"/>
+        </w:rPr>
+        <w:t xml:space="preserve">- Adquisición del </w:t>
+      </w:r>
+      <w:proofErr w:type="spellStart"/>
+      <w:r>
+        <w:rPr>
+          <w:lang w:val="es-ES"/>
+        </w:rPr>
+        <w:t>timestamp</w:t>
+      </w:r>
+      <w:proofErr w:type="spellEnd"/>
+      <w:r>
+        <w:rPr>
+          <w:lang w:val="es-ES"/>
+        </w:rPr>
+        <w:t xml:space="preserve"> exacto de la señal de activación input a través del circuito </w:t>
+      </w:r>
+      <w:proofErr w:type="spellStart"/>
+      <w:r>
+        <w:rPr>
+          <w:lang w:val="es-ES"/>
+        </w:rPr>
+        <w:t>feedback</w:t>
+      </w:r>
+      <w:proofErr w:type="spellEnd"/>
+      <w:r>
+        <w:rPr>
+          <w:lang w:val="es-ES"/>
+        </w:rPr>
+        <w:t xml:space="preserve"> que capto a través de otro pin de la RPI.</w:t>
+      </w:r>
+    </w:p>
+    <w:p>
+      <w:pPr>
+        <w:rPr>
+          <w:lang w:val="es-ES"/>
+        </w:rPr>
+      </w:pPr>
+      <w:r>
+        <w:rPr>
+          <w:lang w:val="es-ES"/>
+        </w:rPr>
+        <w:t xml:space="preserve">- Adquisición del </w:t>
+      </w:r>
+      <w:proofErr w:type="spellStart"/>
+      <w:r>
+        <w:rPr>
+          <w:lang w:val="es-ES"/>
+        </w:rPr>
+        <w:t>trap</w:t>
+      </w:r>
+      <w:proofErr w:type="spellEnd"/>
+      <w:r>
+        <w:rPr>
+          <w:lang w:val="es-ES"/>
+        </w:rPr>
+        <w:t xml:space="preserve"> SNMP del input. (esto ya lo hacemos)</w:t>
+      </w:r>
+    </w:p>
+    <w:p>
+      <w:pPr>
+        <w:rPr>
+          <w:lang w:val="es-ES"/>
+        </w:rPr>
+      </w:pPr>
+      <w:r>
+        <w:rPr>
+          <w:lang w:val="es-ES"/>
+        </w:rPr>
+        <w:t xml:space="preserve">- Recepción de las señales de salida (solo implementado la posibilidad de ejecutar el comando en el servidor. Se podría ejecutar como comando a través del planificador actualmente, pero no guardamos la </w:t>
+      </w:r>
+      <w:proofErr w:type="spellStart"/>
+      <w:r>
+        <w:rPr>
+          <w:lang w:val="es-ES"/>
+        </w:rPr>
+        <w:t>info</w:t>
+      </w:r>
+      <w:proofErr w:type="spellEnd"/>
+      <w:r>
+        <w:rPr>
+          <w:lang w:val="es-ES"/>
+        </w:rPr>
+        <w:t xml:space="preserve"> del </w:t>
+      </w:r>
+      <w:proofErr w:type="spellStart"/>
+      <w:r>
+        <w:rPr>
+          <w:lang w:val="es-ES"/>
+        </w:rPr>
+        <w:t>timestamp</w:t>
+      </w:r>
+      <w:proofErr w:type="spellEnd"/>
+      <w:r>
+        <w:rPr>
+          <w:lang w:val="es-ES"/>
+        </w:rPr>
+        <w:t xml:space="preserve"> ni nada).</w:t>
+      </w:r>
+    </w:p>
+    <w:p>
+      <w:pPr>
+        <w:rPr>
+          <w:lang w:val="es-ES"/>
+        </w:rPr>
+      </w:pPr>
+      <w:r>
+        <w:rPr>
+          <w:lang w:val="es-ES"/>
+        </w:rPr>
+        <w:t xml:space="preserve">- Recepción de </w:t>
+      </w:r>
+      <w:proofErr w:type="spellStart"/>
+      <w:r>
+        <w:rPr>
+          <w:lang w:val="es-ES"/>
+        </w:rPr>
+        <w:t>traps</w:t>
+      </w:r>
+      <w:proofErr w:type="spellEnd"/>
+      <w:r>
+        <w:rPr>
+          <w:lang w:val="es-ES"/>
+        </w:rPr>
+        <w:t xml:space="preserve"> de Outputs y Ordenes de salida.</w:t>
+      </w:r>
+    </w:p>
+    <w:p>
+      <w:pPr>
+        <w:rPr>
+          <w:lang w:val="es-ES"/>
+        </w:rPr>
+      </w:pPr>
+    </w:p>
+    <w:p>
+      <w:pPr>
+        <w:rPr>
+          <w:lang w:val="es-ES"/>
+        </w:rPr>
+      </w:pPr>
+      <w:proofErr w:type="gramStart"/>
+      <w:r>
+        <w:rPr>
+          <w:lang w:val="es-ES"/>
+        </w:rPr>
+        <w:t>Cuáles de las funcionalidades que aconsejas para el planificador recomendarías añadirlas también en sus correspondientes secciones para ejecutarlas de forma manual?</w:t>
+      </w:r>
+      <w:proofErr w:type="gramEnd"/>
+    </w:p>
+    <w:p>
+      <w:pPr>
+        <w:rPr>
+          <w:lang w:val="es-ES"/>
+        </w:rPr>
+      </w:pPr>
+      <w:proofErr w:type="gramStart"/>
+      <w:r>
+        <w:rPr>
+          <w:lang w:val="es-ES"/>
+        </w:rPr>
+        <w:t xml:space="preserve">Me recomendarías añadir una nueva pestaña para </w:t>
+      </w:r>
+      <w:proofErr w:type="spellStart"/>
+      <w:r>
+        <w:rPr>
+          <w:lang w:val="es-ES"/>
+        </w:rPr>
+        <w:t>calculos</w:t>
+      </w:r>
+      <w:proofErr w:type="spellEnd"/>
+      <w:r>
+        <w:rPr>
+          <w:lang w:val="es-ES"/>
+        </w:rPr>
+        <w:t xml:space="preserve"> de rendimiento en el que se calculen todos los posibles tiempos de transmisión y procesado desde que llega una señal de activación a la IPTU hasta que se procesa y se genera el </w:t>
+      </w:r>
+      <w:proofErr w:type="spellStart"/>
+      <w:r>
+        <w:rPr>
+          <w:lang w:val="es-ES"/>
+        </w:rPr>
+        <w:t>trap</w:t>
+      </w:r>
+      <w:proofErr w:type="spellEnd"/>
+      <w:r>
+        <w:rPr>
+          <w:lang w:val="es-ES"/>
+        </w:rPr>
+        <w:t xml:space="preserve"> SNMP?</w:t>
+      </w:r>
+      <w:proofErr w:type="gramEnd"/>
+      <w:r>
+        <w:rPr>
+          <w:lang w:val="es-ES"/>
+        </w:rPr>
+        <w:t xml:space="preserve"> </w:t>
+      </w:r>
+      <w:proofErr w:type="gramStart"/>
+      <w:r>
+        <w:rPr>
+          <w:lang w:val="es-ES"/>
+        </w:rPr>
+        <w:t xml:space="preserve">O es mejor que aprovechemos el actual </w:t>
+      </w:r>
+      <w:proofErr w:type="spellStart"/>
+      <w:r>
+        <w:rPr>
+          <w:lang w:val="es-ES"/>
+        </w:rPr>
+        <w:t>Scheduler</w:t>
+      </w:r>
+      <w:proofErr w:type="spellEnd"/>
+      <w:r>
+        <w:rPr>
+          <w:lang w:val="es-ES"/>
+        </w:rPr>
+        <w:t xml:space="preserve"> que disponemos?</w:t>
+      </w:r>
+      <w:proofErr w:type="gramEnd"/>
+    </w:p>
+    <w:p>
+      <w:pPr>
+        <w:rPr>
+          <w:lang w:val="es-ES"/>
+        </w:rPr>
+      </w:pPr>
+      <w:proofErr w:type="gramStart"/>
+      <w:r>
+        <w:rPr>
+          <w:lang w:val="es-ES"/>
+        </w:rPr>
+        <w:t>Realizarías las pruebas de rendimiento en dos etapas?</w:t>
+      </w:r>
+      <w:proofErr w:type="gramEnd"/>
+      <w:r>
+        <w:rPr>
+          <w:lang w:val="es-ES"/>
+        </w:rPr>
+        <w:t xml:space="preserve"> </w:t>
+      </w:r>
+      <w:proofErr w:type="gramStart"/>
+      <w:r>
+        <w:rPr>
+          <w:lang w:val="es-ES"/>
+        </w:rPr>
+        <w:t>Una para la activación de inputs y otra para la generación de outputs?</w:t>
+      </w:r>
+      <w:proofErr w:type="gramEnd"/>
+      <w:r>
+        <w:rPr>
+          <w:lang w:val="es-ES"/>
+        </w:rPr>
+        <w:t xml:space="preserve"> </w:t>
+      </w:r>
+      <w:proofErr w:type="gramStart"/>
+      <w:r>
+        <w:rPr>
+          <w:lang w:val="es-ES"/>
+        </w:rPr>
+        <w:t>O puede ser interesante poder ejecutar la prueba de rendimiento con estas dos etapas unificadas y así poder medir los tiempos de transmisión de las ordenes de un equipo a otro?</w:t>
+      </w:r>
+      <w:proofErr w:type="gramEnd"/>
+    </w:p>
+    <w:p>
+      <w:pPr>
+        <w:rPr>
+          <w:lang w:val="es-ES"/>
+        </w:rPr>
+      </w:pPr>
+    </w:p>
+    <w:p>
+      <w:pPr>
+        <w:rPr>
+          <w:lang w:val="es-ES"/>
+        </w:rPr>
+      </w:pPr>
+      <w:r>
+        <w:rPr>
+          <w:lang w:val="es-ES"/>
+        </w:rPr>
+        <w:t>Ten en cuenta que todo lo que implemente me gustaría que fuera lo más preciso posible.</w:t>
+      </w:r>
+    </w:p>
+    <w:p>
+      <w:pPr>
+        <w:rPr>
+          <w:lang w:val="es-ES"/>
+        </w:rPr>
+      </w:pPr>
+    </w:p>
+    <w:p>
+      <w:pPr>
+        <w:rPr>
+          <w:lang w:val="es-ES"/>
+        </w:rPr>
+      </w:pPr>
+      <w:r>
+        <w:rPr>
+          <w:lang w:val="es-ES"/>
+        </w:rPr>
+        <w:t>Los tiempos que me gustaría medir son los siguientes:</w:t>
+      </w:r>
+    </w:p>
+    <w:p>
+      <w:pPr>
+        <w:rPr>
+          <w:lang w:val="es-ES"/>
+        </w:rPr>
+      </w:pPr>
+      <w:proofErr w:type="gramStart"/>
+      <w:r>
+        <w:rPr>
+          <w:lang w:val="es-ES"/>
+        </w:rPr>
+        <w:t>t(</w:t>
+      </w:r>
+      <w:proofErr w:type="gramEnd"/>
+      <w:r>
+        <w:rPr>
+          <w:lang w:val="es-ES"/>
+        </w:rPr>
+        <w:t xml:space="preserve">Señal activación INPUT llega a IPTU (a la RPI a través del canal de </w:t>
+      </w:r>
+      <w:proofErr w:type="spellStart"/>
+      <w:r>
+        <w:rPr>
+          <w:lang w:val="es-ES"/>
+        </w:rPr>
+        <w:t>Feedback</w:t>
+      </w:r>
+      <w:proofErr w:type="spellEnd"/>
+      <w:r>
+        <w:rPr>
+          <w:lang w:val="es-ES"/>
+        </w:rPr>
+        <w:t xml:space="preserve">)-&gt; </w:t>
+      </w:r>
+      <w:proofErr w:type="spellStart"/>
+      <w:r>
+        <w:rPr>
+          <w:lang w:val="es-ES"/>
+        </w:rPr>
+        <w:t>Trap</w:t>
+      </w:r>
+      <w:proofErr w:type="spellEnd"/>
+      <w:r>
+        <w:rPr>
+          <w:lang w:val="es-ES"/>
+        </w:rPr>
+        <w:t xml:space="preserve"> SNMP de Activación INPUT)</w:t>
+      </w:r>
+    </w:p>
+    <w:p>
+      <w:pPr>
+        <w:rPr>
+          <w:lang w:val="es-ES"/>
+        </w:rPr>
+      </w:pPr>
+      <w:proofErr w:type="gramStart"/>
+      <w:r>
+        <w:rPr>
+          <w:lang w:val="es-ES"/>
+        </w:rPr>
+        <w:t>t(</w:t>
+      </w:r>
+      <w:proofErr w:type="spellStart"/>
+      <w:proofErr w:type="gramEnd"/>
+      <w:r>
+        <w:rPr>
+          <w:lang w:val="es-ES"/>
+        </w:rPr>
+        <w:t>Trap</w:t>
+      </w:r>
+      <w:proofErr w:type="spellEnd"/>
+      <w:r>
+        <w:rPr>
+          <w:lang w:val="es-ES"/>
+        </w:rPr>
+        <w:t xml:space="preserve"> SNMP de Activación INPUT -&gt; </w:t>
+      </w:r>
+      <w:proofErr w:type="spellStart"/>
+      <w:r>
+        <w:rPr>
+          <w:lang w:val="es-ES"/>
+        </w:rPr>
+        <w:t>Trap</w:t>
+      </w:r>
+      <w:proofErr w:type="spellEnd"/>
+      <w:r>
+        <w:rPr>
+          <w:lang w:val="es-ES"/>
+        </w:rPr>
+        <w:t xml:space="preserve"> SNMP de envío de Orden)</w:t>
+      </w:r>
+    </w:p>
+    <w:p>
+      <w:pPr>
+        <w:rPr>
+          <w:lang w:val="es-ES"/>
+        </w:rPr>
+      </w:pPr>
+      <w:proofErr w:type="gramStart"/>
+      <w:r>
+        <w:rPr>
+          <w:lang w:val="es-ES"/>
+        </w:rPr>
+        <w:lastRenderedPageBreak/>
+        <w:t>t(</w:t>
+      </w:r>
+      <w:proofErr w:type="spellStart"/>
+      <w:proofErr w:type="gramEnd"/>
+      <w:r>
+        <w:rPr>
+          <w:lang w:val="es-ES"/>
+        </w:rPr>
+        <w:t>Trap</w:t>
+      </w:r>
+      <w:proofErr w:type="spellEnd"/>
+      <w:r>
+        <w:rPr>
+          <w:lang w:val="es-ES"/>
+        </w:rPr>
+        <w:t xml:space="preserve"> SNMP de envío de Orden -&gt; </w:t>
+      </w:r>
+      <w:proofErr w:type="spellStart"/>
+      <w:r>
+        <w:rPr>
+          <w:lang w:val="es-ES"/>
+        </w:rPr>
+        <w:t>Trap</w:t>
+      </w:r>
+      <w:proofErr w:type="spellEnd"/>
+      <w:r>
+        <w:rPr>
+          <w:lang w:val="es-ES"/>
+        </w:rPr>
+        <w:t xml:space="preserve"> SNMP de Recepción de Orden)</w:t>
+      </w:r>
+    </w:p>
+    <w:p>
+      <w:pPr>
+        <w:rPr>
+          <w:lang w:val="es-ES"/>
+        </w:rPr>
+      </w:pPr>
+      <w:proofErr w:type="gramStart"/>
+      <w:r>
+        <w:rPr>
+          <w:lang w:val="es-ES"/>
+        </w:rPr>
+        <w:t>t(</w:t>
+      </w:r>
+      <w:proofErr w:type="spellStart"/>
+      <w:proofErr w:type="gramEnd"/>
+      <w:r>
+        <w:rPr>
+          <w:lang w:val="es-ES"/>
+        </w:rPr>
+        <w:t>Trap</w:t>
+      </w:r>
+      <w:proofErr w:type="spellEnd"/>
+      <w:r>
+        <w:rPr>
+          <w:lang w:val="es-ES"/>
+        </w:rPr>
+        <w:t xml:space="preserve"> SNMP de Recepción de Orden -&gt; </w:t>
+      </w:r>
+      <w:proofErr w:type="spellStart"/>
+      <w:r>
+        <w:rPr>
+          <w:lang w:val="es-ES"/>
+        </w:rPr>
+        <w:t>Trap</w:t>
+      </w:r>
+      <w:proofErr w:type="spellEnd"/>
+      <w:r>
+        <w:rPr>
+          <w:lang w:val="es-ES"/>
+        </w:rPr>
+        <w:t xml:space="preserve"> SNMP de Generación de Output)</w:t>
+      </w:r>
+    </w:p>
+    <w:p>
+      <w:pPr>
+        <w:rPr>
+          <w:lang w:val="es-ES"/>
+        </w:rPr>
+      </w:pPr>
+      <w:proofErr w:type="gramStart"/>
+      <w:r>
+        <w:rPr>
+          <w:lang w:val="es-ES"/>
+        </w:rPr>
+        <w:t xml:space="preserve">t( </w:t>
+      </w:r>
+      <w:proofErr w:type="spellStart"/>
+      <w:r>
+        <w:rPr>
+          <w:lang w:val="es-ES"/>
+        </w:rPr>
+        <w:t>Trap</w:t>
+      </w:r>
+      <w:proofErr w:type="spellEnd"/>
+      <w:proofErr w:type="gramEnd"/>
+      <w:r>
+        <w:rPr>
+          <w:lang w:val="es-ES"/>
+        </w:rPr>
+        <w:t xml:space="preserve"> SNMP de Generación de Output-&gt; Señal de Recepción del Output en la RPI)</w:t>
+      </w:r>
+    </w:p>
+    <w:p>
+      <w:pPr>
+        <w:rPr>
+          <w:lang w:val="es-ES"/>
+        </w:rPr>
+      </w:pPr>
+    </w:p>
+    <w:p>
+      <w:pPr>
+        <w:rPr>
+          <w:lang w:val="es-ES"/>
+        </w:rPr>
+      </w:pPr>
+      <w:proofErr w:type="gramStart"/>
+      <w:r>
+        <w:rPr>
+          <w:lang w:val="es-ES"/>
+        </w:rPr>
+        <w:t>Me recomendarías hacer algún otro cálculo de rendimiento a parte de estos?</w:t>
+      </w:r>
+      <w:proofErr w:type="gramEnd"/>
+    </w:p>
+    <w:p>
+      <w:pPr>
+        <w:rPr>
+          <w:lang w:val="es-ES"/>
+        </w:rPr>
+      </w:pPr>
+      <w:r>
+        <w:rPr>
+          <w:lang w:val="es-ES"/>
+        </w:rPr>
+        <w:t xml:space="preserve">Los </w:t>
+      </w:r>
+      <w:proofErr w:type="spellStart"/>
+      <w:r>
+        <w:rPr>
+          <w:lang w:val="es-ES"/>
+        </w:rPr>
+        <w:t>traps</w:t>
+      </w:r>
+      <w:proofErr w:type="spellEnd"/>
+      <w:r>
+        <w:rPr>
+          <w:lang w:val="es-ES"/>
+        </w:rPr>
+        <w:t xml:space="preserve"> que actualmente puedo verificar en el planificador son los adjuntos en la imagen.</w:t>
+      </w:r>
+    </w:p>
+    <w:p>
+      <w:pPr>
+        <w:rPr>
+          <w:b/>
+          <w:bCs/>
+          <w:lang w:val="es-ES"/>
+        </w:rPr>
+      </w:pPr>
+      <w:r>
+        <w:rPr>
+          <w:b/>
+          <w:bCs/>
+          <w:lang w:val="es-ES"/>
+        </w:rPr>
+        <w:t xml:space="preserve">1. ¿Nuevas funcionalidades para el </w:t>
+      </w:r>
+      <w:proofErr w:type="spellStart"/>
+      <w:r>
+        <w:rPr>
+          <w:b/>
+          <w:bCs/>
+          <w:lang w:val="es-ES"/>
+        </w:rPr>
+        <w:t>Scheduler</w:t>
+      </w:r>
+      <w:proofErr w:type="spellEnd"/>
+      <w:r>
+        <w:rPr>
+          <w:b/>
+          <w:bCs/>
+          <w:lang w:val="es-ES"/>
+        </w:rPr>
+        <w:t xml:space="preserve"> o una Pestaña Nueva?</w:t>
+      </w:r>
+    </w:p>
+    <w:p>
+      <w:pPr>
+        <w:rPr>
+          <w:lang w:val="es-ES"/>
+        </w:rPr>
+      </w:pPr>
+      <w:r>
+        <w:rPr>
+          <w:lang w:val="es-ES"/>
+        </w:rPr>
+        <w:t>Esta es la decisión arquitectónica más importante.</w:t>
+      </w:r>
+    </w:p>
+    <w:p>
+      <w:pPr>
+        <w:numPr>
+          <w:ilvl w:val="0"/>
+          <w:numId w:val="24"/>
+        </w:numPr>
+        <w:rPr>
+          <w:lang w:val="es-ES"/>
+        </w:rPr>
+      </w:pPr>
+      <w:r>
+        <w:rPr>
+          <w:b/>
+          <w:bCs/>
+          <w:lang w:val="es-ES"/>
+        </w:rPr>
+        <w:t>Tu objetivo:</w:t>
+      </w:r>
+      <w:r>
+        <w:rPr>
+          <w:lang w:val="es-ES"/>
+        </w:rPr>
+        <w:t xml:space="preserve"> Medir tiempos precisos (t1 a t5) en una secuencia compleja automatizada.</w:t>
+      </w:r>
+    </w:p>
+    <w:p>
+      <w:pPr>
+        <w:numPr>
+          <w:ilvl w:val="0"/>
+          <w:numId w:val="24"/>
+        </w:numPr>
+        <w:rPr>
+          <w:lang w:val="es-ES"/>
+        </w:rPr>
+      </w:pPr>
+      <w:r>
+        <w:rPr>
+          <w:b/>
+          <w:bCs/>
+          <w:lang w:val="es-ES"/>
+        </w:rPr>
+        <w:t>Tu herramienta actual (</w:t>
+      </w:r>
+      <w:proofErr w:type="spellStart"/>
+      <w:r>
+        <w:rPr>
+          <w:b/>
+          <w:bCs/>
+          <w:lang w:val="es-ES"/>
+        </w:rPr>
+        <w:t>Scheduler</w:t>
+      </w:r>
+      <w:proofErr w:type="spellEnd"/>
+      <w:r>
+        <w:rPr>
+          <w:b/>
+          <w:bCs/>
+          <w:lang w:val="es-ES"/>
+        </w:rPr>
+        <w:t>):</w:t>
+      </w:r>
+      <w:r>
+        <w:rPr>
+          <w:lang w:val="es-ES"/>
+        </w:rPr>
+        <w:t xml:space="preserve"> Es excelente para </w:t>
+      </w:r>
+      <w:r>
+        <w:rPr>
+          <w:i/>
+          <w:iCs/>
+          <w:lang w:val="es-ES"/>
+        </w:rPr>
+        <w:t>orquestar</w:t>
+      </w:r>
+      <w:r>
+        <w:rPr>
+          <w:lang w:val="es-ES"/>
+        </w:rPr>
+        <w:t xml:space="preserve"> secuencias paso a paso, pero ahora mismo está diseñada para tareas secuenciales simples ("haz A, luego haz B").</w:t>
+      </w:r>
+    </w:p>
+    <w:p>
+      <w:pPr>
+        <w:numPr>
+          <w:ilvl w:val="0"/>
+          <w:numId w:val="24"/>
+        </w:numPr>
+        <w:rPr>
+          <w:lang w:val="es-ES"/>
+        </w:rPr>
+      </w:pPr>
+      <w:r>
+        <w:rPr>
+          <w:b/>
+          <w:bCs/>
+          <w:lang w:val="es-ES"/>
+        </w:rPr>
+        <w:t>El Problema:</w:t>
+      </w:r>
+      <w:r>
+        <w:rPr>
+          <w:lang w:val="es-ES"/>
+        </w:rPr>
+        <w:t xml:space="preserve"> Tus mediciones requieren </w:t>
+      </w:r>
+      <w:r>
+        <w:rPr>
+          <w:b/>
+          <w:bCs/>
+          <w:lang w:val="es-ES"/>
+        </w:rPr>
+        <w:t>paralelismo</w:t>
+      </w:r>
+      <w:r>
+        <w:rPr>
+          <w:lang w:val="es-ES"/>
+        </w:rPr>
+        <w:t xml:space="preserve">. Por ejemplo, para medir </w:t>
+      </w:r>
+      <w:proofErr w:type="gramStart"/>
+      <w:r>
+        <w:rPr>
+          <w:lang w:val="es-ES"/>
+        </w:rPr>
+        <w:t>t(</w:t>
+      </w:r>
+      <w:proofErr w:type="gramEnd"/>
+      <w:r>
+        <w:rPr>
+          <w:lang w:val="es-ES"/>
+        </w:rPr>
+        <w:t xml:space="preserve">Generación Output -&gt; Recepción Output </w:t>
+      </w:r>
+      <w:proofErr w:type="spellStart"/>
+      <w:r>
+        <w:rPr>
+          <w:lang w:val="es-ES"/>
+        </w:rPr>
+        <w:t>RPi</w:t>
+      </w:r>
+      <w:proofErr w:type="spellEnd"/>
+      <w:r>
+        <w:rPr>
+          <w:lang w:val="es-ES"/>
+        </w:rPr>
+        <w:t xml:space="preserve">), necesitas que la </w:t>
+      </w:r>
+      <w:proofErr w:type="spellStart"/>
+      <w:r>
+        <w:rPr>
+          <w:lang w:val="es-ES"/>
+        </w:rPr>
+        <w:t>RPi</w:t>
+      </w:r>
+      <w:proofErr w:type="spellEnd"/>
+      <w:r>
+        <w:rPr>
+          <w:lang w:val="es-ES"/>
+        </w:rPr>
+        <w:t xml:space="preserve"> esté </w:t>
+      </w:r>
+      <w:r>
+        <w:rPr>
+          <w:i/>
+          <w:iCs/>
+          <w:lang w:val="es-ES"/>
+        </w:rPr>
+        <w:t>escuchando</w:t>
+      </w:r>
+      <w:r>
+        <w:rPr>
+          <w:lang w:val="es-ES"/>
+        </w:rPr>
+        <w:t xml:space="preserve"> el pin de salida ANTES de que el evento ocurra, mientras que el </w:t>
+      </w:r>
+      <w:proofErr w:type="spellStart"/>
+      <w:r>
+        <w:rPr>
+          <w:lang w:val="es-ES"/>
+        </w:rPr>
+        <w:t>Scheduler</w:t>
+      </w:r>
+      <w:proofErr w:type="spellEnd"/>
+      <w:r>
+        <w:rPr>
+          <w:lang w:val="es-ES"/>
+        </w:rPr>
+        <w:t xml:space="preserve"> sigue ejecutando otras cosas.</w:t>
+      </w:r>
+    </w:p>
+    <w:p>
+      <w:pPr>
+        <w:rPr>
+          <w:lang w:val="es-ES"/>
+        </w:rPr>
+      </w:pPr>
+      <w:r>
+        <w:rPr>
+          <w:b/>
+          <w:bCs/>
+          <w:lang w:val="es-ES"/>
+        </w:rPr>
+        <w:t xml:space="preserve">Mi Recomendación: Usa el </w:t>
+      </w:r>
+      <w:proofErr w:type="spellStart"/>
+      <w:r>
+        <w:rPr>
+          <w:b/>
+          <w:bCs/>
+          <w:lang w:val="es-ES"/>
+        </w:rPr>
+        <w:t>Scheduler</w:t>
+      </w:r>
+      <w:proofErr w:type="spellEnd"/>
+      <w:r>
+        <w:rPr>
+          <w:b/>
+          <w:bCs/>
+          <w:lang w:val="es-ES"/>
+        </w:rPr>
+        <w:t>, pero poténcialo con "Test Cases de Robot Inteligentes".</w:t>
+      </w:r>
+    </w:p>
+    <w:p>
+      <w:pPr>
+        <w:rPr>
+          <w:lang w:val="es-ES"/>
+        </w:rPr>
+      </w:pPr>
+      <w:r>
+        <w:rPr>
+          <w:lang w:val="es-ES"/>
+        </w:rPr>
+        <w:t xml:space="preserve">No crees una pestaña nueva solo para </w:t>
+      </w:r>
+      <w:r>
+        <w:rPr>
+          <w:i/>
+          <w:iCs/>
+          <w:lang w:val="es-ES"/>
+        </w:rPr>
+        <w:t>ejecutar</w:t>
+      </w:r>
+      <w:r>
+        <w:rPr>
+          <w:lang w:val="es-ES"/>
+        </w:rPr>
+        <w:t xml:space="preserve"> estas pruebas. El </w:t>
+      </w:r>
+      <w:proofErr w:type="spellStart"/>
+      <w:r>
+        <w:rPr>
+          <w:lang w:val="es-ES"/>
+        </w:rPr>
+        <w:t>Scheduler</w:t>
+      </w:r>
+      <w:proofErr w:type="spellEnd"/>
+      <w:r>
+        <w:rPr>
+          <w:lang w:val="es-ES"/>
+        </w:rPr>
+        <w:t xml:space="preserve"> es el lugar natural para la automatización y cumple con el objetivo de tu TFG de tener un banco de pruebas automatizado. Lo que necesitas son </w:t>
+      </w:r>
+      <w:r>
+        <w:rPr>
+          <w:b/>
+          <w:bCs/>
+          <w:lang w:val="es-ES"/>
+        </w:rPr>
+        <w:t xml:space="preserve">nuevos tipos </w:t>
+      </w:r>
+      <w:proofErr w:type="gramStart"/>
+      <w:r>
+        <w:rPr>
+          <w:b/>
+          <w:bCs/>
+          <w:lang w:val="es-ES"/>
+        </w:rPr>
+        <w:t>de Test</w:t>
+      </w:r>
+      <w:proofErr w:type="gramEnd"/>
+      <w:r>
+        <w:rPr>
+          <w:b/>
+          <w:bCs/>
+          <w:lang w:val="es-ES"/>
+        </w:rPr>
+        <w:t xml:space="preserve"> Cases en Robot Framework</w:t>
+      </w:r>
+      <w:r>
+        <w:rPr>
+          <w:lang w:val="es-ES"/>
+        </w:rPr>
+        <w:t xml:space="preserve"> que sean capaces de manejar esta complejidad interna y devolver los resultados.</w:t>
+      </w:r>
+    </w:p>
+    <w:p>
+      <w:pPr>
+        <w:rPr>
+          <w:lang w:val="es-ES"/>
+        </w:rPr>
+      </w:pPr>
+      <w:r>
+        <w:rPr>
+          <w:lang w:val="es-ES"/>
+        </w:rPr>
+        <w:pict w14:anchorId="3F0E2A2E">
+          <v:rect id="_x0000_i1047" style="width:0;height:1.5pt" o:hralign="center" o:hrstd="t" o:hr="t" fillcolor="#a0a0a0" stroked="f"/>
+        </w:pict>
+      </w:r>
+    </w:p>
+    <w:p>
+      <w:pPr>
+        <w:rPr>
+          <w:b/>
+          <w:bCs/>
+          <w:lang w:val="es-ES"/>
+        </w:rPr>
+      </w:pPr>
+      <w:r>
+        <w:rPr>
+          <w:b/>
+          <w:bCs/>
+          <w:lang w:val="es-ES"/>
+        </w:rPr>
+        <w:t>2. Estrategia de Pruebas: ¿Dos Etapas o Unificada?</w:t>
+      </w:r>
+    </w:p>
+    <w:p>
+      <w:pPr>
+        <w:rPr>
+          <w:lang w:val="es-ES"/>
+        </w:rPr>
+      </w:pPr>
+      <w:r>
+        <w:rPr>
+          <w:b/>
+          <w:bCs/>
+          <w:lang w:val="es-ES"/>
+        </w:rPr>
+        <w:t>¡Unificada!</w:t>
+      </w:r>
+      <w:r>
+        <w:rPr>
+          <w:lang w:val="es-ES"/>
+        </w:rPr>
+        <w:t xml:space="preserve"> Sin ninguna duda.</w:t>
+      </w:r>
+    </w:p>
+    <w:p>
+      <w:pPr>
+        <w:rPr>
+          <w:lang w:val="es-ES"/>
+        </w:rPr>
+      </w:pPr>
+      <w:r>
+        <w:rPr>
+          <w:lang w:val="es-ES"/>
+        </w:rPr>
+        <w:t xml:space="preserve">Tu TFG habla de probar la robustez del sistema completo. Una prueba unificada "Input -&gt; Procesado -&gt; Transmisión -&gt; Output" es el Santo Grial de las pruebas de </w:t>
+      </w:r>
+      <w:proofErr w:type="spellStart"/>
+      <w:r>
+        <w:rPr>
+          <w:lang w:val="es-ES"/>
+        </w:rPr>
+        <w:t>teleprotección</w:t>
+      </w:r>
+      <w:proofErr w:type="spellEnd"/>
+      <w:r>
+        <w:rPr>
+          <w:lang w:val="es-ES"/>
+        </w:rPr>
+        <w:t>, ya que mide la latencia real extremo a extremo.</w:t>
+      </w:r>
+    </w:p>
+    <w:p>
+      <w:pPr>
+        <w:rPr>
+          <w:lang w:val="es-ES"/>
+        </w:rPr>
+      </w:pPr>
+      <w:r>
+        <w:rPr>
+          <w:lang w:val="es-ES"/>
+        </w:rPr>
+        <w:pict w14:anchorId="1D750306">
+          <v:rect id="_x0000_i1048" style="width:0;height:1.5pt" o:hralign="center" o:hrstd="t" o:hr="t" fillcolor="#a0a0a0" stroked="f"/>
+        </w:pict>
+      </w:r>
+    </w:p>
+    <w:p>
+      <w:pPr>
+        <w:rPr>
+          <w:b/>
+          <w:bCs/>
+          <w:lang w:val="es-ES"/>
+        </w:rPr>
+      </w:pPr>
+      <w:r>
+        <w:rPr>
+          <w:b/>
+          <w:bCs/>
+          <w:lang w:val="es-ES"/>
+        </w:rPr>
+        <w:lastRenderedPageBreak/>
+        <w:t>3. Implementación de las Mediciones (Tiempos t1 a t5)</w:t>
+      </w:r>
+    </w:p>
+    <w:p>
+      <w:pPr>
+        <w:rPr>
+          <w:lang w:val="es-ES"/>
+        </w:rPr>
+      </w:pPr>
+      <w:r>
+        <w:rPr>
+          <w:lang w:val="es-ES"/>
+        </w:rPr>
+        <w:t xml:space="preserve">Tu desglose de tiempos es excelente. Usar los </w:t>
+      </w:r>
+      <w:proofErr w:type="spellStart"/>
+      <w:r>
+        <w:rPr>
+          <w:lang w:val="es-ES"/>
+        </w:rPr>
+        <w:t>timestamps</w:t>
+      </w:r>
+      <w:proofErr w:type="spellEnd"/>
+      <w:r>
+        <w:rPr>
+          <w:lang w:val="es-ES"/>
+        </w:rPr>
+        <w:t xml:space="preserve"> internos de los </w:t>
+      </w:r>
+      <w:proofErr w:type="spellStart"/>
+      <w:r>
+        <w:rPr>
+          <w:lang w:val="es-ES"/>
+        </w:rPr>
+        <w:t>traps</w:t>
+      </w:r>
+      <w:proofErr w:type="spellEnd"/>
+      <w:r>
+        <w:rPr>
+          <w:lang w:val="es-ES"/>
+        </w:rPr>
+        <w:t xml:space="preserve"> es muy buena idea para ver el procesado interno de la MWTU.</w:t>
+      </w:r>
+    </w:p>
+    <w:p>
+      <w:pPr>
+        <w:rPr>
+          <w:lang w:val="es-ES"/>
+        </w:rPr>
+      </w:pPr>
+      <w:r>
+        <w:rPr>
+          <w:lang w:val="es-ES"/>
+        </w:rPr>
+        <w:t xml:space="preserve">Para lograrlo, necesitas que </w:t>
+      </w:r>
+      <w:r>
+        <w:rPr>
+          <w:b/>
+          <w:bCs/>
+          <w:lang w:val="es-ES"/>
+        </w:rPr>
+        <w:t>cada actor capture su propio tiempo</w:t>
+      </w:r>
+      <w:r>
+        <w:rPr>
+          <w:lang w:val="es-ES"/>
+        </w:rPr>
+        <w:t xml:space="preserve"> y luego centralizarlo todo.</w:t>
+      </w:r>
+    </w:p>
+    <w:p>
+      <w:pPr>
+        <w:rPr>
+          <w:b/>
+          <w:bCs/>
+          <w:lang w:val="es-ES"/>
+        </w:rPr>
+      </w:pPr>
+      <w:r>
+        <w:rPr>
+          <w:b/>
+          <w:bCs/>
+          <w:lang w:val="es-ES"/>
+        </w:rPr>
+        <w:t xml:space="preserve">A. Tiempos basados en Hardware (t1 inicial y t5 final) - </w:t>
+      </w:r>
+      <w:proofErr w:type="spellStart"/>
+      <w:r>
+        <w:rPr>
+          <w:b/>
+          <w:bCs/>
+          <w:lang w:val="es-ES"/>
+        </w:rPr>
+        <w:t>RPi</w:t>
+      </w:r>
+      <w:proofErr w:type="spellEnd"/>
+    </w:p>
+    <w:p>
+      <w:pPr>
+        <w:rPr>
+          <w:lang w:val="es-ES"/>
+        </w:rPr>
+      </w:pPr>
+      <w:r>
+        <w:rPr>
+          <w:lang w:val="es-ES"/>
+        </w:rPr>
+        <w:t xml:space="preserve">Estos </w:t>
+      </w:r>
+      <w:r>
+        <w:rPr>
+          <w:b/>
+          <w:bCs/>
+          <w:lang w:val="es-ES"/>
+        </w:rPr>
+        <w:t>DEBEN</w:t>
+      </w:r>
+      <w:r>
+        <w:rPr>
+          <w:lang w:val="es-ES"/>
+        </w:rPr>
+        <w:t xml:space="preserve"> ser capturados por la </w:t>
+      </w:r>
+      <w:r>
+        <w:rPr>
+          <w:b/>
+          <w:bCs/>
+          <w:lang w:val="es-ES"/>
+        </w:rPr>
+        <w:t>Raspberry Pi</w:t>
+      </w:r>
+      <w:r>
+        <w:rPr>
+          <w:lang w:val="es-ES"/>
+        </w:rPr>
+        <w:t xml:space="preserve"> para tener precisión de microsegundos.</w:t>
+      </w:r>
+    </w:p>
+    <w:p>
+      <w:pPr>
+        <w:numPr>
+          <w:ilvl w:val="0"/>
+          <w:numId w:val="25"/>
+        </w:numPr>
+        <w:rPr>
+          <w:lang w:val="es-ES"/>
+        </w:rPr>
+      </w:pPr>
+      <w:r>
+        <w:rPr>
+          <w:b/>
+          <w:bCs/>
+          <w:lang w:val="es-ES"/>
+        </w:rPr>
+        <w:t>Acción:</w:t>
+      </w:r>
+      <w:r>
+        <w:rPr>
+          <w:lang w:val="es-ES"/>
+        </w:rPr>
+        <w:t xml:space="preserve"> Necesitas actualizar hil_server.py para que tenga un modo de "registro de eventos" (</w:t>
+      </w:r>
+      <w:proofErr w:type="spellStart"/>
+      <w:r>
+        <w:rPr>
+          <w:lang w:val="es-ES"/>
+        </w:rPr>
+        <w:t>logging</w:t>
+      </w:r>
+      <w:proofErr w:type="spellEnd"/>
+      <w:r>
+        <w:rPr>
+          <w:lang w:val="es-ES"/>
+        </w:rPr>
+        <w:t>) en segundo plano.</w:t>
+      </w:r>
+    </w:p>
+    <w:p>
+      <w:pPr>
+        <w:numPr>
+          <w:ilvl w:val="1"/>
+          <w:numId w:val="25"/>
+        </w:numPr>
+        <w:rPr>
+          <w:lang w:val="es-ES"/>
+        </w:rPr>
+      </w:pPr>
+      <w:r>
+        <w:rPr>
+          <w:lang w:val="es-ES"/>
+        </w:rPr>
+        <w:t>Envías comando START_LOG.</w:t>
+      </w:r>
+    </w:p>
+    <w:p>
+      <w:pPr>
+        <w:numPr>
+          <w:ilvl w:val="1"/>
+          <w:numId w:val="25"/>
+        </w:numPr>
+        <w:rPr>
+          <w:lang w:val="es-ES"/>
+        </w:rPr>
+      </w:pPr>
+      <w:r>
+        <w:rPr>
+          <w:lang w:val="es-ES"/>
+        </w:rPr>
+        <w:t xml:space="preserve">La </w:t>
+      </w:r>
+      <w:proofErr w:type="spellStart"/>
+      <w:r>
+        <w:rPr>
+          <w:lang w:val="es-ES"/>
+        </w:rPr>
+        <w:t>RPi</w:t>
+      </w:r>
+      <w:proofErr w:type="spellEnd"/>
+      <w:r>
+        <w:rPr>
+          <w:lang w:val="es-ES"/>
+        </w:rPr>
+        <w:t xml:space="preserve"> usa interrupciones (</w:t>
+      </w:r>
+      <w:proofErr w:type="spellStart"/>
+      <w:r>
+        <w:rPr>
+          <w:lang w:val="es-ES"/>
+        </w:rPr>
+        <w:t>GPIO.add_event_detect</w:t>
+      </w:r>
+      <w:proofErr w:type="spellEnd"/>
+      <w:r>
+        <w:rPr>
+          <w:lang w:val="es-ES"/>
+        </w:rPr>
+        <w:t xml:space="preserve">) para guardar automáticamente el </w:t>
+      </w:r>
+      <w:proofErr w:type="spellStart"/>
+      <w:r>
+        <w:rPr>
+          <w:lang w:val="es-ES"/>
+        </w:rPr>
+        <w:t>timestamp</w:t>
+      </w:r>
+      <w:proofErr w:type="spellEnd"/>
+      <w:r>
+        <w:rPr>
+          <w:lang w:val="es-ES"/>
+        </w:rPr>
+        <w:t xml:space="preserve"> exacto cuando detecta el flanco de subida del </w:t>
+      </w:r>
+      <w:proofErr w:type="spellStart"/>
+      <w:r>
+        <w:rPr>
+          <w:lang w:val="es-ES"/>
+        </w:rPr>
+        <w:t>feedback</w:t>
+      </w:r>
+      <w:proofErr w:type="spellEnd"/>
+      <w:r>
+        <w:rPr>
+          <w:lang w:val="es-ES"/>
+        </w:rPr>
+        <w:t xml:space="preserve"> de entrada (</w:t>
+      </w:r>
+      <w:proofErr w:type="spellStart"/>
+      <w:r>
+        <w:rPr>
+          <w:lang w:val="es-ES"/>
+        </w:rPr>
+        <w:t>T_in_phys</w:t>
+      </w:r>
+      <w:proofErr w:type="spellEnd"/>
+      <w:r>
+        <w:rPr>
+          <w:lang w:val="es-ES"/>
+        </w:rPr>
+        <w:t>) y de la salida (</w:t>
+      </w:r>
+      <w:proofErr w:type="spellStart"/>
+      <w:r>
+        <w:rPr>
+          <w:lang w:val="es-ES"/>
+        </w:rPr>
+        <w:t>T_out_phys</w:t>
+      </w:r>
+      <w:proofErr w:type="spellEnd"/>
+      <w:r>
+        <w:rPr>
+          <w:lang w:val="es-ES"/>
+        </w:rPr>
+        <w:t>).</w:t>
+      </w:r>
+    </w:p>
+    <w:p>
+      <w:pPr>
+        <w:numPr>
+          <w:ilvl w:val="1"/>
+          <w:numId w:val="25"/>
+        </w:numPr>
+        <w:rPr>
+          <w:lang w:val="es-ES"/>
+        </w:rPr>
+      </w:pPr>
+      <w:r>
+        <w:rPr>
+          <w:lang w:val="es-ES"/>
+        </w:rPr>
+        <w:t xml:space="preserve">Al final, envías GET_LOGS y la </w:t>
+      </w:r>
+      <w:proofErr w:type="spellStart"/>
+      <w:r>
+        <w:rPr>
+          <w:lang w:val="es-ES"/>
+        </w:rPr>
+        <w:t>RPi</w:t>
+      </w:r>
+      <w:proofErr w:type="spellEnd"/>
+      <w:r>
+        <w:rPr>
+          <w:lang w:val="es-ES"/>
+        </w:rPr>
+        <w:t xml:space="preserve"> devuelve esos </w:t>
+      </w:r>
+      <w:proofErr w:type="spellStart"/>
+      <w:r>
+        <w:rPr>
+          <w:lang w:val="es-ES"/>
+        </w:rPr>
+        <w:t>timestamps</w:t>
+      </w:r>
+      <w:proofErr w:type="spellEnd"/>
+      <w:r>
+        <w:rPr>
+          <w:lang w:val="es-ES"/>
+        </w:rPr>
+        <w:t>.</w:t>
+      </w:r>
+    </w:p>
+    <w:p>
+      <w:pPr>
+        <w:rPr>
+          <w:b/>
+          <w:bCs/>
+          <w:lang w:val="es-ES"/>
+        </w:rPr>
+      </w:pPr>
+      <w:r>
+        <w:rPr>
+          <w:b/>
+          <w:bCs/>
+          <w:lang w:val="es-ES"/>
+        </w:rPr>
+        <w:t xml:space="preserve">B. Tiempos basados en </w:t>
+      </w:r>
+      <w:proofErr w:type="spellStart"/>
+      <w:r>
+        <w:rPr>
+          <w:b/>
+          <w:bCs/>
+          <w:lang w:val="es-ES"/>
+        </w:rPr>
+        <w:t>Traps</w:t>
+      </w:r>
+      <w:proofErr w:type="spellEnd"/>
+      <w:r>
+        <w:rPr>
+          <w:b/>
+          <w:bCs/>
+          <w:lang w:val="es-ES"/>
+        </w:rPr>
+        <w:t xml:space="preserve"> (t2, t3, t4) - PC/SNMP</w:t>
+      </w:r>
+    </w:p>
+    <w:p>
+      <w:pPr>
+        <w:rPr>
+          <w:lang w:val="es-ES"/>
+        </w:rPr>
+      </w:pPr>
+      <w:r>
+        <w:rPr>
+          <w:lang w:val="es-ES"/>
+        </w:rPr>
+        <w:t xml:space="preserve">Tu </w:t>
+      </w:r>
+      <w:proofErr w:type="spellStart"/>
+      <w:r>
+        <w:rPr>
+          <w:lang w:val="es-ES"/>
+        </w:rPr>
+        <w:t>TrapListenerController</w:t>
+      </w:r>
+      <w:proofErr w:type="spellEnd"/>
+      <w:r>
+        <w:rPr>
+          <w:lang w:val="es-ES"/>
+        </w:rPr>
+        <w:t xml:space="preserve"> ya recibe los </w:t>
+      </w:r>
+      <w:proofErr w:type="spellStart"/>
+      <w:r>
+        <w:rPr>
+          <w:lang w:val="es-ES"/>
+        </w:rPr>
+        <w:t>traps</w:t>
+      </w:r>
+      <w:proofErr w:type="spellEnd"/>
+      <w:r>
+        <w:rPr>
+          <w:lang w:val="es-ES"/>
+        </w:rPr>
+        <w:t xml:space="preserve">. Debes asegurarte de que extraes y guardas el </w:t>
+      </w:r>
+      <w:proofErr w:type="spellStart"/>
+      <w:r>
+        <w:rPr>
+          <w:b/>
+          <w:bCs/>
+          <w:lang w:val="es-ES"/>
+        </w:rPr>
+        <w:t>timestamp</w:t>
+      </w:r>
+      <w:proofErr w:type="spellEnd"/>
+      <w:r>
+        <w:rPr>
+          <w:b/>
+          <w:bCs/>
+          <w:lang w:val="es-ES"/>
+        </w:rPr>
+        <w:t xml:space="preserve"> interno</w:t>
+      </w:r>
+      <w:r>
+        <w:rPr>
+          <w:lang w:val="es-ES"/>
+        </w:rPr>
+        <w:t xml:space="preserve"> que viene dentro del paquete SNMP (</w:t>
+      </w:r>
+      <w:proofErr w:type="spellStart"/>
+      <w:r>
+        <w:rPr>
+          <w:lang w:val="es-ES"/>
+        </w:rPr>
+        <w:t>varbind</w:t>
+      </w:r>
+      <w:proofErr w:type="spellEnd"/>
+      <w:r>
+        <w:rPr>
+          <w:lang w:val="es-ES"/>
+        </w:rPr>
+        <w:t xml:space="preserve"> </w:t>
+      </w:r>
+      <w:proofErr w:type="spellStart"/>
+      <w:r>
+        <w:rPr>
+          <w:lang w:val="es-ES"/>
+        </w:rPr>
+        <w:t>sysUpTime</w:t>
+      </w:r>
+      <w:proofErr w:type="spellEnd"/>
+      <w:r>
+        <w:rPr>
+          <w:lang w:val="es-ES"/>
+        </w:rPr>
+        <w:t xml:space="preserve"> o similar, según la MIB del TPU-1), no solo la hora a la que llegó al PC.</w:t>
+      </w:r>
+    </w:p>
+    <w:p>
+      <w:pPr>
+        <w:rPr>
+          <w:b/>
+          <w:bCs/>
+          <w:lang w:val="es-ES"/>
+        </w:rPr>
+      </w:pPr>
+      <w:r>
+        <w:rPr>
+          <w:b/>
+          <w:bCs/>
+          <w:lang w:val="es-ES"/>
+        </w:rPr>
+        <w:t>El Desafío de la Sincronización (¡IMPORTANTE!)</w:t>
+      </w:r>
+    </w:p>
+    <w:p>
+      <w:pPr>
+        <w:rPr>
+          <w:lang w:val="es-ES"/>
+        </w:rPr>
+      </w:pPr>
+      <w:r>
+        <w:rPr>
+          <w:lang w:val="es-ES"/>
+        </w:rPr>
+        <w:t xml:space="preserve">Si vas a comparar un </w:t>
+      </w:r>
+      <w:proofErr w:type="spellStart"/>
+      <w:r>
+        <w:rPr>
+          <w:lang w:val="es-ES"/>
+        </w:rPr>
+        <w:t>timestamp</w:t>
+      </w:r>
+      <w:proofErr w:type="spellEnd"/>
+      <w:r>
+        <w:rPr>
+          <w:lang w:val="es-ES"/>
+        </w:rPr>
+        <w:t xml:space="preserve"> de la </w:t>
+      </w:r>
+      <w:proofErr w:type="spellStart"/>
+      <w:r>
+        <w:rPr>
+          <w:lang w:val="es-ES"/>
+        </w:rPr>
+        <w:t>RPi</w:t>
+      </w:r>
+      <w:proofErr w:type="spellEnd"/>
+      <w:r>
+        <w:rPr>
+          <w:lang w:val="es-ES"/>
+        </w:rPr>
+        <w:t xml:space="preserve"> (</w:t>
+      </w:r>
+      <w:proofErr w:type="spellStart"/>
+      <w:r>
+        <w:rPr>
+          <w:lang w:val="es-ES"/>
+        </w:rPr>
+        <w:t>T_in_phys</w:t>
+      </w:r>
+      <w:proofErr w:type="spellEnd"/>
+      <w:r>
+        <w:rPr>
+          <w:lang w:val="es-ES"/>
+        </w:rPr>
+        <w:t xml:space="preserve">) con un </w:t>
+      </w:r>
+      <w:proofErr w:type="spellStart"/>
+      <w:r>
+        <w:rPr>
+          <w:lang w:val="es-ES"/>
+        </w:rPr>
+        <w:t>timestamp</w:t>
+      </w:r>
+      <w:proofErr w:type="spellEnd"/>
+      <w:r>
+        <w:rPr>
+          <w:lang w:val="es-ES"/>
+        </w:rPr>
+        <w:t xml:space="preserve"> interno del TPU-1 (</w:t>
+      </w:r>
+      <w:proofErr w:type="spellStart"/>
+      <w:r>
+        <w:rPr>
+          <w:lang w:val="es-ES"/>
+        </w:rPr>
+        <w:t>T_trap_activacion</w:t>
+      </w:r>
+      <w:proofErr w:type="spellEnd"/>
+      <w:r>
+        <w:rPr>
+          <w:lang w:val="es-ES"/>
+        </w:rPr>
+        <w:t xml:space="preserve">), </w:t>
+      </w:r>
+      <w:r>
+        <w:rPr>
+          <w:b/>
+          <w:bCs/>
+          <w:lang w:val="es-ES"/>
+        </w:rPr>
+        <w:t>sus relojes deben estar perfectamente sincronizados</w:t>
+      </w:r>
+      <w:r>
+        <w:rPr>
+          <w:lang w:val="es-ES"/>
+        </w:rPr>
+        <w:t xml:space="preserve"> (por ejemplo, ambos usando el mismo servidor NTP). Si no, tus cálculos de latencia "Hardware -&gt; Software" serán erróneos.</w:t>
+      </w:r>
+    </w:p>
+    <w:p>
+      <w:pPr>
+        <w:numPr>
+          <w:ilvl w:val="0"/>
+          <w:numId w:val="26"/>
+        </w:numPr>
+        <w:rPr>
+          <w:lang w:val="es-ES"/>
+        </w:rPr>
+      </w:pPr>
+      <w:r>
+        <w:rPr>
+          <w:i/>
+          <w:iCs/>
+          <w:lang w:val="es-ES"/>
+        </w:rPr>
+        <w:t>Alternativa más sencilla:</w:t>
+      </w:r>
+      <w:r>
+        <w:rPr>
+          <w:lang w:val="es-ES"/>
+        </w:rPr>
+        <w:t xml:space="preserve"> Para los tiempos extremos (t1 inicial y t5 final), usa el reloj de la </w:t>
+      </w:r>
+      <w:proofErr w:type="spellStart"/>
+      <w:r>
+        <w:rPr>
+          <w:lang w:val="es-ES"/>
+        </w:rPr>
+        <w:t>RPi</w:t>
+      </w:r>
+      <w:proofErr w:type="spellEnd"/>
+      <w:r>
+        <w:rPr>
+          <w:lang w:val="es-ES"/>
+        </w:rPr>
+        <w:t xml:space="preserve">. Para los tiempos intermedios (entre </w:t>
+      </w:r>
+      <w:proofErr w:type="spellStart"/>
+      <w:r>
+        <w:rPr>
+          <w:lang w:val="es-ES"/>
+        </w:rPr>
+        <w:t>traps</w:t>
+      </w:r>
+      <w:proofErr w:type="spellEnd"/>
+      <w:r>
+        <w:rPr>
+          <w:lang w:val="es-ES"/>
+        </w:rPr>
+        <w:t xml:space="preserve">), usa los </w:t>
+      </w:r>
+      <w:proofErr w:type="spellStart"/>
+      <w:r>
+        <w:rPr>
+          <w:lang w:val="es-ES"/>
+        </w:rPr>
+        <w:t>timestamps</w:t>
+      </w:r>
+      <w:proofErr w:type="spellEnd"/>
+      <w:r>
+        <w:rPr>
+          <w:lang w:val="es-ES"/>
+        </w:rPr>
+        <w:t xml:space="preserve"> internos del TPU-1.</w:t>
+      </w:r>
+    </w:p>
+    <w:p>
+      <w:pPr>
+        <w:rPr>
+          <w:lang w:val="es-ES"/>
+        </w:rPr>
+      </w:pPr>
+      <w:r>
+        <w:rPr>
+          <w:lang w:val="es-ES"/>
+        </w:rPr>
+        <w:pict w14:anchorId="2D01CEA1">
+          <v:rect id="_x0000_i1049" style="width:0;height:1.5pt" o:hralign="center" o:hrstd="t" o:hr="t" fillcolor="#a0a0a0" stroked="f"/>
+        </w:pict>
+      </w:r>
+    </w:p>
+    <w:p>
+      <w:pPr>
+        <w:rPr>
+          <w:b/>
+          <w:bCs/>
+          <w:lang w:val="es-ES"/>
+        </w:rPr>
+      </w:pPr>
+      <w:r>
+        <w:rPr>
+          <w:b/>
+          <w:bCs/>
+          <w:lang w:val="es-ES"/>
+        </w:rPr>
+        <w:t>4. Resumen de Funcionalidades a Implementar</w:t>
+      </w:r>
+    </w:p>
+    <w:tbl>
+      <w:tblPr>
+        <w:tblW w:w="0" w:type="auto"/>
+        <w:tblCellSpacing w:w="15" w:type="dxa"/>
+        <w:tblCellMar>
+          <w:top w:w="15" w:type="dxa"/>
+          <w:left w:w="15" w:type="dxa"/>
+          <w:bottom w:w="15" w:type="dxa"/>
+          <w:right w:w="15" w:type="dxa"/>
+        </w:tblCellMar>
+        <w:tblLook w:val="04A0" w:firstRow="1" w:lastRow="0" w:firstColumn="1" w:lastColumn="0" w:noHBand="0" w:noVBand="1"/>
+      </w:tblPr>
+      <w:tblGrid>
+        <w:gridCol w:w="2151"/>
+        <w:gridCol w:w="4140"/>
+        <w:gridCol w:w="2197"/>
+      </w:tblGrid>
+      <w:tr>
+        <w:trPr>
+          <w:tblHeader/>
+          <w:tblCellSpacing w:w="15" w:type="dxa"/>
+        </w:trPr>
+        <w:tc>
+          <w:tcPr>
+            <w:tcW w:w="0" w:type="auto"/>
+            <w:tcBorders>
+              <w:top w:val="single" w:sz="6" w:space="0" w:color="auto"/>
+              <w:left w:val="single" w:sz="6" w:space="0" w:color="auto"/>
+              <w:bottom w:val="single" w:sz="6" w:space="0" w:color="auto"/>
+              <w:right w:val="single" w:sz="6" w:space="0" w:color="auto"/>
+            </w:tcBorders>
+            <w:vAlign w:val="center"/>
+            <w:hideMark/>
+          </w:tcPr>
+          <w:p>
+            <w:pPr>
+              <w:rPr>
+                <w:lang w:val="es-ES"/>
+              </w:rPr>
+            </w:pPr>
+            <w:r>
+              <w:rPr>
+                <w:b/>
+                <w:bCs/>
+                <w:lang w:val="es-ES"/>
+              </w:rPr>
+              <w:lastRenderedPageBreak/>
+              <w:t>Funcionalidad</w:t>
+            </w:r>
+          </w:p>
+        </w:tc>
+        <w:tc>
+          <w:tcPr>
+            <w:tcW w:w="0" w:type="auto"/>
+            <w:tcBorders>
+              <w:top w:val="single" w:sz="6" w:space="0" w:color="auto"/>
+              <w:left w:val="single" w:sz="6" w:space="0" w:color="auto"/>
+              <w:bottom w:val="single" w:sz="6" w:space="0" w:color="auto"/>
+              <w:right w:val="single" w:sz="6" w:space="0" w:color="auto"/>
+            </w:tcBorders>
+            <w:vAlign w:val="center"/>
+            <w:hideMark/>
+          </w:tcPr>
+          <w:p>
+            <w:pPr>
+              <w:rPr>
+                <w:lang w:val="es-ES"/>
+              </w:rPr>
+            </w:pPr>
+            <w:r>
+              <w:rPr>
+                <w:b/>
+                <w:bCs/>
+                <w:lang w:val="es-ES"/>
+              </w:rPr>
+              <w:t>Dónde Implementarla</w:t>
+            </w:r>
+          </w:p>
+        </w:tc>
+        <w:tc>
+          <w:tcPr>
+            <w:tcW w:w="0" w:type="auto"/>
+            <w:tcBorders>
+              <w:top w:val="single" w:sz="6" w:space="0" w:color="auto"/>
+              <w:left w:val="single" w:sz="6" w:space="0" w:color="auto"/>
+              <w:bottom w:val="single" w:sz="6" w:space="0" w:color="auto"/>
+              <w:right w:val="single" w:sz="6" w:space="0" w:color="auto"/>
+            </w:tcBorders>
+            <w:vAlign w:val="center"/>
+            <w:hideMark/>
+          </w:tcPr>
+          <w:p>
+            <w:pPr>
+              <w:rPr>
+                <w:lang w:val="es-ES"/>
+              </w:rPr>
+            </w:pPr>
+            <w:r>
+              <w:rPr>
+                <w:b/>
+                <w:bCs/>
+                <w:lang w:val="es-ES"/>
+              </w:rPr>
+              <w:t xml:space="preserve">Manual vs. </w:t>
+            </w:r>
+            <w:proofErr w:type="spellStart"/>
+            <w:r>
+              <w:rPr>
+                <w:b/>
+                <w:bCs/>
+                <w:lang w:val="es-ES"/>
+              </w:rPr>
+              <w:t>Scheduler</w:t>
+            </w:r>
+            <w:proofErr w:type="spellEnd"/>
+          </w:p>
+        </w:tc>
+      </w:tr>
+      <w:tr>
+        <w:trPr>
+          <w:tblCellSpacing w:w="15" w:type="dxa"/>
+        </w:trPr>
+        <w:tc>
+          <w:tcPr>
+            <w:tcW w:w="0" w:type="auto"/>
+            <w:tcBorders>
+              <w:top w:val="single" w:sz="6" w:space="0" w:color="auto"/>
+              <w:left w:val="single" w:sz="6" w:space="0" w:color="auto"/>
+              <w:bottom w:val="single" w:sz="6" w:space="0" w:color="auto"/>
+              <w:right w:val="single" w:sz="6" w:space="0" w:color="auto"/>
+            </w:tcBorders>
+            <w:vAlign w:val="center"/>
+            <w:hideMark/>
+          </w:tcPr>
+          <w:p>
+            <w:pPr>
+              <w:rPr>
+                <w:lang w:val="es-ES"/>
+              </w:rPr>
+            </w:pPr>
+            <w:r>
+              <w:rPr>
+                <w:b/>
+                <w:bCs/>
+                <w:lang w:val="es-ES"/>
+              </w:rPr>
+              <w:t>Activación Input HIL</w:t>
+            </w:r>
+          </w:p>
+        </w:tc>
+        <w:tc>
+          <w:tcPr>
+            <w:tcW w:w="0" w:type="auto"/>
+            <w:tcBorders>
+              <w:top w:val="single" w:sz="6" w:space="0" w:color="auto"/>
+              <w:left w:val="single" w:sz="6" w:space="0" w:color="auto"/>
+              <w:bottom w:val="single" w:sz="6" w:space="0" w:color="auto"/>
+              <w:right w:val="single" w:sz="6" w:space="0" w:color="auto"/>
+            </w:tcBorders>
+            <w:vAlign w:val="center"/>
+            <w:hideMark/>
+          </w:tcPr>
+          <w:p>
+            <w:pPr>
+              <w:rPr>
+                <w:lang w:val="es-ES"/>
+              </w:rPr>
+            </w:pPr>
+            <w:r>
+              <w:rPr>
+                <w:lang w:val="es-ES"/>
+              </w:rPr>
+              <w:t xml:space="preserve">Ya existe (Robot + </w:t>
+            </w:r>
+            <w:proofErr w:type="spellStart"/>
+            <w:r>
+              <w:rPr>
+                <w:lang w:val="es-ES"/>
+              </w:rPr>
+              <w:t>hil_</w:t>
+            </w:r>
+            <w:proofErr w:type="gramStart"/>
+            <w:r>
+              <w:rPr>
+                <w:lang w:val="es-ES"/>
+              </w:rPr>
+              <w:t>server</w:t>
+            </w:r>
+            <w:proofErr w:type="spellEnd"/>
+            <w:proofErr w:type="gramEnd"/>
+            <w:r>
+              <w:rPr>
+                <w:lang w:val="es-ES"/>
+              </w:rPr>
+              <w:t>)</w:t>
+            </w:r>
+          </w:p>
+        </w:tc>
+        <w:tc>
+          <w:tcPr>
+            <w:tcW w:w="0" w:type="auto"/>
+            <w:tcBorders>
+              <w:top w:val="single" w:sz="6" w:space="0" w:color="auto"/>
+              <w:left w:val="single" w:sz="6" w:space="0" w:color="auto"/>
+              <w:bottom w:val="single" w:sz="6" w:space="0" w:color="auto"/>
+              <w:right w:val="single" w:sz="6" w:space="0" w:color="auto"/>
+            </w:tcBorders>
+            <w:vAlign w:val="center"/>
+            <w:hideMark/>
+          </w:tcPr>
+          <w:p>
+            <w:pPr>
+              <w:rPr>
+                <w:lang w:val="es-ES"/>
+              </w:rPr>
+            </w:pPr>
+            <w:r>
+              <w:rPr>
+                <w:lang w:val="es-ES"/>
+              </w:rPr>
+              <w:t>Ambos</w:t>
+            </w:r>
+          </w:p>
+        </w:tc>
+      </w:tr>
+      <w:tr>
+        <w:trPr>
+          <w:tblCellSpacing w:w="15" w:type="dxa"/>
+        </w:trPr>
+        <w:tc>
+          <w:tcPr>
+            <w:tcW w:w="0" w:type="auto"/>
+            <w:tcBorders>
+              <w:top w:val="single" w:sz="6" w:space="0" w:color="auto"/>
+              <w:left w:val="single" w:sz="6" w:space="0" w:color="auto"/>
+              <w:bottom w:val="single" w:sz="6" w:space="0" w:color="auto"/>
+              <w:right w:val="single" w:sz="6" w:space="0" w:color="auto"/>
+            </w:tcBorders>
+            <w:vAlign w:val="center"/>
+            <w:hideMark/>
+          </w:tcPr>
+          <w:p>
+            <w:pPr>
+              <w:rPr>
+                <w:lang w:val="es-ES"/>
+              </w:rPr>
+            </w:pPr>
+            <w:r>
+              <w:rPr>
+                <w:b/>
+                <w:bCs/>
+                <w:lang w:val="es-ES"/>
+              </w:rPr>
+              <w:t xml:space="preserve">Adquisición </w:t>
+            </w:r>
+            <w:proofErr w:type="spellStart"/>
+            <w:r>
+              <w:rPr>
+                <w:b/>
+                <w:bCs/>
+                <w:lang w:val="es-ES"/>
+              </w:rPr>
+              <w:t>Timestamp</w:t>
+            </w:r>
+            <w:proofErr w:type="spellEnd"/>
+            <w:r>
+              <w:rPr>
+                <w:b/>
+                <w:bCs/>
+                <w:lang w:val="es-ES"/>
+              </w:rPr>
+              <w:t xml:space="preserve"> T0 (</w:t>
+            </w:r>
+            <w:proofErr w:type="spellStart"/>
+            <w:r>
+              <w:rPr>
+                <w:b/>
+                <w:bCs/>
+                <w:lang w:val="es-ES"/>
+              </w:rPr>
+              <w:t>Feedback</w:t>
+            </w:r>
+            <w:proofErr w:type="spellEnd"/>
+            <w:r>
+              <w:rPr>
+                <w:b/>
+                <w:bCs/>
+                <w:lang w:val="es-ES"/>
+              </w:rPr>
+              <w:t>)</w:t>
+            </w:r>
+          </w:p>
+        </w:tc>
+        <w:tc>
+          <w:tcPr>
+            <w:tcW w:w="0" w:type="auto"/>
+            <w:tcBorders>
+              <w:top w:val="single" w:sz="6" w:space="0" w:color="auto"/>
+              <w:left w:val="single" w:sz="6" w:space="0" w:color="auto"/>
+              <w:bottom w:val="single" w:sz="6" w:space="0" w:color="auto"/>
+              <w:right w:val="single" w:sz="6" w:space="0" w:color="auto"/>
+            </w:tcBorders>
+            <w:vAlign w:val="center"/>
+            <w:hideMark/>
+          </w:tcPr>
+          <w:p>
+            <w:pPr>
+              <w:rPr>
+                <w:lang w:val="es-ES"/>
+              </w:rPr>
+            </w:pPr>
+            <w:proofErr w:type="spellStart"/>
+            <w:r>
+              <w:rPr>
+                <w:b/>
+                <w:bCs/>
+                <w:lang w:val="es-ES"/>
+              </w:rPr>
+              <w:t>RPi</w:t>
+            </w:r>
+            <w:proofErr w:type="spellEnd"/>
+            <w:r>
+              <w:rPr>
+                <w:b/>
+                <w:bCs/>
+                <w:lang w:val="es-ES"/>
+              </w:rPr>
+              <w:t xml:space="preserve"> (</w:t>
+            </w:r>
+            <w:proofErr w:type="spellStart"/>
+            <w:r>
+              <w:rPr>
+                <w:b/>
+                <w:bCs/>
+                <w:lang w:val="es-ES"/>
+              </w:rPr>
+              <w:t>hil_</w:t>
+            </w:r>
+            <w:proofErr w:type="gramStart"/>
+            <w:r>
+              <w:rPr>
+                <w:b/>
+                <w:bCs/>
+                <w:lang w:val="es-ES"/>
+              </w:rPr>
+              <w:t>server</w:t>
+            </w:r>
+            <w:proofErr w:type="spellEnd"/>
+            <w:proofErr w:type="gramEnd"/>
+            <w:r>
+              <w:rPr>
+                <w:b/>
+                <w:bCs/>
+                <w:lang w:val="es-ES"/>
+              </w:rPr>
+              <w:t>)</w:t>
+            </w:r>
+            <w:r>
+              <w:rPr>
+                <w:lang w:val="es-ES"/>
+              </w:rPr>
+              <w:t>: Debe usar interrupciones para capturarlo automáticamente al activar.</w:t>
+            </w:r>
+          </w:p>
+        </w:tc>
+        <w:tc>
+          <w:tcPr>
+            <w:tcW w:w="0" w:type="auto"/>
+            <w:tcBorders>
+              <w:top w:val="single" w:sz="6" w:space="0" w:color="auto"/>
+              <w:left w:val="single" w:sz="6" w:space="0" w:color="auto"/>
+              <w:bottom w:val="single" w:sz="6" w:space="0" w:color="auto"/>
+              <w:right w:val="single" w:sz="6" w:space="0" w:color="auto"/>
+            </w:tcBorders>
+            <w:vAlign w:val="center"/>
+            <w:hideMark/>
+          </w:tcPr>
+          <w:p>
+            <w:pPr>
+              <w:rPr>
+                <w:lang w:val="es-ES"/>
+              </w:rPr>
+            </w:pPr>
+            <w:r>
+              <w:rPr>
+                <w:lang w:val="es-ES"/>
+              </w:rPr>
+              <w:t xml:space="preserve">Solo </w:t>
+            </w:r>
+            <w:proofErr w:type="spellStart"/>
+            <w:r>
+              <w:rPr>
+                <w:lang w:val="es-ES"/>
+              </w:rPr>
+              <w:t>Scheduler</w:t>
+            </w:r>
+            <w:proofErr w:type="spellEnd"/>
+            <w:r>
+              <w:rPr>
+                <w:lang w:val="es-ES"/>
+              </w:rPr>
+              <w:t xml:space="preserve"> (dato interno)</w:t>
+            </w:r>
+          </w:p>
+        </w:tc>
+      </w:tr>
+      <w:tr>
+        <w:trPr>
+          <w:tblCellSpacing w:w="15" w:type="dxa"/>
+        </w:trPr>
+        <w:tc>
+          <w:tcPr>
+            <w:tcW w:w="0" w:type="auto"/>
+            <w:tcBorders>
+              <w:top w:val="single" w:sz="6" w:space="0" w:color="auto"/>
+              <w:left w:val="single" w:sz="6" w:space="0" w:color="auto"/>
+              <w:bottom w:val="single" w:sz="6" w:space="0" w:color="auto"/>
+              <w:right w:val="single" w:sz="6" w:space="0" w:color="auto"/>
+            </w:tcBorders>
+            <w:vAlign w:val="center"/>
+            <w:hideMark/>
+          </w:tcPr>
+          <w:p>
+            <w:pPr>
+              <w:rPr>
+                <w:lang w:val="es-ES"/>
+              </w:rPr>
+            </w:pPr>
+            <w:r>
+              <w:rPr>
+                <w:b/>
+                <w:bCs/>
+                <w:lang w:val="es-ES"/>
+              </w:rPr>
+              <w:t>Recepción Señales Salida (</w:t>
+            </w:r>
+            <w:proofErr w:type="spellStart"/>
+            <w:r>
+              <w:rPr>
+                <w:b/>
+                <w:bCs/>
+                <w:lang w:val="es-ES"/>
+              </w:rPr>
+              <w:t>Timestamp</w:t>
+            </w:r>
+            <w:proofErr w:type="spellEnd"/>
+            <w:r>
+              <w:rPr>
+                <w:b/>
+                <w:bCs/>
+                <w:lang w:val="es-ES"/>
+              </w:rPr>
+              <w:t xml:space="preserve"> T5)</w:t>
+            </w:r>
+          </w:p>
+        </w:tc>
+        <w:tc>
+          <w:tcPr>
+            <w:tcW w:w="0" w:type="auto"/>
+            <w:tcBorders>
+              <w:top w:val="single" w:sz="6" w:space="0" w:color="auto"/>
+              <w:left w:val="single" w:sz="6" w:space="0" w:color="auto"/>
+              <w:bottom w:val="single" w:sz="6" w:space="0" w:color="auto"/>
+              <w:right w:val="single" w:sz="6" w:space="0" w:color="auto"/>
+            </w:tcBorders>
+            <w:vAlign w:val="center"/>
+            <w:hideMark/>
+          </w:tcPr>
+          <w:p>
+            <w:pPr>
+              <w:rPr>
+                <w:lang w:val="es-ES"/>
+              </w:rPr>
+            </w:pPr>
+            <w:proofErr w:type="spellStart"/>
+            <w:r>
+              <w:rPr>
+                <w:b/>
+                <w:bCs/>
+                <w:lang w:val="es-ES"/>
+              </w:rPr>
+              <w:t>RPi</w:t>
+            </w:r>
+            <w:proofErr w:type="spellEnd"/>
+            <w:r>
+              <w:rPr>
+                <w:b/>
+                <w:bCs/>
+                <w:lang w:val="es-ES"/>
+              </w:rPr>
+              <w:t xml:space="preserve"> (</w:t>
+            </w:r>
+            <w:proofErr w:type="spellStart"/>
+            <w:r>
+              <w:rPr>
+                <w:b/>
+                <w:bCs/>
+                <w:lang w:val="es-ES"/>
+              </w:rPr>
+              <w:t>hil_</w:t>
+            </w:r>
+            <w:proofErr w:type="gramStart"/>
+            <w:r>
+              <w:rPr>
+                <w:b/>
+                <w:bCs/>
+                <w:lang w:val="es-ES"/>
+              </w:rPr>
+              <w:t>server</w:t>
+            </w:r>
+            <w:proofErr w:type="spellEnd"/>
+            <w:proofErr w:type="gramEnd"/>
+            <w:r>
+              <w:rPr>
+                <w:b/>
+                <w:bCs/>
+                <w:lang w:val="es-ES"/>
+              </w:rPr>
+              <w:t>)</w:t>
+            </w:r>
+            <w:r>
+              <w:rPr>
+                <w:lang w:val="es-ES"/>
+              </w:rPr>
+              <w:t>: Debe tener un hilo de fondo o interrupciones escuchando siempre.</w:t>
+            </w:r>
+          </w:p>
+        </w:tc>
+        <w:tc>
+          <w:tcPr>
+            <w:tcW w:w="0" w:type="auto"/>
+            <w:tcBorders>
+              <w:top w:val="single" w:sz="6" w:space="0" w:color="auto"/>
+              <w:left w:val="single" w:sz="6" w:space="0" w:color="auto"/>
+              <w:bottom w:val="single" w:sz="6" w:space="0" w:color="auto"/>
+              <w:right w:val="single" w:sz="6" w:space="0" w:color="auto"/>
+            </w:tcBorders>
+            <w:vAlign w:val="center"/>
+            <w:hideMark/>
+          </w:tcPr>
+          <w:p>
+            <w:pPr>
+              <w:rPr>
+                <w:lang w:val="es-ES"/>
+              </w:rPr>
+            </w:pPr>
+            <w:proofErr w:type="spellStart"/>
+            <w:r>
+              <w:rPr>
+                <w:lang w:val="es-ES"/>
+              </w:rPr>
+              <w:t>Scheduler</w:t>
+            </w:r>
+            <w:proofErr w:type="spellEnd"/>
+            <w:r>
+              <w:rPr>
+                <w:lang w:val="es-ES"/>
+              </w:rPr>
+              <w:t xml:space="preserve"> (Monitorización manual opcional)</w:t>
+            </w:r>
+          </w:p>
+        </w:tc>
+      </w:tr>
+      <w:tr>
+        <w:trPr>
+          <w:tblCellSpacing w:w="15" w:type="dxa"/>
+        </w:trPr>
+        <w:tc>
+          <w:tcPr>
+            <w:tcW w:w="0" w:type="auto"/>
+            <w:tcBorders>
+              <w:top w:val="single" w:sz="6" w:space="0" w:color="auto"/>
+              <w:left w:val="single" w:sz="6" w:space="0" w:color="auto"/>
+              <w:bottom w:val="single" w:sz="6" w:space="0" w:color="auto"/>
+              <w:right w:val="single" w:sz="6" w:space="0" w:color="auto"/>
+            </w:tcBorders>
+            <w:vAlign w:val="center"/>
+            <w:hideMark/>
+          </w:tcPr>
+          <w:p>
+            <w:pPr>
+              <w:rPr>
+                <w:lang w:val="es-ES"/>
+              </w:rPr>
+            </w:pPr>
+            <w:r>
+              <w:rPr>
+                <w:b/>
+                <w:bCs/>
+                <w:lang w:val="es-ES"/>
+              </w:rPr>
+              <w:t xml:space="preserve">Recepción </w:t>
+            </w:r>
+            <w:proofErr w:type="spellStart"/>
+            <w:r>
+              <w:rPr>
+                <w:b/>
+                <w:bCs/>
+                <w:lang w:val="es-ES"/>
+              </w:rPr>
+              <w:t>Traps</w:t>
+            </w:r>
+            <w:proofErr w:type="spellEnd"/>
+            <w:r>
+              <w:rPr>
+                <w:b/>
+                <w:bCs/>
+                <w:lang w:val="es-ES"/>
+              </w:rPr>
+              <w:t xml:space="preserve"> con </w:t>
+            </w:r>
+            <w:proofErr w:type="spellStart"/>
+            <w:r>
+              <w:rPr>
+                <w:b/>
+                <w:bCs/>
+                <w:lang w:val="es-ES"/>
+              </w:rPr>
+              <w:t>Timestamp</w:t>
+            </w:r>
+            <w:proofErr w:type="spellEnd"/>
+            <w:r>
+              <w:rPr>
+                <w:b/>
+                <w:bCs/>
+                <w:lang w:val="es-ES"/>
+              </w:rPr>
+              <w:t xml:space="preserve"> interno</w:t>
+            </w:r>
+          </w:p>
+        </w:tc>
+        <w:tc>
+          <w:tcPr>
+            <w:tcW w:w="0" w:type="auto"/>
+            <w:tcBorders>
+              <w:top w:val="single" w:sz="6" w:space="0" w:color="auto"/>
+              <w:left w:val="single" w:sz="6" w:space="0" w:color="auto"/>
+              <w:bottom w:val="single" w:sz="6" w:space="0" w:color="auto"/>
+              <w:right w:val="single" w:sz="6" w:space="0" w:color="auto"/>
+            </w:tcBorders>
+            <w:vAlign w:val="center"/>
+            <w:hideMark/>
+          </w:tcPr>
+          <w:p>
+            <w:pPr>
+              <w:rPr>
+                <w:lang w:val="es-ES"/>
+              </w:rPr>
+            </w:pPr>
+            <w:proofErr w:type="spellStart"/>
+            <w:r>
+              <w:rPr>
+                <w:b/>
+                <w:bCs/>
+                <w:lang w:val="es-ES"/>
+              </w:rPr>
+              <w:t>TrapListenerController</w:t>
+            </w:r>
+            <w:proofErr w:type="spellEnd"/>
+            <w:r>
+              <w:rPr>
+                <w:lang w:val="es-ES"/>
+              </w:rPr>
+              <w:t xml:space="preserve">: Asegurar que </w:t>
+            </w:r>
+            <w:proofErr w:type="spellStart"/>
+            <w:r>
+              <w:rPr>
+                <w:lang w:val="es-ES"/>
+              </w:rPr>
+              <w:t>parsea</w:t>
+            </w:r>
+            <w:proofErr w:type="spellEnd"/>
+            <w:r>
+              <w:rPr>
+                <w:lang w:val="es-ES"/>
+              </w:rPr>
+              <w:t xml:space="preserve"> y guarda el </w:t>
+            </w:r>
+            <w:proofErr w:type="spellStart"/>
+            <w:r>
+              <w:rPr>
+                <w:lang w:val="es-ES"/>
+              </w:rPr>
+              <w:t>timestamp</w:t>
+            </w:r>
+            <w:proofErr w:type="spellEnd"/>
+            <w:r>
+              <w:rPr>
+                <w:lang w:val="es-ES"/>
+              </w:rPr>
+              <w:t xml:space="preserve"> del equipo.</w:t>
+            </w:r>
+          </w:p>
+        </w:tc>
+        <w:tc>
+          <w:tcPr>
+            <w:tcW w:w="0" w:type="auto"/>
+            <w:tcBorders>
+              <w:top w:val="single" w:sz="6" w:space="0" w:color="auto"/>
+              <w:left w:val="single" w:sz="6" w:space="0" w:color="auto"/>
+              <w:bottom w:val="single" w:sz="6" w:space="0" w:color="auto"/>
+              <w:right w:val="single" w:sz="6" w:space="0" w:color="auto"/>
+            </w:tcBorders>
+            <w:vAlign w:val="center"/>
+            <w:hideMark/>
+          </w:tcPr>
+          <w:p>
+            <w:pPr>
+              <w:rPr>
+                <w:lang w:val="es-ES"/>
+              </w:rPr>
+            </w:pPr>
+            <w:r>
+              <w:rPr>
+                <w:lang w:val="es-ES"/>
+              </w:rPr>
+              <w:t>Ambos</w:t>
+            </w:r>
+          </w:p>
+        </w:tc>
+      </w:tr>
+      <w:tr>
+        <w:trPr>
+          <w:tblCellSpacing w:w="15" w:type="dxa"/>
+        </w:trPr>
+        <w:tc>
+          <w:tcPr>
+            <w:tcW w:w="0" w:type="auto"/>
+            <w:tcBorders>
+              <w:top w:val="single" w:sz="6" w:space="0" w:color="auto"/>
+              <w:left w:val="single" w:sz="6" w:space="0" w:color="auto"/>
+              <w:bottom w:val="single" w:sz="6" w:space="0" w:color="auto"/>
+              <w:right w:val="single" w:sz="6" w:space="0" w:color="auto"/>
+            </w:tcBorders>
+            <w:vAlign w:val="center"/>
+            <w:hideMark/>
+          </w:tcPr>
+          <w:p>
+            <w:pPr>
+              <w:rPr>
+                <w:lang w:val="es-ES"/>
+              </w:rPr>
+            </w:pPr>
+            <w:r>
+              <w:rPr>
+                <w:b/>
+                <w:bCs/>
+                <w:lang w:val="es-ES"/>
+              </w:rPr>
+              <w:t>Cálculo de Todos los Tiempos</w:t>
+            </w:r>
+          </w:p>
+        </w:tc>
+        <w:tc>
+          <w:tcPr>
+            <w:tcW w:w="0" w:type="auto"/>
+            <w:tcBorders>
+              <w:top w:val="single" w:sz="6" w:space="0" w:color="auto"/>
+              <w:left w:val="single" w:sz="6" w:space="0" w:color="auto"/>
+              <w:bottom w:val="single" w:sz="6" w:space="0" w:color="auto"/>
+              <w:right w:val="single" w:sz="6" w:space="0" w:color="auto"/>
+            </w:tcBorders>
+            <w:vAlign w:val="center"/>
+            <w:hideMark/>
+          </w:tcPr>
+          <w:p>
+            <w:pPr>
+              <w:rPr>
+                <w:lang w:val="es-ES"/>
+              </w:rPr>
+            </w:pPr>
+            <w:r>
+              <w:rPr>
+                <w:b/>
+                <w:bCs/>
+                <w:lang w:val="es-ES"/>
+              </w:rPr>
+              <w:t>Nueva Keyword de Robot</w:t>
+            </w:r>
+            <w:r>
+              <w:rPr>
+                <w:lang w:val="es-ES"/>
+              </w:rPr>
+              <w:t xml:space="preserve">: Una "súper </w:t>
+            </w:r>
+            <w:proofErr w:type="spellStart"/>
+            <w:r>
+              <w:rPr>
+                <w:lang w:val="es-ES"/>
+              </w:rPr>
+              <w:t>keyword</w:t>
+            </w:r>
+            <w:proofErr w:type="spellEnd"/>
+            <w:r>
+              <w:rPr>
+                <w:lang w:val="es-ES"/>
+              </w:rPr>
+              <w:t xml:space="preserve">" que orquesta todo, recoge logs de </w:t>
+            </w:r>
+            <w:proofErr w:type="spellStart"/>
+            <w:r>
+              <w:rPr>
+                <w:lang w:val="es-ES"/>
+              </w:rPr>
+              <w:t>RPi</w:t>
+            </w:r>
+            <w:proofErr w:type="spellEnd"/>
+            <w:r>
+              <w:rPr>
+                <w:lang w:val="es-ES"/>
+              </w:rPr>
+              <w:t xml:space="preserve"> y </w:t>
+            </w:r>
+            <w:proofErr w:type="spellStart"/>
+            <w:r>
+              <w:rPr>
+                <w:lang w:val="es-ES"/>
+              </w:rPr>
+              <w:t>Traps</w:t>
+            </w:r>
+            <w:proofErr w:type="spellEnd"/>
+            <w:r>
+              <w:rPr>
+                <w:lang w:val="es-ES"/>
+              </w:rPr>
+              <w:t>, y calcula los deltas.</w:t>
+            </w:r>
+          </w:p>
+        </w:tc>
+        <w:tc>
+          <w:tcPr>
+            <w:tcW w:w="0" w:type="auto"/>
+            <w:tcBorders>
+              <w:top w:val="single" w:sz="6" w:space="0" w:color="auto"/>
+              <w:left w:val="single" w:sz="6" w:space="0" w:color="auto"/>
+              <w:bottom w:val="single" w:sz="6" w:space="0" w:color="auto"/>
+              <w:right w:val="single" w:sz="6" w:space="0" w:color="auto"/>
+            </w:tcBorders>
+            <w:vAlign w:val="center"/>
+            <w:hideMark/>
+          </w:tcPr>
+          <w:p>
+            <w:pPr>
+              <w:rPr>
+                <w:lang w:val="es-ES"/>
+              </w:rPr>
+            </w:pPr>
+            <w:r>
+              <w:rPr>
+                <w:lang w:val="es-ES"/>
+              </w:rPr>
+              <w:t xml:space="preserve">Solo </w:t>
+            </w:r>
+            <w:proofErr w:type="spellStart"/>
+            <w:r>
+              <w:rPr>
+                <w:lang w:val="es-ES"/>
+              </w:rPr>
+              <w:t>Scheduler</w:t>
+            </w:r>
+            <w:proofErr w:type="spellEnd"/>
+          </w:p>
+        </w:tc>
+      </w:tr>
+    </w:tbl>
+    <w:p>
+      <w:pPr>
+        <w:rPr>
+          <w:b/>
+          <w:bCs/>
+          <w:lang w:val="es-ES"/>
+        </w:rPr>
+      </w:pPr>
+      <w:r>
+        <w:rPr>
+          <w:b/>
+          <w:bCs/>
+          <w:lang w:val="es-ES"/>
+        </w:rPr>
+        <w:t>5. ¿Algún otro cálculo de rendimiento?</w:t>
+      </w:r>
+    </w:p>
+    <w:p>
+      <w:pPr>
+        <w:rPr>
+          <w:lang w:val="es-ES"/>
+        </w:rPr>
+      </w:pPr>
+      <w:r>
+        <w:rPr>
+          <w:lang w:val="es-ES"/>
+        </w:rPr>
+        <w:t>Tus tiempos cubren perfectamente la latencia. Para "uso intensivo" (robustez), podrías añadir:</w:t>
+      </w:r>
+    </w:p>
+    <w:p>
+      <w:pPr>
+        <w:numPr>
+          <w:ilvl w:val="0"/>
+          <w:numId w:val="27"/>
+        </w:numPr>
+        <w:rPr>
+          <w:lang w:val="es-ES"/>
+        </w:rPr>
+      </w:pPr>
+      <w:proofErr w:type="spellStart"/>
+      <w:r>
+        <w:rPr>
+          <w:b/>
+          <w:bCs/>
+          <w:lang w:val="es-ES"/>
+        </w:rPr>
+        <w:t>Jitter</w:t>
+      </w:r>
+      <w:proofErr w:type="spellEnd"/>
+      <w:r>
+        <w:rPr>
+          <w:b/>
+          <w:bCs/>
+          <w:lang w:val="es-ES"/>
+        </w:rPr>
+        <w:t xml:space="preserve"> (Variabilidad):</w:t>
+      </w:r>
+      <w:r>
+        <w:rPr>
+          <w:lang w:val="es-ES"/>
+        </w:rPr>
+        <w:t xml:space="preserve"> Ejecuta la prueba unificada 50 veces y calcula la desviación estándar de tus tiempos. Una </w:t>
+      </w:r>
+      <w:proofErr w:type="spellStart"/>
+      <w:r>
+        <w:rPr>
+          <w:lang w:val="es-ES"/>
+        </w:rPr>
+        <w:t>teleprotección</w:t>
+      </w:r>
+      <w:proofErr w:type="spellEnd"/>
+      <w:r>
+        <w:rPr>
+          <w:lang w:val="es-ES"/>
+        </w:rPr>
+        <w:t xml:space="preserve"> debe ser muy estable.</w:t>
+      </w:r>
+    </w:p>
+    <w:p>
+      <w:pPr>
+        <w:numPr>
+          <w:ilvl w:val="0"/>
+          <w:numId w:val="27"/>
+        </w:numPr>
+        <w:rPr>
+          <w:lang w:val="es-ES"/>
+        </w:rPr>
+      </w:pPr>
+      <w:r>
+        <w:rPr>
+          <w:b/>
+          <w:bCs/>
+          <w:lang w:val="es-ES"/>
+        </w:rPr>
+        <w:t>Tasa de Pérdidas:</w:t>
+      </w:r>
+      <w:r>
+        <w:rPr>
+          <w:lang w:val="es-ES"/>
+        </w:rPr>
+        <w:t xml:space="preserve"> En una ráfaga de 100 pulsos, ¿cuántas secuencias completas (Input-&gt;Output) se generaron?</w:t>
+      </w:r>
+    </w:p>
+    <w:p>
+      <w:pPr>
+        <w:rPr>
           <w:lang w:val="es-ES"/>
         </w:rPr>
       </w:pPr>
@@ -15760,6 +18840,151 @@
     </w:lvl>
   </w:abstractNum>
   <w:abstractNum w:abstractNumId="2" w15:restartNumberingAfterBreak="0">
+    <w:nsid w:val="0DFE77E6"/>
+    <w:multiLevelType w:val="multilevel"/>
+    <w:tmpl w:val="10887B8A"/>
+    <w:lvl w:ilvl="0">
+      <w:start w:val="1"/>
+      <w:numFmt w:val="bullet"/>
+      <w:lvlText w:val=""/>
+      <w:lvlJc w:val="left"/>
+      <w:pPr>
+        <w:tabs>
+          <w:tab w:val="num" w:pos="720"/>
+        </w:tabs>
+        <w:ind w:left="720" w:hanging="360"/>
+      </w:pPr>
+      <w:rPr>
+        <w:rFonts w:ascii="Symbol" w:hAnsi="Symbol" w:hint="default"/>
+        <w:sz w:val="20"/>
+      </w:rPr>
+    </w:lvl>
+    <w:lvl w:ilvl="1">
+      <w:start w:val="1"/>
+      <w:numFmt w:val="decimal"/>
+      <w:lvlText w:val="%2."/>
+      <w:lvlJc w:val="left"/>
+      <w:pPr>
+        <w:tabs>
+          <w:tab w:val="num" w:pos="1440"/>
+        </w:tabs>
+        <w:ind w:left="1440" w:hanging="360"/>
+      </w:pPr>
+    </w:lvl>
+    <w:lvl w:ilvl="2" w:tentative="1">
+      <w:start w:val="1"/>
+      <w:numFmt w:val="bullet"/>
+      <w:lvlText w:val=""/>
+      <w:lvlJc w:val="left"/>
+      <w:pPr>
+        <w:tabs>
+          <w:tab w:val="num" w:pos="2160"/>
+        </w:tabs>
+        <w:ind w:left="2160" w:hanging="360"/>
+      </w:pPr>
+      <w:rPr>
+        <w:rFonts w:ascii="Wingdings" w:hAnsi="Wingdings" w:hint="default"/>
+        <w:sz w:val="20"/>
+      </w:rPr>
+    </w:lvl>
+    <w:lvl w:ilvl="3" w:tentative="1">
+      <w:start w:val="1"/>
+      <w:numFmt w:val="bullet"/>
+      <w:lvlText w:val=""/>
+      <w:lvlJc w:val="left"/>
+      <w:pPr>
+        <w:tabs>
+          <w:tab w:val="num" w:pos="2880"/>
+        </w:tabs>
+        <w:ind w:left="2880" w:hanging="360"/>
+      </w:pPr>
+      <w:rPr>
+        <w:rFonts w:ascii="Wingdings" w:hAnsi="Wingdings" w:hint="default"/>
+        <w:sz w:val="20"/>
+      </w:rPr>
+    </w:lvl>
+    <w:lvl w:ilvl="4" w:tentative="1">
+      <w:start w:val="1"/>
+      <w:numFmt w:val="bullet"/>
+      <w:lvlText w:val=""/>
+      <w:lvlJc w:val="left"/>
+      <w:pPr>
+        <w:tabs>
+          <w:tab w:val="num" w:pos="3600"/>
+        </w:tabs>
+        <w:ind w:left="3600" w:hanging="360"/>
+      </w:pPr>
+      <w:rPr>
+        <w:rFonts w:ascii="Wingdings" w:hAnsi="Wingdings" w:hint="default"/>
+        <w:sz w:val="20"/>
+      </w:rPr>
+    </w:lvl>
+    <w:lvl w:ilvl="5" w:tentative="1">
+      <w:start w:val="1"/>
+      <w:numFmt w:val="bullet"/>
+      <w:lvlText w:val=""/>
+      <w:lvlJc w:val="left"/>
+      <w:pPr>
+        <w:tabs>
+          <w:tab w:val="num" w:pos="4320"/>
+        </w:tabs>
+        <w:ind w:left="4320" w:hanging="360"/>
+      </w:pPr>
+      <w:rPr>
+        <w:rFonts w:ascii="Wingdings" w:hAnsi="Wingdings" w:hint="default"/>
+        <w:sz w:val="20"/>
+      </w:rPr>
+    </w:lvl>
+    <w:lvl w:ilvl="6" w:tentative="1">
+      <w:start w:val="1"/>
+      <w:numFmt w:val="bullet"/>
+      <w:lvlText w:val=""/>
+      <w:lvlJc w:val="left"/>
+      <w:pPr>
+        <w:tabs>
+          <w:tab w:val="num" w:pos="5040"/>
+        </w:tabs>
+        <w:ind w:left="5040" w:hanging="360"/>
+      </w:pPr>
+      <w:rPr>
+        <w:rFonts w:ascii="Wingdings" w:hAnsi="Wingdings" w:hint="default"/>
+        <w:sz w:val="20"/>
+      </w:rPr>
+    </w:lvl>
+    <w:lvl w:ilvl="7" w:tentative="1">
+      <w:start w:val="1"/>
+      <w:numFmt w:val="bullet"/>
+      <w:lvlText w:val=""/>
+      <w:lvlJc w:val="left"/>
+      <w:pPr>
+        <w:tabs>
+          <w:tab w:val="num" w:pos="5760"/>
+        </w:tabs>
+        <w:ind w:left="5760" w:hanging="360"/>
+      </w:pPr>
+      <w:rPr>
+        <w:rFonts w:ascii="Wingdings" w:hAnsi="Wingdings" w:hint="default"/>
+        <w:sz w:val="20"/>
+      </w:rPr>
+    </w:lvl>
+    <w:lvl w:ilvl="8" w:tentative="1">
+      <w:start w:val="1"/>
+      <w:numFmt w:val="bullet"/>
+      <w:lvlText w:val=""/>
+      <w:lvlJc w:val="left"/>
+      <w:pPr>
+        <w:tabs>
+          <w:tab w:val="num" w:pos="6480"/>
+        </w:tabs>
+        <w:ind w:left="6480" w:hanging="360"/>
+      </w:pPr>
+      <w:rPr>
+        <w:rFonts w:ascii="Wingdings" w:hAnsi="Wingdings" w:hint="default"/>
+        <w:sz w:val="20"/>
+      </w:rPr>
+    </w:lvl>
+  </w:abstractNum>
+  <w:abstractNum w:abstractNumId="3" w15:restartNumberingAfterBreak="0">
     <w:nsid w:val="0F2939DC"/>
     <w:multiLevelType w:val="multilevel"/>
     <w:tmpl w:val="CC149DF4"/>
@@ -15872,7 +19097,156 @@
       </w:pPr>
     </w:lvl>
   </w:abstractNum>
-  <w:abstractNum w:abstractNumId="3" w15:restartNumberingAfterBreak="0">
+  <w:abstractNum w:abstractNumId="4" w15:restartNumberingAfterBreak="0">
+    <w:nsid w:val="0FEB6B9A"/>
+    <w:multiLevelType w:val="multilevel"/>
+    <w:tmpl w:val="7826A910"/>
+    <w:lvl w:ilvl="0">
+      <w:start w:val="1"/>
+      <w:numFmt w:val="bullet"/>
+      <w:lvlText w:val=""/>
+      <w:lvlJc w:val="left"/>
+      <w:pPr>
+        <w:tabs>
+          <w:tab w:val="num" w:pos="720"/>
+        </w:tabs>
+        <w:ind w:left="720" w:hanging="360"/>
+      </w:pPr>
+      <w:rPr>
+        <w:rFonts w:ascii="Symbol" w:hAnsi="Symbol" w:hint="default"/>
+        <w:sz w:val="20"/>
+      </w:rPr>
+    </w:lvl>
+    <w:lvl w:ilvl="1" w:tentative="1">
+      <w:start w:val="1"/>
+      <w:numFmt w:val="bullet"/>
+      <w:lvlText w:val="o"/>
+      <w:lvlJc w:val="left"/>
+      <w:pPr>
+        <w:tabs>
+          <w:tab w:val="num" w:pos="1440"/>
+        </w:tabs>
+        <w:ind w:left="1440" w:hanging="360"/>
+      </w:pPr>
+      <w:rPr>
+        <w:rFonts w:ascii="Courier New" w:hAnsi="Courier New" w:hint="default"/>
+        <w:sz w:val="20"/>
+      </w:rPr>
+    </w:lvl>
+    <w:lvl w:ilvl="2" w:tentative="1">
+      <w:start w:val="1"/>
+      <w:numFmt w:val="bullet"/>
+      <w:lvlText w:val=""/>
+      <w:lvlJc w:val="left"/>
+      <w:pPr>
+        <w:tabs>
+          <w:tab w:val="num" w:pos="2160"/>
+        </w:tabs>
+        <w:ind w:left="2160" w:hanging="360"/>
+      </w:pPr>
+      <w:rPr>
+        <w:rFonts w:ascii="Wingdings" w:hAnsi="Wingdings" w:hint="default"/>
+        <w:sz w:val="20"/>
+      </w:rPr>
+    </w:lvl>
+    <w:lvl w:ilvl="3" w:tentative="1">
+      <w:start w:val="1"/>
+      <w:numFmt w:val="bullet"/>
+      <w:lvlText w:val=""/>
+      <w:lvlJc w:val="left"/>
+      <w:pPr>
+        <w:tabs>
+          <w:tab w:val="num" w:pos="2880"/>
+        </w:tabs>
+        <w:ind w:left="2880" w:hanging="360"/>
+      </w:pPr>
+      <w:rPr>
+        <w:rFonts w:ascii="Wingdings" w:hAnsi="Wingdings" w:hint="default"/>
+        <w:sz w:val="20"/>
+      </w:rPr>
+    </w:lvl>
+    <w:lvl w:ilvl="4" w:tentative="1">
+      <w:start w:val="1"/>
+      <w:numFmt w:val="bullet"/>
+      <w:lvlText w:val=""/>
+      <w:lvlJc w:val="left"/>
+      <w:pPr>
+        <w:tabs>
+          <w:tab w:val="num" w:pos="3600"/>
+        </w:tabs>
+        <w:ind w:left="3600" w:hanging="360"/>
+      </w:pPr>
+      <w:rPr>
+        <w:rFonts w:ascii="Wingdings" w:hAnsi="Wingdings" w:hint="default"/>
+        <w:sz w:val="20"/>
+      </w:rPr>
+    </w:lvl>
+    <w:lvl w:ilvl="5" w:tentative="1">
+      <w:start w:val="1"/>
+      <w:numFmt w:val="bullet"/>
+      <w:lvlText w:val=""/>
+      <w:lvlJc w:val="left"/>
+      <w:pPr>
+        <w:tabs>
+          <w:tab w:val="num" w:pos="4320"/>
+        </w:tabs>
+        <w:ind w:left="4320" w:hanging="360"/>
+      </w:pPr>
+      <w:rPr>
+        <w:rFonts w:ascii="Wingdings" w:hAnsi="Wingdings" w:hint="default"/>
+        <w:sz w:val="20"/>
+      </w:rPr>
+    </w:lvl>
+    <w:lvl w:ilvl="6" w:tentative="1">
+      <w:start w:val="1"/>
+      <w:numFmt w:val="bullet"/>
+      <w:lvlText w:val=""/>
+      <w:lvlJc w:val="left"/>
+      <w:pPr>
+        <w:tabs>
+          <w:tab w:val="num" w:pos="5040"/>
+        </w:tabs>
+        <w:ind w:left="5040" w:hanging="360"/>
+      </w:pPr>
+      <w:rPr>
+        <w:rFonts w:ascii="Wingdings" w:hAnsi="Wingdings" w:hint="default"/>
+        <w:sz w:val="20"/>
+      </w:rPr>
+    </w:lvl>
+    <w:lvl w:ilvl="7" w:tentative="1">
+      <w:start w:val="1"/>
+      <w:numFmt w:val="bullet"/>
+      <w:lvlText w:val=""/>
+      <w:lvlJc w:val="left"/>
+      <w:pPr>
+        <w:tabs>
+          <w:tab w:val="num" w:pos="5760"/>
+        </w:tabs>
+        <w:ind w:left="5760" w:hanging="360"/>
+      </w:pPr>
+      <w:rPr>
+        <w:rFonts w:ascii="Wingdings" w:hAnsi="Wingdings" w:hint="default"/>
+        <w:sz w:val="20"/>
+      </w:rPr>
+    </w:lvl>
+    <w:lvl w:ilvl="8" w:tentative="1">
+      <w:start w:val="1"/>
+      <w:numFmt w:val="bullet"/>
+      <w:lvlText w:val=""/>
+      <w:lvlJc w:val="left"/>
+      <w:pPr>
+        <w:tabs>
+          <w:tab w:val="num" w:pos="6480"/>
+        </w:tabs>
+        <w:ind w:left="6480" w:hanging="360"/>
+      </w:pPr>
+      <w:rPr>
+        <w:rFonts w:ascii="Wingdings" w:hAnsi="Wingdings" w:hint="default"/>
+        <w:sz w:val="20"/>
+      </w:rPr>
+    </w:lvl>
+  </w:abstractNum>
+  <w:abstractNum w:abstractNumId="5" w15:restartNumberingAfterBreak="0">
     <w:nsid w:val="15963F92"/>
     <w:multiLevelType w:val="multilevel"/>
     <w:tmpl w:val="0A78F030"/>
@@ -15989,7 +19363,7 @@
       </w:pPr>
     </w:lvl>
   </w:abstractNum>
-  <w:abstractNum w:abstractNumId="4" w15:restartNumberingAfterBreak="0">
+  <w:abstractNum w:abstractNumId="6" w15:restartNumberingAfterBreak="0">
     <w:nsid w:val="229C68D2"/>
     <w:multiLevelType w:val="multilevel"/>
     <w:tmpl w:val="247402BA"/>
@@ -16114,7 +19488,7 @@
       </w:pPr>
     </w:lvl>
   </w:abstractNum>
-  <w:abstractNum w:abstractNumId="5" w15:restartNumberingAfterBreak="0">
+  <w:abstractNum w:abstractNumId="7" w15:restartNumberingAfterBreak="0">
     <w:nsid w:val="35221BE9"/>
     <w:multiLevelType w:val="multilevel"/>
     <w:tmpl w:val="E286F38A"/>
@@ -16231,7 +19605,7 @@
       </w:pPr>
     </w:lvl>
   </w:abstractNum>
-  <w:abstractNum w:abstractNumId="6" w15:restartNumberingAfterBreak="0">
+  <w:abstractNum w:abstractNumId="8" w15:restartNumberingAfterBreak="0">
     <w:nsid w:val="3D90770B"/>
     <w:multiLevelType w:val="multilevel"/>
     <w:tmpl w:val="4E44063C"/>
@@ -16348,7 +19722,156 @@
       </w:pPr>
     </w:lvl>
   </w:abstractNum>
-  <w:abstractNum w:abstractNumId="7" w15:restartNumberingAfterBreak="0">
+  <w:abstractNum w:abstractNumId="9" w15:restartNumberingAfterBreak="0">
+    <w:nsid w:val="41675F87"/>
+    <w:multiLevelType w:val="multilevel"/>
+    <w:tmpl w:val="253CB94E"/>
+    <w:lvl w:ilvl="0">
+      <w:start w:val="1"/>
+      <w:numFmt w:val="bullet"/>
+      <w:lvlText w:val=""/>
+      <w:lvlJc w:val="left"/>
+      <w:pPr>
+        <w:tabs>
+          <w:tab w:val="num" w:pos="720"/>
+        </w:tabs>
+        <w:ind w:left="720" w:hanging="360"/>
+      </w:pPr>
+      <w:rPr>
+        <w:rFonts w:ascii="Symbol" w:hAnsi="Symbol" w:hint="default"/>
+        <w:sz w:val="20"/>
+      </w:rPr>
+    </w:lvl>
+    <w:lvl w:ilvl="1" w:tentative="1">
+      <w:start w:val="1"/>
+      <w:numFmt w:val="bullet"/>
+      <w:lvlText w:val="o"/>
+      <w:lvlJc w:val="left"/>
+      <w:pPr>
+        <w:tabs>
+          <w:tab w:val="num" w:pos="1440"/>
+        </w:tabs>
+        <w:ind w:left="1440" w:hanging="360"/>
+      </w:pPr>
+      <w:rPr>
+        <w:rFonts w:ascii="Courier New" w:hAnsi="Courier New" w:hint="default"/>
+        <w:sz w:val="20"/>
+      </w:rPr>
+    </w:lvl>
+    <w:lvl w:ilvl="2" w:tentative="1">
+      <w:start w:val="1"/>
+      <w:numFmt w:val="bullet"/>
+      <w:lvlText w:val=""/>
+      <w:lvlJc w:val="left"/>
+      <w:pPr>
+        <w:tabs>
+          <w:tab w:val="num" w:pos="2160"/>
+        </w:tabs>
+        <w:ind w:left="2160" w:hanging="360"/>
+      </w:pPr>
+      <w:rPr>
+        <w:rFonts w:ascii="Wingdings" w:hAnsi="Wingdings" w:hint="default"/>
+        <w:sz w:val="20"/>
+      </w:rPr>
+    </w:lvl>
+    <w:lvl w:ilvl="3" w:tentative="1">
+      <w:start w:val="1"/>
+      <w:numFmt w:val="bullet"/>
+      <w:lvlText w:val=""/>
+      <w:lvlJc w:val="left"/>
+      <w:pPr>
+        <w:tabs>
+          <w:tab w:val="num" w:pos="2880"/>
+        </w:tabs>
+        <w:ind w:left="2880" w:hanging="360"/>
+      </w:pPr>
+      <w:rPr>
+        <w:rFonts w:ascii="Wingdings" w:hAnsi="Wingdings" w:hint="default"/>
+        <w:sz w:val="20"/>
+      </w:rPr>
+    </w:lvl>
+    <w:lvl w:ilvl="4" w:tentative="1">
+      <w:start w:val="1"/>
+      <w:numFmt w:val="bullet"/>
+      <w:lvlText w:val=""/>
+      <w:lvlJc w:val="left"/>
+      <w:pPr>
+        <w:tabs>
+          <w:tab w:val="num" w:pos="3600"/>
+        </w:tabs>
+        <w:ind w:left="3600" w:hanging="360"/>
+      </w:pPr>
+      <w:rPr>
+        <w:rFonts w:ascii="Wingdings" w:hAnsi="Wingdings" w:hint="default"/>
+        <w:sz w:val="20"/>
+      </w:rPr>
+    </w:lvl>
+    <w:lvl w:ilvl="5" w:tentative="1">
+      <w:start w:val="1"/>
+      <w:numFmt w:val="bullet"/>
+      <w:lvlText w:val=""/>
+      <w:lvlJc w:val="left"/>
+      <w:pPr>
+        <w:tabs>
+          <w:tab w:val="num" w:pos="4320"/>
+        </w:tabs>
+        <w:ind w:left="4320" w:hanging="360"/>
+      </w:pPr>
+      <w:rPr>
+        <w:rFonts w:ascii="Wingdings" w:hAnsi="Wingdings" w:hint="default"/>
+        <w:sz w:val="20"/>
+      </w:rPr>
+    </w:lvl>
+    <w:lvl w:ilvl="6" w:tentative="1">
+      <w:start w:val="1"/>
+      <w:numFmt w:val="bullet"/>
+      <w:lvlText w:val=""/>
+      <w:lvlJc w:val="left"/>
+      <w:pPr>
+        <w:tabs>
+          <w:tab w:val="num" w:pos="5040"/>
+        </w:tabs>
+        <w:ind w:left="5040" w:hanging="360"/>
+      </w:pPr>
+      <w:rPr>
+        <w:rFonts w:ascii="Wingdings" w:hAnsi="Wingdings" w:hint="default"/>
+        <w:sz w:val="20"/>
+      </w:rPr>
+    </w:lvl>
+    <w:lvl w:ilvl="7" w:tentative="1">
+      <w:start w:val="1"/>
+      <w:numFmt w:val="bullet"/>
+      <w:lvlText w:val=""/>
+      <w:lvlJc w:val="left"/>
+      <w:pPr>
+        <w:tabs>
+          <w:tab w:val="num" w:pos="5760"/>
+        </w:tabs>
+        <w:ind w:left="5760" w:hanging="360"/>
+      </w:pPr>
+      <w:rPr>
+        <w:rFonts w:ascii="Wingdings" w:hAnsi="Wingdings" w:hint="default"/>
+        <w:sz w:val="20"/>
+      </w:rPr>
+    </w:lvl>
+    <w:lvl w:ilvl="8" w:tentative="1">
+      <w:start w:val="1"/>
+      <w:numFmt w:val="bullet"/>
+      <w:lvlText w:val=""/>
+      <w:lvlJc w:val="left"/>
+      <w:pPr>
+        <w:tabs>
+          <w:tab w:val="num" w:pos="6480"/>
+        </w:tabs>
+        <w:ind w:left="6480" w:hanging="360"/>
+      </w:pPr>
+      <w:rPr>
+        <w:rFonts w:ascii="Wingdings" w:hAnsi="Wingdings" w:hint="default"/>
+        <w:sz w:val="20"/>
+      </w:rPr>
+    </w:lvl>
+  </w:abstractNum>
+  <w:abstractNum w:abstractNumId="10" w15:restartNumberingAfterBreak="0">
     <w:nsid w:val="4D893C9D"/>
     <w:multiLevelType w:val="multilevel"/>
     <w:tmpl w:val="1DB06E4E"/>
@@ -16461,7 +19984,156 @@
       </w:pPr>
     </w:lvl>
   </w:abstractNum>
-  <w:abstractNum w:abstractNumId="8" w15:restartNumberingAfterBreak="0">
+  <w:abstractNum w:abstractNumId="11" w15:restartNumberingAfterBreak="0">
+    <w:nsid w:val="50F21453"/>
+    <w:multiLevelType w:val="multilevel"/>
+    <w:tmpl w:val="CE345324"/>
+    <w:lvl w:ilvl="0">
+      <w:start w:val="1"/>
+      <w:numFmt w:val="bullet"/>
+      <w:lvlText w:val=""/>
+      <w:lvlJc w:val="left"/>
+      <w:pPr>
+        <w:tabs>
+          <w:tab w:val="num" w:pos="720"/>
+        </w:tabs>
+        <w:ind w:left="720" w:hanging="360"/>
+      </w:pPr>
+      <w:rPr>
+        <w:rFonts w:ascii="Symbol" w:hAnsi="Symbol" w:hint="default"/>
+        <w:sz w:val="20"/>
+      </w:rPr>
+    </w:lvl>
+    <w:lvl w:ilvl="1" w:tentative="1">
+      <w:start w:val="1"/>
+      <w:numFmt w:val="bullet"/>
+      <w:lvlText w:val="o"/>
+      <w:lvlJc w:val="left"/>
+      <w:pPr>
+        <w:tabs>
+          <w:tab w:val="num" w:pos="1440"/>
+        </w:tabs>
+        <w:ind w:left="1440" w:hanging="360"/>
+      </w:pPr>
+      <w:rPr>
+        <w:rFonts w:ascii="Courier New" w:hAnsi="Courier New" w:hint="default"/>
+        <w:sz w:val="20"/>
+      </w:rPr>
+    </w:lvl>
+    <w:lvl w:ilvl="2" w:tentative="1">
+      <w:start w:val="1"/>
+      <w:numFmt w:val="bullet"/>
+      <w:lvlText w:val=""/>
+      <w:lvlJc w:val="left"/>
+      <w:pPr>
+        <w:tabs>
+          <w:tab w:val="num" w:pos="2160"/>
+        </w:tabs>
+        <w:ind w:left="2160" w:hanging="360"/>
+      </w:pPr>
+      <w:rPr>
+        <w:rFonts w:ascii="Wingdings" w:hAnsi="Wingdings" w:hint="default"/>
+        <w:sz w:val="20"/>
+      </w:rPr>
+    </w:lvl>
+    <w:lvl w:ilvl="3" w:tentative="1">
+      <w:start w:val="1"/>
+      <w:numFmt w:val="bullet"/>
+      <w:lvlText w:val=""/>
+      <w:lvlJc w:val="left"/>
+      <w:pPr>
+        <w:tabs>
+          <w:tab w:val="num" w:pos="2880"/>
+        </w:tabs>
+        <w:ind w:left="2880" w:hanging="360"/>
+      </w:pPr>
+      <w:rPr>
+        <w:rFonts w:ascii="Wingdings" w:hAnsi="Wingdings" w:hint="default"/>
+        <w:sz w:val="20"/>
+      </w:rPr>
+    </w:lvl>
+    <w:lvl w:ilvl="4" w:tentative="1">
+      <w:start w:val="1"/>
+      <w:numFmt w:val="bullet"/>
+      <w:lvlText w:val=""/>
+      <w:lvlJc w:val="left"/>
+      <w:pPr>
+        <w:tabs>
+          <w:tab w:val="num" w:pos="3600"/>
+        </w:tabs>
+        <w:ind w:left="3600" w:hanging="360"/>
+      </w:pPr>
+      <w:rPr>
+        <w:rFonts w:ascii="Wingdings" w:hAnsi="Wingdings" w:hint="default"/>
+        <w:sz w:val="20"/>
+      </w:rPr>
+    </w:lvl>
+    <w:lvl w:ilvl="5" w:tentative="1">
+      <w:start w:val="1"/>
+      <w:numFmt w:val="bullet"/>
+      <w:lvlText w:val=""/>
+      <w:lvlJc w:val="left"/>
+      <w:pPr>
+        <w:tabs>
+          <w:tab w:val="num" w:pos="4320"/>
+        </w:tabs>
+        <w:ind w:left="4320" w:hanging="360"/>
+      </w:pPr>
+      <w:rPr>
+        <w:rFonts w:ascii="Wingdings" w:hAnsi="Wingdings" w:hint="default"/>
+        <w:sz w:val="20"/>
+      </w:rPr>
+    </w:lvl>
+    <w:lvl w:ilvl="6" w:tentative="1">
+      <w:start w:val="1"/>
+      <w:numFmt w:val="bullet"/>
+      <w:lvlText w:val=""/>
+      <w:lvlJc w:val="left"/>
+      <w:pPr>
+        <w:tabs>
+          <w:tab w:val="num" w:pos="5040"/>
+        </w:tabs>
+        <w:ind w:left="5040" w:hanging="360"/>
+      </w:pPr>
+      <w:rPr>
+        <w:rFonts w:ascii="Wingdings" w:hAnsi="Wingdings" w:hint="default"/>
+        <w:sz w:val="20"/>
+      </w:rPr>
+    </w:lvl>
+    <w:lvl w:ilvl="7" w:tentative="1">
+      <w:start w:val="1"/>
+      <w:numFmt w:val="bullet"/>
+      <w:lvlText w:val=""/>
+      <w:lvlJc w:val="left"/>
+      <w:pPr>
+        <w:tabs>
+          <w:tab w:val="num" w:pos="5760"/>
+        </w:tabs>
+        <w:ind w:left="5760" w:hanging="360"/>
+      </w:pPr>
+      <w:rPr>
+        <w:rFonts w:ascii="Wingdings" w:hAnsi="Wingdings" w:hint="default"/>
+        <w:sz w:val="20"/>
+      </w:rPr>
+    </w:lvl>
+    <w:lvl w:ilvl="8" w:tentative="1">
+      <w:start w:val="1"/>
+      <w:numFmt w:val="bullet"/>
+      <w:lvlText w:val=""/>
+      <w:lvlJc w:val="left"/>
+      <w:pPr>
+        <w:tabs>
+          <w:tab w:val="num" w:pos="6480"/>
+        </w:tabs>
+        <w:ind w:left="6480" w:hanging="360"/>
+      </w:pPr>
+      <w:rPr>
+        <w:rFonts w:ascii="Wingdings" w:hAnsi="Wingdings" w:hint="default"/>
+        <w:sz w:val="20"/>
+      </w:rPr>
+    </w:lvl>
+  </w:abstractNum>
+  <w:abstractNum w:abstractNumId="12" w15:restartNumberingAfterBreak="0">
     <w:nsid w:val="51723E74"/>
     <w:multiLevelType w:val="multilevel"/>
     <w:tmpl w:val="B0CC1AF2"/>
@@ -16573,7 +20245,7 @@
       </w:pPr>
     </w:lvl>
   </w:abstractNum>
-  <w:abstractNum w:abstractNumId="9" w15:restartNumberingAfterBreak="0">
+  <w:abstractNum w:abstractNumId="13" w15:restartNumberingAfterBreak="0">
     <w:nsid w:val="51C00673"/>
     <w:multiLevelType w:val="multilevel"/>
     <w:tmpl w:val="4D76FA98"/>
@@ -16690,7 +20362,7 @@
       </w:pPr>
     </w:lvl>
   </w:abstractNum>
-  <w:abstractNum w:abstractNumId="10" w15:restartNumberingAfterBreak="0">
+  <w:abstractNum w:abstractNumId="14" w15:restartNumberingAfterBreak="0">
     <w:nsid w:val="51C668D2"/>
     <w:multiLevelType w:val="multilevel"/>
     <w:tmpl w:val="3440D7A8"/>
@@ -16807,7 +20479,7 @@
       </w:pPr>
     </w:lvl>
   </w:abstractNum>
-  <w:abstractNum w:abstractNumId="11" w15:restartNumberingAfterBreak="0">
+  <w:abstractNum w:abstractNumId="15" w15:restartNumberingAfterBreak="0">
     <w:nsid w:val="57C27F10"/>
     <w:multiLevelType w:val="multilevel"/>
     <w:tmpl w:val="C2ACE7DA"/>
@@ -16924,7 +20596,7 @@
       </w:pPr>
     </w:lvl>
   </w:abstractNum>
-  <w:abstractNum w:abstractNumId="12" w15:restartNumberingAfterBreak="0">
+  <w:abstractNum w:abstractNumId="16" w15:restartNumberingAfterBreak="0">
     <w:nsid w:val="594E3CD3"/>
     <w:multiLevelType w:val="multilevel"/>
     <w:tmpl w:val="546E93FA"/>
@@ -17073,7 +20745,7 @@
       </w:rPr>
     </w:lvl>
   </w:abstractNum>
-  <w:abstractNum w:abstractNumId="13" w15:restartNumberingAfterBreak="0">
+  <w:abstractNum w:abstractNumId="17" w15:restartNumberingAfterBreak="0">
     <w:nsid w:val="683E618F"/>
     <w:multiLevelType w:val="multilevel"/>
     <w:tmpl w:val="C93CA756"/>
@@ -17190,7 +20862,7 @@
       </w:pPr>
     </w:lvl>
   </w:abstractNum>
-  <w:abstractNum w:abstractNumId="14" w15:restartNumberingAfterBreak="0">
+  <w:abstractNum w:abstractNumId="18" w15:restartNumberingAfterBreak="0">
     <w:nsid w:val="6C3923BC"/>
     <w:multiLevelType w:val="multilevel"/>
     <w:tmpl w:val="3EB6241E"/>
@@ -17303,7 +20975,7 @@
       </w:pPr>
     </w:lvl>
   </w:abstractNum>
-  <w:abstractNum w:abstractNumId="15" w15:restartNumberingAfterBreak="0">
+  <w:abstractNum w:abstractNumId="19" w15:restartNumberingAfterBreak="0">
     <w:nsid w:val="73B0702A"/>
     <w:multiLevelType w:val="multilevel"/>
     <w:tmpl w:val="7662F0D6"/>
@@ -17452,7 +21124,7 @@
       </w:rPr>
     </w:lvl>
   </w:abstractNum>
-  <w:abstractNum w:abstractNumId="16" w15:restartNumberingAfterBreak="0">
+  <w:abstractNum w:abstractNumId="20" w15:restartNumberingAfterBreak="0">
     <w:nsid w:val="74483DE5"/>
     <w:multiLevelType w:val="multilevel"/>
     <w:tmpl w:val="57EA1164"/>
@@ -17569,7 +21241,7 @@
       </w:pPr>
     </w:lvl>
   </w:abstractNum>
-  <w:abstractNum w:abstractNumId="17" w15:restartNumberingAfterBreak="0">
+  <w:abstractNum w:abstractNumId="21" w15:restartNumberingAfterBreak="0">
     <w:nsid w:val="77A25379"/>
     <w:multiLevelType w:val="multilevel"/>
     <w:tmpl w:val="1EE49146"/>
@@ -17690,7 +21362,7 @@
       </w:pPr>
     </w:lvl>
   </w:abstractNum>
-  <w:abstractNum w:abstractNumId="18" w15:restartNumberingAfterBreak="0">
+  <w:abstractNum w:abstractNumId="22" w15:restartNumberingAfterBreak="0">
     <w:nsid w:val="7A880AD0"/>
     <w:multiLevelType w:val="multilevel"/>
     <w:tmpl w:val="FD4ABDA2"/>
@@ -17807,7 +21479,7 @@
       </w:pPr>
     </w:lvl>
   </w:abstractNum>
-  <w:abstractNum w:abstractNumId="19" w15:restartNumberingAfterBreak="0">
+  <w:abstractNum w:abstractNumId="23" w15:restartNumberingAfterBreak="0">
     <w:nsid w:val="7B5D02DD"/>
     <w:multiLevelType w:val="multilevel"/>
     <w:tmpl w:val="F7668734"/>
@@ -17924,7 +21596,7 @@
       </w:pPr>
     </w:lvl>
   </w:abstractNum>
-  <w:abstractNum w:abstractNumId="20" w15:restartNumberingAfterBreak="0">
+  <w:abstractNum w:abstractNumId="24" w15:restartNumberingAfterBreak="0">
     <w:nsid w:val="7BF373CD"/>
     <w:multiLevelType w:val="multilevel"/>
     <w:tmpl w:val="87BEEE4E"/>
@@ -18038,79 +21710,91 @@
     </w:lvl>
   </w:abstractNum>
   <w:num w:numId="1" w16cid:durableId="1875344944">
-    <w:abstractNumId w:val="4"/>
+    <w:abstractNumId w:val="6"/>
   </w:num>
   <w:num w:numId="2" w16cid:durableId="1598369282">
-    <w:abstractNumId w:val="20"/>
+    <w:abstractNumId w:val="24"/>
   </w:num>
   <w:num w:numId="3" w16cid:durableId="6829404">
-    <w:abstractNumId w:val="10"/>
+    <w:abstractNumId w:val="14"/>
   </w:num>
   <w:num w:numId="4" w16cid:durableId="178663468">
-    <w:abstractNumId w:val="11"/>
+    <w:abstractNumId w:val="15"/>
   </w:num>
   <w:num w:numId="5" w16cid:durableId="890534371">
-    <w:abstractNumId w:val="6"/>
+    <w:abstractNumId w:val="8"/>
   </w:num>
   <w:num w:numId="6" w16cid:durableId="426510866">
-    <w:abstractNumId w:val="6"/>
+    <w:abstractNumId w:val="8"/>
     <w:lvlOverride w:ilvl="2">
       <w:startOverride w:val="1"/>
     </w:lvlOverride>
   </w:num>
   <w:num w:numId="7" w16cid:durableId="221138982">
-    <w:abstractNumId w:val="6"/>
+    <w:abstractNumId w:val="8"/>
     <w:lvlOverride w:ilvl="2">
       <w:startOverride w:val="1"/>
     </w:lvlOverride>
   </w:num>
   <w:num w:numId="8" w16cid:durableId="418259675">
-    <w:abstractNumId w:val="2"/>
+    <w:abstractNumId w:val="3"/>
   </w:num>
   <w:num w:numId="9" w16cid:durableId="1772553906">
-    <w:abstractNumId w:val="8"/>
+    <w:abstractNumId w:val="12"/>
   </w:num>
   <w:num w:numId="10" w16cid:durableId="1052996302">
-    <w:abstractNumId w:val="5"/>
+    <w:abstractNumId w:val="7"/>
   </w:num>
   <w:num w:numId="11" w16cid:durableId="647855824">
-    <w:abstractNumId w:val="12"/>
+    <w:abstractNumId w:val="16"/>
   </w:num>
   <w:num w:numId="12" w16cid:durableId="1371224706">
+    <w:abstractNumId w:val="21"/>
+  </w:num>
+  <w:num w:numId="13" w16cid:durableId="241064099">
     <w:abstractNumId w:val="17"/>
   </w:num>
-  <w:num w:numId="13" w16cid:durableId="241064099">
-    <w:abstractNumId w:val="13"/>
-  </w:num>
   <w:num w:numId="14" w16cid:durableId="90705384">
-    <w:abstractNumId w:val="3"/>
+    <w:abstractNumId w:val="5"/>
   </w:num>
   <w:num w:numId="15" w16cid:durableId="730347124">
     <w:abstractNumId w:val="0"/>
   </w:num>
   <w:num w:numId="16" w16cid:durableId="1210071909">
-    <w:abstractNumId w:val="16"/>
+    <w:abstractNumId w:val="20"/>
   </w:num>
   <w:num w:numId="17" w16cid:durableId="928274568">
-    <w:abstractNumId w:val="18"/>
+    <w:abstractNumId w:val="22"/>
   </w:num>
   <w:num w:numId="18" w16cid:durableId="673142851">
-    <w:abstractNumId w:val="9"/>
+    <w:abstractNumId w:val="13"/>
   </w:num>
   <w:num w:numId="19" w16cid:durableId="1882596093">
     <w:abstractNumId w:val="1"/>
   </w:num>
   <w:num w:numId="20" w16cid:durableId="1809740713">
-    <w:abstractNumId w:val="15"/>
+    <w:abstractNumId w:val="19"/>
   </w:num>
   <w:num w:numId="21" w16cid:durableId="920217759">
-    <w:abstractNumId w:val="19"/>
+    <w:abstractNumId w:val="23"/>
   </w:num>
   <w:num w:numId="22" w16cid:durableId="2130005969">
-    <w:abstractNumId w:val="14"/>
+    <w:abstractNumId w:val="18"/>
   </w:num>
   <w:num w:numId="23" w16cid:durableId="591666122">
-    <w:abstractNumId w:val="7"/>
+    <w:abstractNumId w:val="10"/>
+  </w:num>
+  <w:num w:numId="24" w16cid:durableId="726802403">
+    <w:abstractNumId w:val="9"/>
+  </w:num>
+  <w:num w:numId="25" w16cid:durableId="1727751793">
+    <w:abstractNumId w:val="2"/>
+  </w:num>
+  <w:num w:numId="26" w16cid:durableId="321665385">
+    <w:abstractNumId w:val="11"/>
+  </w:num>
+  <w:num w:numId="27" w16cid:durableId="552429996">
+    <w:abstractNumId w:val="4"/>
   </w:num>
 </w:numbering>
 </file>
@@ -18720,7 +22404,6 @@
   <w:style w:type="character" w:default="1" w:styleId="Fuentedeprrafopredeter">
     <w:name w:val="Default Paragraph Font"/>
     <w:uiPriority w:val="1"/>
-    <w:semiHidden/>
     <w:unhideWhenUsed/>
   </w:style>
   <w:style w:type="table" w:default="1" w:styleId="Tablanormal">

</xml_diff>

<commit_message>
Implementar arquitectura de pruebas de rendimiento 'Silent Burst'" -m "Implementa una nueva estrategia de pruebas para medir latencia extremo a extremo (T0 a T5) con precisión de microsegundos, evitando la saturación de la GUI durante ráfagas de alta velocidad." -m "Cambios principales: - HIL (Raspberry Pi): Actualizado 'hil_server.py' con sistema de logging basado en interrupciones GPIO. Nuevos comandos para captura autónoma de T0/T5. - Robot Framework: Nuevo test 'Performance_Burst.robot' para orquestación de ráfagas dual-session. - Middleware: Implementado patrón 'Bridge' para acceso a datos vivos de la GUI desde Robot. Generación de reportes CSV con cruce de datos RPi/SNMP. - SNMP: Añadida recuperación no destructiva de traps basada en índices.
</commit_message>
<xml_diff>
--- a/Trabajo.docx
+++ b/Trabajo.docx
@@ -16411,14 +16411,12 @@
           <w:lang w:val="es-ES"/>
         </w:rPr>
       </w:pPr>
-      <w:proofErr w:type="gramStart"/>
-      <w:r>
-        <w:rPr>
-          <w:lang w:val="es-ES"/>
-        </w:rPr>
-        <w:t>Me recomendarías hacer algún otro cálculo de rendimiento a parte de estos?</w:t>
-      </w:r>
-      <w:proofErr w:type="gramEnd"/>
+      <w:r>
+        <w:rPr>
+          <w:lang w:val="es-ES"/>
+        </w:rPr>
+        <w:t>¿Me recomendarías hacer algún otro cálculo de rendimiento a parte de estos?</w:t>
+      </w:r>
     </w:p>
     <w:p>
       <w:pPr>

</xml_diff>